<commit_message>
Replaced PC after link and sprint length changes
</commit_message>
<xml_diff>
--- a/corporate-partners-appendix/modules/mentors/attachments/project_charter_template.docx
+++ b/corporate-partners-appendix/modules/mentors/attachments/project_charter_template.docx
@@ -7,7 +7,7 @@
         <w:pStyle w:val="NormalWeb"/>
         <w:jc w:val="center"/>
         <w:rPr>
-          <w:rFonts w:asciiTheme="minorHAnsi" w:eastAsiaTheme="minorEastAsia" w:hAnsiTheme="minorHAnsi" w:cstheme="minorBidi"/>
+          <w:rFonts w:asciiTheme="minorHAnsi" w:hAnsiTheme="minorHAnsi" w:eastAsiaTheme="minorEastAsia" w:cstheme="minorBidi"/>
           <w:b/>
           <w:bCs/>
           <w:u w:val="single"/>
@@ -15,7 +15,7 @@
       </w:pPr>
       <w:r>
         <w:rPr>
-          <w:rFonts w:asciiTheme="minorHAnsi" w:eastAsiaTheme="minorEastAsia" w:hAnsiTheme="minorHAnsi" w:cstheme="minorBidi"/>
+          <w:rFonts w:asciiTheme="minorHAnsi" w:hAnsiTheme="minorHAnsi" w:eastAsiaTheme="minorEastAsia" w:cstheme="minorBidi"/>
           <w:b/>
           <w:bCs/>
           <w:u w:val="single"/>
@@ -28,7 +28,7 @@
         <w:pStyle w:val="NormalWeb"/>
         <w:jc w:val="center"/>
         <w:rPr>
-          <w:rFonts w:asciiTheme="minorHAnsi" w:eastAsiaTheme="minorEastAsia" w:hAnsiTheme="minorHAnsi" w:cstheme="minorBidi"/>
+          <w:rFonts w:asciiTheme="minorHAnsi" w:hAnsiTheme="minorHAnsi" w:eastAsiaTheme="minorEastAsia" w:cstheme="minorBidi"/>
           <w:b/>
           <w:bCs/>
           <w:i/>
@@ -42,14 +42,14 @@
         <w:pStyle w:val="NormalWeb"/>
         <w:jc w:val="center"/>
         <w:rPr>
-          <w:rFonts w:asciiTheme="minorHAnsi" w:eastAsiaTheme="minorEastAsia" w:hAnsiTheme="minorHAnsi" w:cstheme="minorBidi"/>
+          <w:rFonts w:asciiTheme="minorHAnsi" w:hAnsiTheme="minorHAnsi" w:eastAsiaTheme="minorEastAsia" w:cstheme="minorBidi"/>
           <w:i/>
           <w:iCs/>
         </w:rPr>
       </w:pPr>
       <w:r>
         <w:rPr>
-          <w:rFonts w:asciiTheme="minorHAnsi" w:eastAsiaTheme="minorEastAsia" w:hAnsiTheme="minorHAnsi" w:cstheme="minorBidi"/>
+          <w:rFonts w:asciiTheme="minorHAnsi" w:hAnsiTheme="minorHAnsi" w:eastAsiaTheme="minorEastAsia" w:cstheme="minorBidi"/>
           <w:i/>
           <w:iCs/>
         </w:rPr>
@@ -59,7 +59,7 @@
         <w:r>
           <w:rPr>
             <w:rStyle w:val="Hyperlink"/>
-            <w:rFonts w:asciiTheme="minorHAnsi" w:eastAsiaTheme="minorEastAsia" w:hAnsiTheme="minorHAnsi" w:cstheme="minorBidi"/>
+            <w:rFonts w:asciiTheme="minorHAnsi" w:hAnsiTheme="minorHAnsi" w:eastAsiaTheme="minorEastAsia" w:cstheme="minorBidi"/>
             <w:i/>
             <w:iCs/>
           </w:rPr>
@@ -68,7 +68,7 @@
       </w:hyperlink>
       <w:r>
         <w:rPr>
-          <w:rFonts w:asciiTheme="minorHAnsi" w:eastAsiaTheme="minorEastAsia" w:hAnsiTheme="minorHAnsi" w:cstheme="minorBidi"/>
+          <w:rFonts w:asciiTheme="minorHAnsi" w:hAnsiTheme="minorHAnsi" w:eastAsiaTheme="minorEastAsia" w:cstheme="minorBidi"/>
           <w:i/>
           <w:iCs/>
         </w:rPr>
@@ -78,7 +78,7 @@
         <w:r>
           <w:rPr>
             <w:rStyle w:val="Hyperlink"/>
-            <w:rFonts w:asciiTheme="minorHAnsi" w:eastAsiaTheme="minorEastAsia" w:hAnsiTheme="minorHAnsi" w:cstheme="minorBidi"/>
+            <w:rFonts w:asciiTheme="minorHAnsi" w:hAnsiTheme="minorHAnsi" w:eastAsiaTheme="minorEastAsia" w:cstheme="minorBidi"/>
             <w:i/>
             <w:iCs/>
           </w:rPr>
@@ -87,7 +87,7 @@
       </w:hyperlink>
       <w:r>
         <w:rPr>
-          <w:rFonts w:asciiTheme="minorHAnsi" w:eastAsiaTheme="minorEastAsia" w:hAnsiTheme="minorHAnsi" w:cstheme="minorBidi"/>
+          <w:rFonts w:asciiTheme="minorHAnsi" w:hAnsiTheme="minorHAnsi" w:eastAsiaTheme="minorEastAsia" w:cstheme="minorBidi"/>
           <w:i/>
           <w:iCs/>
         </w:rPr>
@@ -98,7 +98,7 @@
       <w:pPr>
         <w:pStyle w:val="NormalWeb"/>
         <w:rPr>
-          <w:rFonts w:asciiTheme="minorHAnsi" w:eastAsiaTheme="minorEastAsia" w:hAnsiTheme="minorHAnsi" w:cstheme="minorBidi"/>
+          <w:rFonts w:asciiTheme="minorHAnsi" w:hAnsiTheme="minorHAnsi" w:eastAsiaTheme="minorEastAsia" w:cstheme="minorBidi"/>
           <w:i/>
           <w:iCs/>
         </w:rPr>
@@ -108,7 +108,7 @@
       <w:pPr>
         <w:pStyle w:val="NormalWeb"/>
         <w:rPr>
-          <w:rFonts w:asciiTheme="minorHAnsi" w:eastAsiaTheme="minorEastAsia" w:hAnsiTheme="minorHAnsi" w:cstheme="minorBidi"/>
+          <w:rFonts w:asciiTheme="minorHAnsi" w:hAnsiTheme="minorHAnsi" w:eastAsiaTheme="minorEastAsia" w:cstheme="minorBidi"/>
           <w:b/>
           <w:bCs/>
           <w:color w:val="FF0000"/>
@@ -116,7 +116,7 @@
       </w:pPr>
       <w:r>
         <w:rPr>
-          <w:rFonts w:asciiTheme="minorHAnsi" w:eastAsiaTheme="minorEastAsia" w:hAnsiTheme="minorHAnsi" w:cstheme="minorBidi"/>
+          <w:rFonts w:asciiTheme="minorHAnsi" w:hAnsiTheme="minorHAnsi" w:eastAsiaTheme="minorEastAsia" w:cstheme="minorBidi"/>
           <w:b/>
           <w:bCs/>
           <w:u w:val="single"/>
@@ -125,7 +125,7 @@
       </w:r>
       <w:r>
         <w:rPr>
-          <w:rFonts w:asciiTheme="minorHAnsi" w:eastAsiaTheme="minorEastAsia" w:hAnsiTheme="minorHAnsi" w:cstheme="minorBidi"/>
+          <w:rFonts w:asciiTheme="minorHAnsi" w:hAnsiTheme="minorHAnsi" w:eastAsiaTheme="minorEastAsia" w:cstheme="minorBidi"/>
           <w:b/>
           <w:bCs/>
         </w:rPr>
@@ -133,7 +133,7 @@
       </w:r>
       <w:r>
         <w:rPr>
-          <w:rFonts w:asciiTheme="minorHAnsi" w:eastAsiaTheme="minorEastAsia" w:hAnsiTheme="minorHAnsi" w:cstheme="minorBidi"/>
+          <w:rFonts w:asciiTheme="minorHAnsi" w:hAnsiTheme="minorHAnsi" w:eastAsiaTheme="minorEastAsia" w:cstheme="minorBidi"/>
           <w:b/>
           <w:bCs/>
           <w:color w:val="FF0000"/>
@@ -142,7 +142,7 @@
       </w:r>
       <w:r>
         <w:rPr>
-          <w:rFonts w:asciiTheme="minorHAnsi" w:eastAsiaTheme="minorEastAsia" w:hAnsiTheme="minorHAnsi" w:cstheme="minorBidi"/>
+          <w:rFonts w:asciiTheme="minorHAnsi" w:hAnsiTheme="minorHAnsi" w:eastAsiaTheme="minorEastAsia" w:cstheme="minorBidi"/>
           <w:b/>
           <w:bCs/>
           <w:color w:val="FF0000"/>
@@ -154,7 +154,7 @@
       <w:pPr>
         <w:pStyle w:val="NormalWeb"/>
         <w:rPr>
-          <w:rFonts w:asciiTheme="minorHAnsi" w:eastAsiaTheme="minorEastAsia" w:hAnsiTheme="minorHAnsi" w:cstheme="minorBidi"/>
+          <w:rFonts w:asciiTheme="minorHAnsi" w:hAnsiTheme="minorHAnsi" w:eastAsiaTheme="minorEastAsia" w:cstheme="minorBidi"/>
           <w:b/>
           <w:bCs/>
           <w:u w:val="single"/>
@@ -169,18 +169,18 @@
           <w:numId w:val="5"/>
         </w:numPr>
         <w:rPr>
-          <w:rFonts w:asciiTheme="minorHAnsi" w:eastAsiaTheme="minorEastAsia" w:hAnsiTheme="minorHAnsi" w:cstheme="minorBidi"/>
-        </w:rPr>
-      </w:pPr>
-      <w:r>
-        <w:rPr>
-          <w:rFonts w:asciiTheme="minorHAnsi" w:eastAsiaTheme="minorEastAsia" w:hAnsiTheme="minorHAnsi" w:cstheme="minorBidi"/>
+          <w:rFonts w:asciiTheme="minorHAnsi" w:hAnsiTheme="minorHAnsi" w:eastAsiaTheme="minorEastAsia" w:cstheme="minorBidi"/>
+        </w:rPr>
+      </w:pPr>
+      <w:r>
+        <w:rPr>
+          <w:rFonts w:asciiTheme="minorHAnsi" w:hAnsiTheme="minorHAnsi" w:eastAsiaTheme="minorEastAsia" w:cstheme="minorBidi"/>
         </w:rPr>
         <w:t>Project name: [</w:t>
       </w:r>
       <w:r>
         <w:rPr>
-          <w:rFonts w:asciiTheme="minorHAnsi" w:eastAsiaTheme="minorEastAsia" w:hAnsiTheme="minorHAnsi" w:cstheme="minorBidi"/>
+          <w:rFonts w:asciiTheme="minorHAnsi" w:hAnsiTheme="minorHAnsi" w:eastAsiaTheme="minorEastAsia" w:cstheme="minorBidi"/>
           <w:i/>
           <w:iCs/>
         </w:rPr>
@@ -188,7 +188,7 @@
       </w:r>
       <w:r>
         <w:rPr>
-          <w:rFonts w:asciiTheme="minorHAnsi" w:eastAsiaTheme="minorEastAsia" w:hAnsiTheme="minorHAnsi" w:cstheme="minorBidi"/>
+          <w:rFonts w:asciiTheme="minorHAnsi" w:hAnsiTheme="minorHAnsi" w:eastAsiaTheme="minorEastAsia" w:cstheme="minorBidi"/>
         </w:rPr>
         <w:t>]</w:t>
       </w:r>
@@ -197,7 +197,7 @@
       <w:pPr>
         <w:pStyle w:val="NormalWeb"/>
         <w:rPr>
-          <w:rFonts w:asciiTheme="minorHAnsi" w:eastAsiaTheme="minorEastAsia" w:hAnsiTheme="minorHAnsi" w:cstheme="minorBidi"/>
+          <w:rFonts w:asciiTheme="minorHAnsi" w:hAnsiTheme="minorHAnsi" w:eastAsiaTheme="minorEastAsia" w:cstheme="minorBidi"/>
         </w:rPr>
       </w:pPr>
     </w:p>
@@ -209,18 +209,18 @@
           <w:numId w:val="5"/>
         </w:numPr>
         <w:rPr>
-          <w:rFonts w:asciiTheme="minorHAnsi" w:eastAsiaTheme="minorEastAsia" w:hAnsiTheme="minorHAnsi" w:cstheme="minorBidi"/>
-        </w:rPr>
-      </w:pPr>
-      <w:r>
-        <w:rPr>
-          <w:rFonts w:asciiTheme="minorHAnsi" w:eastAsiaTheme="minorEastAsia" w:hAnsiTheme="minorHAnsi" w:cstheme="minorBidi"/>
+          <w:rFonts w:asciiTheme="minorHAnsi" w:hAnsiTheme="minorHAnsi" w:eastAsiaTheme="minorEastAsia" w:cstheme="minorBidi"/>
+        </w:rPr>
+      </w:pPr>
+      <w:r>
+        <w:rPr>
+          <w:rFonts w:asciiTheme="minorHAnsi" w:hAnsiTheme="minorHAnsi" w:eastAsiaTheme="minorEastAsia" w:cstheme="minorBidi"/>
         </w:rPr>
         <w:t>Project description: [</w:t>
       </w:r>
       <w:r>
         <w:rPr>
-          <w:rFonts w:asciiTheme="minorHAnsi" w:eastAsiaTheme="minorEastAsia" w:hAnsiTheme="minorHAnsi" w:cstheme="minorBidi"/>
+          <w:rFonts w:asciiTheme="minorHAnsi" w:hAnsiTheme="minorHAnsi" w:eastAsiaTheme="minorEastAsia" w:cstheme="minorBidi"/>
           <w:i/>
           <w:iCs/>
         </w:rPr>
@@ -228,13 +228,13 @@
       </w:r>
       <w:r>
         <w:rPr>
-          <w:rFonts w:asciiTheme="minorHAnsi" w:eastAsiaTheme="minorEastAsia" w:hAnsiTheme="minorHAnsi" w:cstheme="minorBidi"/>
+          <w:rFonts w:asciiTheme="minorHAnsi" w:hAnsiTheme="minorHAnsi" w:eastAsiaTheme="minorEastAsia" w:cstheme="minorBidi"/>
         </w:rPr>
         <w:t xml:space="preserve">. </w:t>
       </w:r>
       <w:r>
         <w:rPr>
-          <w:rFonts w:asciiTheme="minorHAnsi" w:eastAsiaTheme="minorEastAsia" w:hAnsiTheme="minorHAnsi" w:cstheme="minorBidi"/>
+          <w:rFonts w:asciiTheme="minorHAnsi" w:hAnsiTheme="minorHAnsi" w:eastAsiaTheme="minorEastAsia" w:cstheme="minorBidi"/>
           <w:i/>
           <w:iCs/>
         </w:rPr>
@@ -242,7 +242,7 @@
       </w:r>
       <w:r>
         <w:rPr>
-          <w:rFonts w:asciiTheme="minorHAnsi" w:eastAsiaTheme="minorEastAsia" w:hAnsiTheme="minorHAnsi" w:cstheme="minorBidi"/>
+          <w:rFonts w:asciiTheme="minorHAnsi" w:hAnsiTheme="minorHAnsi" w:eastAsiaTheme="minorEastAsia" w:cstheme="minorBidi"/>
         </w:rPr>
         <w:t>]</w:t>
       </w:r>
@@ -251,7 +251,7 @@
       <w:pPr>
         <w:pStyle w:val="NormalWeb"/>
         <w:rPr>
-          <w:rFonts w:asciiTheme="minorHAnsi" w:eastAsiaTheme="minorEastAsia" w:hAnsiTheme="minorHAnsi" w:cstheme="minorBidi"/>
+          <w:rFonts w:asciiTheme="minorHAnsi" w:hAnsiTheme="minorHAnsi" w:eastAsiaTheme="minorEastAsia" w:cstheme="minorBidi"/>
         </w:rPr>
       </w:pPr>
     </w:p>
@@ -263,18 +263,18 @@
           <w:numId w:val="5"/>
         </w:numPr>
         <w:rPr>
-          <w:rFonts w:asciiTheme="minorHAnsi" w:eastAsiaTheme="minorEastAsia" w:hAnsiTheme="minorHAnsi" w:cstheme="minorBidi"/>
-        </w:rPr>
-      </w:pPr>
-      <w:r>
-        <w:rPr>
-          <w:rFonts w:asciiTheme="minorHAnsi" w:eastAsiaTheme="minorEastAsia" w:hAnsiTheme="minorHAnsi" w:cstheme="minorBidi"/>
+          <w:rFonts w:asciiTheme="minorHAnsi" w:hAnsiTheme="minorHAnsi" w:eastAsiaTheme="minorEastAsia" w:cstheme="minorBidi"/>
+        </w:rPr>
+      </w:pPr>
+      <w:r>
+        <w:rPr>
+          <w:rFonts w:asciiTheme="minorHAnsi" w:hAnsiTheme="minorHAnsi" w:eastAsiaTheme="minorEastAsia" w:cstheme="minorBidi"/>
         </w:rPr>
         <w:t>Corporate Partner Mentor(s): [</w:t>
       </w:r>
       <w:r>
         <w:rPr>
-          <w:rFonts w:asciiTheme="minorHAnsi" w:eastAsiaTheme="minorEastAsia" w:hAnsiTheme="minorHAnsi" w:cstheme="minorBidi"/>
+          <w:rFonts w:asciiTheme="minorHAnsi" w:hAnsiTheme="minorHAnsi" w:eastAsiaTheme="minorEastAsia" w:cstheme="minorBidi"/>
           <w:i/>
           <w:iCs/>
         </w:rPr>
@@ -282,7 +282,7 @@
       </w:r>
       <w:r>
         <w:rPr>
-          <w:rFonts w:asciiTheme="minorHAnsi" w:eastAsiaTheme="minorEastAsia" w:hAnsiTheme="minorHAnsi" w:cstheme="minorBidi"/>
+          <w:rFonts w:asciiTheme="minorHAnsi" w:hAnsiTheme="minorHAnsi" w:eastAsiaTheme="minorEastAsia" w:cstheme="minorBidi"/>
         </w:rPr>
         <w:t>]</w:t>
       </w:r>
@@ -291,7 +291,7 @@
       <w:pPr>
         <w:pStyle w:val="NormalWeb"/>
         <w:rPr>
-          <w:rFonts w:asciiTheme="minorHAnsi" w:eastAsiaTheme="minorEastAsia" w:hAnsiTheme="minorHAnsi" w:cstheme="minorBidi"/>
+          <w:rFonts w:asciiTheme="minorHAnsi" w:hAnsiTheme="minorHAnsi" w:eastAsiaTheme="minorEastAsia" w:cstheme="minorBidi"/>
         </w:rPr>
       </w:pPr>
     </w:p>
@@ -303,18 +303,18 @@
           <w:numId w:val="5"/>
         </w:numPr>
         <w:rPr>
-          <w:rFonts w:asciiTheme="minorHAnsi" w:eastAsiaTheme="minorEastAsia" w:hAnsiTheme="minorHAnsi" w:cstheme="minorBidi"/>
-        </w:rPr>
-      </w:pPr>
-      <w:r>
-        <w:rPr>
-          <w:rFonts w:asciiTheme="minorHAnsi" w:eastAsiaTheme="minorEastAsia" w:hAnsiTheme="minorHAnsi" w:cstheme="minorBidi"/>
+          <w:rFonts w:asciiTheme="minorHAnsi" w:hAnsiTheme="minorHAnsi" w:eastAsiaTheme="minorEastAsia" w:cstheme="minorBidi"/>
+        </w:rPr>
+      </w:pPr>
+      <w:r>
+        <w:rPr>
+          <w:rFonts w:asciiTheme="minorHAnsi" w:hAnsiTheme="minorHAnsi" w:eastAsiaTheme="minorEastAsia" w:cstheme="minorBidi"/>
         </w:rPr>
         <w:t>Subject matter experts: [</w:t>
       </w:r>
       <w:r>
         <w:rPr>
-          <w:rFonts w:asciiTheme="minorHAnsi" w:eastAsiaTheme="minorEastAsia" w:hAnsiTheme="minorHAnsi" w:cstheme="minorBidi"/>
+          <w:rFonts w:asciiTheme="minorHAnsi" w:hAnsiTheme="minorHAnsi" w:eastAsiaTheme="minorEastAsia" w:cstheme="minorBidi"/>
           <w:i/>
           <w:iCs/>
         </w:rPr>
@@ -322,7 +322,7 @@
       </w:r>
       <w:r>
         <w:rPr>
-          <w:rFonts w:asciiTheme="minorHAnsi" w:eastAsiaTheme="minorEastAsia" w:hAnsiTheme="minorHAnsi" w:cstheme="minorBidi"/>
+          <w:rFonts w:asciiTheme="minorHAnsi" w:hAnsiTheme="minorHAnsi" w:eastAsiaTheme="minorEastAsia" w:cstheme="minorBidi"/>
         </w:rPr>
         <w:t>]</w:t>
       </w:r>
@@ -331,7 +331,7 @@
       <w:pPr>
         <w:pStyle w:val="NormalWeb"/>
         <w:rPr>
-          <w:rFonts w:asciiTheme="minorHAnsi" w:eastAsiaTheme="minorEastAsia" w:hAnsiTheme="minorHAnsi" w:cstheme="minorBidi"/>
+          <w:rFonts w:asciiTheme="minorHAnsi" w:hAnsiTheme="minorHAnsi" w:eastAsiaTheme="minorEastAsia" w:cstheme="minorBidi"/>
         </w:rPr>
       </w:pPr>
     </w:p>
@@ -343,20 +343,20 @@
           <w:numId w:val="5"/>
         </w:numPr>
         <w:rPr>
-          <w:rFonts w:asciiTheme="minorHAnsi" w:eastAsiaTheme="minorEastAsia" w:hAnsiTheme="minorHAnsi" w:cstheme="minorBidi"/>
+          <w:rFonts w:asciiTheme="minorHAnsi" w:hAnsiTheme="minorHAnsi" w:eastAsiaTheme="minorEastAsia" w:cstheme="minorBidi"/>
           <w:i/>
           <w:iCs/>
         </w:rPr>
       </w:pPr>
       <w:r>
         <w:rPr>
-          <w:rFonts w:asciiTheme="minorHAnsi" w:eastAsiaTheme="minorEastAsia" w:hAnsiTheme="minorHAnsi" w:cstheme="minorBidi"/>
+          <w:rFonts w:asciiTheme="minorHAnsi" w:hAnsiTheme="minorHAnsi" w:eastAsiaTheme="minorEastAsia" w:cstheme="minorBidi"/>
         </w:rPr>
         <w:t>Project purpose statement: [</w:t>
       </w:r>
       <w:r>
         <w:rPr>
-          <w:rFonts w:asciiTheme="minorHAnsi" w:eastAsiaTheme="minorEastAsia" w:hAnsiTheme="minorHAnsi" w:cstheme="minorBidi"/>
+          <w:rFonts w:asciiTheme="minorHAnsi" w:hAnsiTheme="minorHAnsi" w:eastAsiaTheme="minorEastAsia" w:cstheme="minorBidi"/>
           <w:i/>
           <w:iCs/>
         </w:rPr>
@@ -367,7 +367,7 @@
       <w:pPr>
         <w:pStyle w:val="NormalWeb"/>
         <w:rPr>
-          <w:rFonts w:asciiTheme="minorHAnsi" w:eastAsiaTheme="minorEastAsia" w:hAnsiTheme="minorHAnsi" w:cstheme="minorBidi"/>
+          <w:rFonts w:asciiTheme="minorHAnsi" w:hAnsiTheme="minorHAnsi" w:eastAsiaTheme="minorEastAsia" w:cstheme="minorBidi"/>
           <w:i/>
           <w:iCs/>
         </w:rPr>
@@ -381,18 +381,18 @@
           <w:numId w:val="5"/>
         </w:numPr>
         <w:rPr>
-          <w:rFonts w:asciiTheme="minorHAnsi" w:eastAsiaTheme="minorEastAsia" w:hAnsiTheme="minorHAnsi" w:cstheme="minorBidi"/>
-        </w:rPr>
-      </w:pPr>
-      <w:r>
-        <w:rPr>
-          <w:rFonts w:asciiTheme="minorHAnsi" w:eastAsiaTheme="minorEastAsia" w:hAnsiTheme="minorHAnsi" w:cstheme="minorBidi"/>
+          <w:rFonts w:asciiTheme="minorHAnsi" w:hAnsiTheme="minorHAnsi" w:eastAsiaTheme="minorEastAsia" w:cstheme="minorBidi"/>
+        </w:rPr>
+      </w:pPr>
+      <w:r>
+        <w:rPr>
+          <w:rFonts w:asciiTheme="minorHAnsi" w:hAnsiTheme="minorHAnsi" w:eastAsiaTheme="minorEastAsia" w:cstheme="minorBidi"/>
         </w:rPr>
         <w:t>Project objectives: [</w:t>
       </w:r>
       <w:r>
         <w:rPr>
-          <w:rFonts w:asciiTheme="minorHAnsi" w:eastAsiaTheme="minorEastAsia" w:hAnsiTheme="minorHAnsi" w:cstheme="minorBidi"/>
+          <w:rFonts w:asciiTheme="minorHAnsi" w:hAnsiTheme="minorHAnsi" w:eastAsiaTheme="minorEastAsia" w:cstheme="minorBidi"/>
           <w:i/>
           <w:iCs/>
         </w:rPr>
@@ -400,7 +400,7 @@
       </w:r>
       <w:r>
         <w:rPr>
-          <w:rFonts w:asciiTheme="minorHAnsi" w:eastAsiaTheme="minorEastAsia" w:hAnsiTheme="minorHAnsi" w:cstheme="minorBidi"/>
+          <w:rFonts w:asciiTheme="minorHAnsi" w:hAnsiTheme="minorHAnsi" w:eastAsiaTheme="minorEastAsia" w:cstheme="minorBidi"/>
         </w:rPr>
         <w:t>]</w:t>
       </w:r>
@@ -409,7 +409,7 @@
       <w:pPr>
         <w:pStyle w:val="NormalWeb"/>
         <w:rPr>
-          <w:rFonts w:asciiTheme="minorHAnsi" w:eastAsiaTheme="minorEastAsia" w:hAnsiTheme="minorHAnsi" w:cstheme="minorBidi"/>
+          <w:rFonts w:asciiTheme="minorHAnsi" w:hAnsiTheme="minorHAnsi" w:eastAsiaTheme="minorEastAsia" w:cstheme="minorBidi"/>
         </w:rPr>
       </w:pPr>
     </w:p>
@@ -422,18 +422,18 @@
         </w:numPr>
         <w:spacing w:line="259" w:lineRule="auto"/>
         <w:rPr>
-          <w:rFonts w:asciiTheme="minorHAnsi" w:eastAsiaTheme="minorEastAsia" w:hAnsiTheme="minorHAnsi" w:cstheme="minorBidi"/>
-        </w:rPr>
-      </w:pPr>
-      <w:r>
-        <w:rPr>
-          <w:rFonts w:asciiTheme="minorHAnsi" w:eastAsiaTheme="minorEastAsia" w:hAnsiTheme="minorHAnsi" w:cstheme="minorBidi"/>
+          <w:rFonts w:asciiTheme="minorHAnsi" w:hAnsiTheme="minorHAnsi" w:eastAsiaTheme="minorEastAsia" w:cstheme="minorBidi"/>
+        </w:rPr>
+      </w:pPr>
+      <w:r>
+        <w:rPr>
+          <w:rFonts w:asciiTheme="minorHAnsi" w:hAnsiTheme="minorHAnsi" w:eastAsiaTheme="minorEastAsia" w:cstheme="minorBidi"/>
         </w:rPr>
         <w:t xml:space="preserve">Data description: </w:t>
       </w:r>
       <w:r>
         <w:rPr>
-          <w:rFonts w:asciiTheme="minorHAnsi" w:eastAsiaTheme="minorEastAsia" w:hAnsiTheme="minorHAnsi" w:cstheme="minorBidi"/>
+          <w:rFonts w:asciiTheme="minorHAnsi" w:hAnsiTheme="minorHAnsi" w:eastAsiaTheme="minorEastAsia" w:cstheme="minorBidi"/>
           <w:i/>
           <w:iCs/>
         </w:rPr>
@@ -457,18 +457,18 @@
         </w:numPr>
         <w:spacing w:line="259" w:lineRule="auto"/>
         <w:rPr>
-          <w:rFonts w:asciiTheme="minorHAnsi" w:eastAsiaTheme="minorEastAsia" w:hAnsiTheme="minorHAnsi" w:cstheme="minorBidi"/>
-        </w:rPr>
-      </w:pPr>
-      <w:r>
-        <w:rPr>
-          <w:rFonts w:asciiTheme="minorHAnsi" w:eastAsiaTheme="minorEastAsia" w:hAnsiTheme="minorHAnsi" w:cstheme="minorBidi"/>
+          <w:rFonts w:asciiTheme="minorHAnsi" w:hAnsiTheme="minorHAnsi" w:eastAsiaTheme="minorEastAsia" w:cstheme="minorBidi"/>
+        </w:rPr>
+      </w:pPr>
+      <w:r>
+        <w:rPr>
+          <w:rFonts w:asciiTheme="minorHAnsi" w:hAnsiTheme="minorHAnsi" w:eastAsiaTheme="minorEastAsia" w:cstheme="minorBidi"/>
         </w:rPr>
         <w:t xml:space="preserve">Glossary/Terminology: This includes new terms that have come up during the design of the project that might not be </w:t>
       </w:r>
       <w:r>
         <w:rPr>
-          <w:rFonts w:asciiTheme="minorHAnsi" w:eastAsiaTheme="minorEastAsia" w:hAnsiTheme="minorHAnsi" w:cstheme="minorBidi"/>
+          <w:rFonts w:asciiTheme="minorHAnsi" w:hAnsiTheme="minorHAnsi" w:eastAsiaTheme="minorEastAsia" w:cstheme="minorBidi"/>
         </w:rPr>
         <w:t xml:space="preserve">well known. </w:t>
       </w:r>
@@ -528,7 +528,6 @@
           <w:u w:val="single"/>
           <w14:ligatures w14:val="none"/>
         </w:rPr>
-        <w:lastRenderedPageBreak/>
         <w:t>Student Roles &amp; Responsibilities</w:t>
       </w:r>
     </w:p>
@@ -624,7 +623,7 @@
         </w:rPr>
         <w:t xml:space="preserve"> For more information and ideas, please see this document, </w:t>
       </w:r>
-      <w:hyperlink r:id="rId10" w:history="1">
+      <w:hyperlink w:history="1" r:id="rId10">
         <w:r>
           <w:rPr>
             <w:rStyle w:val="Hyperlink"/>
@@ -1310,11 +1309,11 @@
       </w:r>
       <w:r>
         <w:rPr>
-          <w:rFonts w:eastAsiaTheme="minorEastAsia"/>
+          <w:rFonts w:ascii="Wingdings" w:hAnsi="Wingdings" w:eastAsia="Wingdings" w:cs="Wingdings" w:eastAsiaTheme="minorEastAsia"/>
           <w:i/>
           <w:iCs/>
         </w:rPr>
-        <w:sym w:font="Wingdings" w:char="F0E0"/>
+        <w:t>à</w:t>
       </w:r>
     </w:p>
     <w:p>
@@ -1332,58 +1331,56 @@
           <w:iCs/>
         </w:rPr>
         <w:tab/>
-        <w:t xml:space="preserve">What data are you using? </w:t>
-      </w:r>
-    </w:p>
-    <w:p>
-      <w:pPr>
+      </w:r>
+      <w:r>
         <w:rPr>
           <w:rFonts w:eastAsiaTheme="minorEastAsia"/>
           <w:i/>
           <w:iCs/>
         </w:rPr>
-      </w:pPr>
-      <w:r>
+        <w:t xml:space="preserve">What data are you using? </w:t>
+      </w:r>
+    </w:p>
+    <w:p>
+      <w:pPr>
         <w:rPr>
           <w:rFonts w:eastAsiaTheme="minorEastAsia"/>
           <w:i/>
           <w:iCs/>
         </w:rPr>
-        <w:tab/>
-        <w:t xml:space="preserve">Where are you going to put it? </w:t>
-      </w:r>
-    </w:p>
-    <w:p>
-      <w:pPr>
+      </w:pPr>
+      <w:r>
         <w:rPr>
           <w:rFonts w:eastAsiaTheme="minorEastAsia"/>
           <w:i/>
           <w:iCs/>
         </w:rPr>
-      </w:pPr>
+        <w:tab/>
+      </w:r>
       <w:r>
         <w:rPr>
           <w:rFonts w:eastAsiaTheme="minorEastAsia"/>
           <w:i/>
           <w:iCs/>
         </w:rPr>
-        <w:t>If you want maximum</w:t>
-      </w:r>
-      <w:r>
+        <w:t xml:space="preserve">Where are you going to put it? </w:t>
+      </w:r>
+    </w:p>
+    <w:p>
+      <w:pPr>
         <w:rPr>
           <w:rFonts w:eastAsiaTheme="minorEastAsia"/>
           <w:i/>
           <w:iCs/>
         </w:rPr>
-        <w:t xml:space="preserve"> Data</w:t>
-      </w:r>
+      </w:pPr>
       <w:r>
         <w:rPr>
           <w:rFonts w:eastAsiaTheme="minorEastAsia"/>
           <w:i/>
           <w:iCs/>
         </w:rPr>
-        <w:t xml:space="preserve"> </w:t>
+        <w:t>If you want maximum</w:t>
       </w:r>
       <w:r>
         <w:rPr>
@@ -1391,7 +1388,7 @@
           <w:i/>
           <w:iCs/>
         </w:rPr>
-        <w:t>M</w:t>
+        <w:t xml:space="preserve"> Data</w:t>
       </w:r>
       <w:r>
         <w:rPr>
@@ -1399,7 +1396,7 @@
           <w:i/>
           <w:iCs/>
         </w:rPr>
-        <w:t xml:space="preserve">ine support </w:t>
+        <w:t xml:space="preserve"> </w:t>
       </w:r>
       <w:r>
         <w:rPr>
@@ -1407,7 +1404,23 @@
           <w:i/>
           <w:iCs/>
         </w:rPr>
-        <w:sym w:font="Wingdings" w:char="F0E0"/>
+        <w:t>M</w:t>
+      </w:r>
+      <w:r>
+        <w:rPr>
+          <w:rFonts w:eastAsiaTheme="minorEastAsia"/>
+          <w:i/>
+          <w:iCs/>
+        </w:rPr>
+        <w:t xml:space="preserve">ine support </w:t>
+      </w:r>
+      <w:r>
+        <w:rPr>
+          <w:rFonts w:ascii="Wingdings" w:hAnsi="Wingdings" w:eastAsia="Wingdings" w:cs="Wingdings" w:eastAsiaTheme="minorEastAsia"/>
+          <w:i/>
+          <w:iCs/>
+        </w:rPr>
+        <w:t>à</w:t>
       </w:r>
       <w:r>
         <w:rPr>
@@ -2401,36 +2414,10 @@
       </w:pPr>
       <w:r>
         <w:rPr>
-          <w:rFonts w:eastAsiaTheme="minorEastAsia"/>
-        </w:rPr>
-        <w:lastRenderedPageBreak/>
+          <w:rFonts w:eastAsia="" w:eastAsiaTheme="minorEastAsia"/>
+        </w:rPr>
         <w:t>Please budget time for team bonding and student learning</w:t>
       </w:r>
-    </w:p>
-    <w:p>
-      <w:pPr>
-        <w:rPr>
-          <w:rFonts w:eastAsiaTheme="minorEastAsia"/>
-          <w:kern w:val="0"/>
-          <w14:ligatures w14:val="none"/>
-        </w:rPr>
-      </w:pPr>
-    </w:p>
-    <w:p>
-      <w:pPr>
-        <w:rPr>
-          <w:rFonts w:eastAsiaTheme="minorEastAsia"/>
-        </w:rPr>
-      </w:pPr>
-      <w:hyperlink r:id="rId12">
-        <w:r>
-          <w:rPr>
-            <w:rStyle w:val="Hyperlink"/>
-            <w:rFonts w:eastAsiaTheme="minorEastAsia"/>
-          </w:rPr>
-          <w:t>Data Mine Corporate Partners syllabus</w:t>
-        </w:r>
-      </w:hyperlink>
     </w:p>
     <w:p>
       <w:pPr>
@@ -2444,12 +2431,12 @@
         <w:tblStyle w:val="GridTable1Light-Accent1"/>
         <w:tblW w:w="0" w:type="auto"/>
         <w:tblBorders>
-          <w:top w:val="single" w:sz="4" w:space="0" w:color="8EAADB" w:themeColor="accent1" w:themeTint="99"/>
-          <w:left w:val="single" w:sz="4" w:space="0" w:color="8EAADB" w:themeColor="accent1" w:themeTint="99"/>
-          <w:bottom w:val="single" w:sz="4" w:space="0" w:color="8EAADB" w:themeColor="accent1" w:themeTint="99"/>
-          <w:right w:val="single" w:sz="4" w:space="0" w:color="8EAADB" w:themeColor="accent1" w:themeTint="99"/>
-          <w:insideH w:val="single" w:sz="4" w:space="0" w:color="8EAADB" w:themeColor="accent1" w:themeTint="99"/>
-          <w:insideV w:val="single" w:sz="4" w:space="0" w:color="8EAADB" w:themeColor="accent1" w:themeTint="99"/>
+          <w:top w:val="single" w:color="8EAADB" w:themeColor="accent1" w:themeTint="99" w:sz="4" w:space="0"/>
+          <w:left w:val="single" w:color="8EAADB" w:themeColor="accent1" w:themeTint="99" w:sz="4" w:space="0"/>
+          <w:bottom w:val="single" w:color="8EAADB" w:themeColor="accent1" w:themeTint="99" w:sz="4" w:space="0"/>
+          <w:right w:val="single" w:color="8EAADB" w:themeColor="accent1" w:themeTint="99" w:sz="4" w:space="0"/>
+          <w:insideH w:val="single" w:color="8EAADB" w:themeColor="accent1" w:themeTint="99" w:sz="4" w:space="0"/>
+          <w:insideV w:val="single" w:color="8EAADB" w:themeColor="accent1" w:themeTint="99" w:sz="4" w:space="0"/>
         </w:tblBorders>
         <w:tblLook w:val="06A0" w:firstRow="1" w:lastRow="0" w:firstColumn="1" w:lastColumn="0" w:noHBand="1" w:noVBand="1"/>
       </w:tblPr>
@@ -2467,6 +2454,7 @@
             <w:cnfStyle w:val="001000000000" w:firstRow="0" w:lastRow="0" w:firstColumn="1" w:lastColumn="0" w:oddVBand="0" w:evenVBand="0" w:oddHBand="0" w:evenHBand="0" w:firstRowFirstColumn="0" w:firstRowLastColumn="0" w:lastRowFirstColumn="0" w:lastRowLastColumn="0"/>
             <w:tcW w:w="10905" w:type="dxa"/>
             <w:gridSpan w:val="2"/>
+            <w:tcMar/>
           </w:tcPr>
           <w:p>
             <w:pPr>
@@ -2492,6 +2480,7 @@
           <w:tcPr>
             <w:cnfStyle w:val="001000000000" w:firstRow="0" w:lastRow="0" w:firstColumn="1" w:lastColumn="0" w:oddVBand="0" w:evenVBand="0" w:oddHBand="0" w:evenHBand="0" w:firstRowFirstColumn="0" w:firstRowLastColumn="0" w:lastRowFirstColumn="0" w:lastRowLastColumn="0"/>
             <w:tcW w:w="2055" w:type="dxa"/>
+            <w:tcMar/>
           </w:tcPr>
           <w:p>
             <w:pPr>
@@ -2516,7 +2505,9 @@
         </w:tc>
         <w:tc>
           <w:tcPr>
+            <w:cnfStyle w:val="000000000000" w:firstRow="0" w:lastRow="0" w:firstColumn="0" w:lastColumn="0" w:oddVBand="0" w:evenVBand="0" w:oddHBand="0" w:evenHBand="0" w:firstRowFirstColumn="0" w:firstRowLastColumn="0" w:lastRowFirstColumn="0" w:lastRowLastColumn="0"/>
             <w:tcW w:w="8850" w:type="dxa"/>
+            <w:tcMar/>
           </w:tcPr>
           <w:p>
             <w:pPr>
@@ -2542,6 +2533,7 @@
           <w:tcPr>
             <w:cnfStyle w:val="001000000000" w:firstRow="0" w:lastRow="0" w:firstColumn="1" w:lastColumn="0" w:oddVBand="0" w:evenVBand="0" w:oddHBand="0" w:evenHBand="0" w:firstRowFirstColumn="0" w:firstRowLastColumn="0" w:lastRowFirstColumn="0" w:lastRowLastColumn="0"/>
             <w:tcW w:w="2055" w:type="dxa"/>
+            <w:tcMar/>
           </w:tcPr>
           <w:p>
             <w:pPr>
@@ -2566,7 +2558,9 @@
         </w:tc>
         <w:tc>
           <w:tcPr>
+            <w:cnfStyle w:val="000000000000" w:firstRow="0" w:lastRow="0" w:firstColumn="0" w:lastColumn="0" w:oddVBand="0" w:evenVBand="0" w:oddHBand="0" w:evenHBand="0" w:firstRowFirstColumn="0" w:firstRowLastColumn="0" w:lastRowFirstColumn="0" w:lastRowLastColumn="0"/>
             <w:tcW w:w="8850" w:type="dxa"/>
+            <w:tcMar/>
           </w:tcPr>
           <w:p>
             <w:pPr>
@@ -2586,6 +2580,7 @@
           <w:tcPr>
             <w:cnfStyle w:val="001000000000" w:firstRow="0" w:lastRow="0" w:firstColumn="1" w:lastColumn="0" w:oddVBand="0" w:evenVBand="0" w:oddHBand="0" w:evenHBand="0" w:firstRowFirstColumn="0" w:firstRowLastColumn="0" w:lastRowFirstColumn="0" w:lastRowLastColumn="0"/>
             <w:tcW w:w="2055" w:type="dxa"/>
+            <w:tcMar/>
           </w:tcPr>
           <w:p>
             <w:pPr>
@@ -2610,7 +2605,9 @@
         </w:tc>
         <w:tc>
           <w:tcPr>
+            <w:cnfStyle w:val="000000000000" w:firstRow="0" w:lastRow="0" w:firstColumn="0" w:lastColumn="0" w:oddVBand="0" w:evenVBand="0" w:oddHBand="0" w:evenHBand="0" w:firstRowFirstColumn="0" w:firstRowLastColumn="0" w:lastRowFirstColumn="0" w:lastRowLastColumn="0"/>
             <w:tcW w:w="8850" w:type="dxa"/>
+            <w:tcMar/>
           </w:tcPr>
           <w:p>
             <w:pPr>
@@ -2630,6 +2627,7 @@
           <w:tcPr>
             <w:cnfStyle w:val="001000000000" w:firstRow="0" w:lastRow="0" w:firstColumn="1" w:lastColumn="0" w:oddVBand="0" w:evenVBand="0" w:oddHBand="0" w:evenHBand="0" w:firstRowFirstColumn="0" w:firstRowLastColumn="0" w:lastRowFirstColumn="0" w:lastRowLastColumn="0"/>
             <w:tcW w:w="2055" w:type="dxa"/>
+            <w:tcMar/>
           </w:tcPr>
           <w:p>
             <w:pPr>
@@ -2654,7 +2652,9 @@
         </w:tc>
         <w:tc>
           <w:tcPr>
+            <w:cnfStyle w:val="000000000000" w:firstRow="0" w:lastRow="0" w:firstColumn="0" w:lastColumn="0" w:oddVBand="0" w:evenVBand="0" w:oddHBand="0" w:evenHBand="0" w:firstRowFirstColumn="0" w:firstRowLastColumn="0" w:lastRowFirstColumn="0" w:lastRowLastColumn="0"/>
             <w:tcW w:w="8850" w:type="dxa"/>
+            <w:tcMar/>
           </w:tcPr>
           <w:p>
             <w:pPr>
@@ -2674,6 +2674,7 @@
           <w:tcPr>
             <w:cnfStyle w:val="001000000000" w:firstRow="0" w:lastRow="0" w:firstColumn="1" w:lastColumn="0" w:oddVBand="0" w:evenVBand="0" w:oddHBand="0" w:evenHBand="0" w:firstRowFirstColumn="0" w:firstRowLastColumn="0" w:lastRowFirstColumn="0" w:lastRowLastColumn="0"/>
             <w:tcW w:w="2055" w:type="dxa"/>
+            <w:tcMar/>
           </w:tcPr>
           <w:p>
             <w:pPr>
@@ -2698,7 +2699,9 @@
         </w:tc>
         <w:tc>
           <w:tcPr>
+            <w:cnfStyle w:val="000000000000" w:firstRow="0" w:lastRow="0" w:firstColumn="0" w:lastColumn="0" w:oddVBand="0" w:evenVBand="0" w:oddHBand="0" w:evenHBand="0" w:firstRowFirstColumn="0" w:firstRowLastColumn="0" w:lastRowFirstColumn="0" w:lastRowLastColumn="0"/>
             <w:tcW w:w="8850" w:type="dxa"/>
+            <w:tcMar/>
           </w:tcPr>
           <w:p>
             <w:pPr>
@@ -2718,6 +2721,7 @@
           <w:tcPr>
             <w:cnfStyle w:val="001000000000" w:firstRow="0" w:lastRow="0" w:firstColumn="1" w:lastColumn="0" w:oddVBand="0" w:evenVBand="0" w:oddHBand="0" w:evenHBand="0" w:firstRowFirstColumn="0" w:firstRowLastColumn="0" w:lastRowFirstColumn="0" w:lastRowLastColumn="0"/>
             <w:tcW w:w="2055" w:type="dxa"/>
+            <w:tcMar/>
           </w:tcPr>
           <w:p>
             <w:pPr>
@@ -2742,7 +2746,9 @@
         </w:tc>
         <w:tc>
           <w:tcPr>
+            <w:cnfStyle w:val="000000000000" w:firstRow="0" w:lastRow="0" w:firstColumn="0" w:lastColumn="0" w:oddVBand="0" w:evenVBand="0" w:oddHBand="0" w:evenHBand="0" w:firstRowFirstColumn="0" w:firstRowLastColumn="0" w:lastRowFirstColumn="0" w:lastRowLastColumn="0"/>
             <w:tcW w:w="8850" w:type="dxa"/>
+            <w:tcMar/>
           </w:tcPr>
           <w:p>
             <w:pPr>
@@ -2762,6 +2768,7 @@
           <w:tcPr>
             <w:cnfStyle w:val="001000000000" w:firstRow="0" w:lastRow="0" w:firstColumn="1" w:lastColumn="0" w:oddVBand="0" w:evenVBand="0" w:oddHBand="0" w:evenHBand="0" w:firstRowFirstColumn="0" w:firstRowLastColumn="0" w:lastRowFirstColumn="0" w:lastRowLastColumn="0"/>
             <w:tcW w:w="2055" w:type="dxa"/>
+            <w:tcMar/>
           </w:tcPr>
           <w:p>
             <w:pPr>
@@ -2786,51 +2793,9 @@
         </w:tc>
         <w:tc>
           <w:tcPr>
+            <w:cnfStyle w:val="000000000000" w:firstRow="0" w:lastRow="0" w:firstColumn="0" w:lastColumn="0" w:oddVBand="0" w:evenVBand="0" w:oddHBand="0" w:evenHBand="0" w:firstRowFirstColumn="0" w:firstRowLastColumn="0" w:lastRowFirstColumn="0" w:lastRowLastColumn="0"/>
             <w:tcW w:w="8850" w:type="dxa"/>
-          </w:tcPr>
-          <w:p>
-            <w:pPr>
-              <w:cnfStyle w:val="000000000000" w:firstRow="0" w:lastRow="0" w:firstColumn="0" w:lastColumn="0" w:oddVBand="0" w:evenVBand="0" w:oddHBand="0" w:evenHBand="0" w:firstRowFirstColumn="0" w:firstRowLastColumn="0" w:lastRowFirstColumn="0" w:lastRowLastColumn="0"/>
-              <w:rPr>
-                <w:rFonts w:eastAsiaTheme="minorEastAsia"/>
-              </w:rPr>
-            </w:pPr>
-          </w:p>
-        </w:tc>
-      </w:tr>
-      <w:tr>
-        <w:trPr>
-          <w:trHeight w:val="300"/>
-        </w:trPr>
-        <w:tc>
-          <w:tcPr>
-            <w:cnfStyle w:val="001000000000" w:firstRow="0" w:lastRow="0" w:firstColumn="1" w:lastColumn="0" w:oddVBand="0" w:evenVBand="0" w:oddHBand="0" w:evenHBand="0" w:firstRowFirstColumn="0" w:firstRowLastColumn="0" w:lastRowFirstColumn="0" w:lastRowLastColumn="0"/>
-            <w:tcW w:w="2055" w:type="dxa"/>
-          </w:tcPr>
-          <w:p>
-            <w:pPr>
-              <w:rPr>
-                <w:rFonts w:eastAsiaTheme="minorEastAsia"/>
-              </w:rPr>
-            </w:pPr>
-            <w:r>
-              <w:rPr>
-                <w:rFonts w:eastAsiaTheme="minorEastAsia"/>
-              </w:rPr>
-              <w:t>Sprint 8</w:t>
-            </w:r>
-          </w:p>
-          <w:p>
-            <w:pPr>
-              <w:rPr>
-                <w:rFonts w:eastAsiaTheme="minorEastAsia"/>
-              </w:rPr>
-            </w:pPr>
-          </w:p>
-        </w:tc>
-        <w:tc>
-          <w:tcPr>
-            <w:tcW w:w="8850" w:type="dxa"/>
+            <w:tcMar/>
           </w:tcPr>
           <w:p>
             <w:pPr>
@@ -2843,6 +2808,7 @@
         </w:tc>
       </w:tr>
     </w:tbl>
+    <w:p/>
     <w:p>
       <w:pPr>
         <w:rPr>
@@ -2868,12 +2834,12 @@
         <w:tblStyle w:val="GridTable1Light-Accent1"/>
         <w:tblW w:w="0" w:type="auto"/>
         <w:tblBorders>
-          <w:top w:val="single" w:sz="4" w:space="0" w:color="538135" w:themeColor="accent6" w:themeShade="BF"/>
-          <w:left w:val="single" w:sz="4" w:space="0" w:color="538135" w:themeColor="accent6" w:themeShade="BF"/>
-          <w:bottom w:val="single" w:sz="4" w:space="0" w:color="538135" w:themeColor="accent6" w:themeShade="BF"/>
-          <w:right w:val="single" w:sz="4" w:space="0" w:color="538135" w:themeColor="accent6" w:themeShade="BF"/>
-          <w:insideH w:val="single" w:sz="4" w:space="0" w:color="538135" w:themeColor="accent6" w:themeShade="BF"/>
-          <w:insideV w:val="single" w:sz="4" w:space="0" w:color="538135" w:themeColor="accent6" w:themeShade="BF"/>
+          <w:top w:val="single" w:color="538135" w:themeColor="accent6" w:themeShade="BF" w:sz="4" w:space="0"/>
+          <w:left w:val="single" w:color="538135" w:themeColor="accent6" w:themeShade="BF" w:sz="4" w:space="0"/>
+          <w:bottom w:val="single" w:color="538135" w:themeColor="accent6" w:themeShade="BF" w:sz="4" w:space="0"/>
+          <w:right w:val="single" w:color="538135" w:themeColor="accent6" w:themeShade="BF" w:sz="4" w:space="0"/>
+          <w:insideH w:val="single" w:color="538135" w:themeColor="accent6" w:themeShade="BF" w:sz="4" w:space="0"/>
+          <w:insideV w:val="single" w:color="538135" w:themeColor="accent6" w:themeShade="BF" w:sz="4" w:space="0"/>
         </w:tblBorders>
         <w:tblLook w:val="06A0" w:firstRow="1" w:lastRow="0" w:firstColumn="1" w:lastColumn="0" w:noHBand="1" w:noVBand="1"/>
       </w:tblPr>
@@ -2892,8 +2858,9 @@
             <w:tcW w:w="10905" w:type="dxa"/>
             <w:gridSpan w:val="2"/>
             <w:tcBorders>
-              <w:bottom w:val="single" w:sz="12" w:space="0" w:color="538135" w:themeColor="accent6" w:themeShade="BF"/>
+              <w:bottom w:val="single" w:color="538135" w:themeColor="accent6" w:themeShade="BF" w:sz="12" w:space="0"/>
             </w:tcBorders>
+            <w:tcMar/>
           </w:tcPr>
           <w:p>
             <w:pPr>
@@ -2919,6 +2886,7 @@
           <w:tcPr>
             <w:cnfStyle w:val="001000000000" w:firstRow="0" w:lastRow="0" w:firstColumn="1" w:lastColumn="0" w:oddVBand="0" w:evenVBand="0" w:oddHBand="0" w:evenHBand="0" w:firstRowFirstColumn="0" w:firstRowLastColumn="0" w:lastRowFirstColumn="0" w:lastRowLastColumn="0"/>
             <w:tcW w:w="2055" w:type="dxa"/>
+            <w:tcMar/>
           </w:tcPr>
           <w:p>
             <w:pPr>
@@ -2943,7 +2911,9 @@
         </w:tc>
         <w:tc>
           <w:tcPr>
+            <w:cnfStyle w:val="000000000000" w:firstRow="0" w:lastRow="0" w:firstColumn="0" w:lastColumn="0" w:oddVBand="0" w:evenVBand="0" w:oddHBand="0" w:evenHBand="0" w:firstRowFirstColumn="0" w:firstRowLastColumn="0" w:lastRowFirstColumn="0" w:lastRowLastColumn="0"/>
             <w:tcW w:w="8850" w:type="dxa"/>
+            <w:tcMar/>
           </w:tcPr>
           <w:p>
             <w:pPr>
@@ -2977,6 +2947,7 @@
           <w:tcPr>
             <w:cnfStyle w:val="001000000000" w:firstRow="0" w:lastRow="0" w:firstColumn="1" w:lastColumn="0" w:oddVBand="0" w:evenVBand="0" w:oddHBand="0" w:evenHBand="0" w:firstRowFirstColumn="0" w:firstRowLastColumn="0" w:lastRowFirstColumn="0" w:lastRowLastColumn="0"/>
             <w:tcW w:w="2055" w:type="dxa"/>
+            <w:tcMar/>
           </w:tcPr>
           <w:p>
             <w:pPr>
@@ -3001,7 +2972,9 @@
         </w:tc>
         <w:tc>
           <w:tcPr>
+            <w:cnfStyle w:val="000000000000" w:firstRow="0" w:lastRow="0" w:firstColumn="0" w:lastColumn="0" w:oddVBand="0" w:evenVBand="0" w:oddHBand="0" w:evenHBand="0" w:firstRowFirstColumn="0" w:firstRowLastColumn="0" w:lastRowFirstColumn="0" w:lastRowLastColumn="0"/>
             <w:tcW w:w="8850" w:type="dxa"/>
+            <w:tcMar/>
           </w:tcPr>
           <w:p>
             <w:pPr>
@@ -3021,6 +2994,7 @@
           <w:tcPr>
             <w:cnfStyle w:val="001000000000" w:firstRow="0" w:lastRow="0" w:firstColumn="1" w:lastColumn="0" w:oddVBand="0" w:evenVBand="0" w:oddHBand="0" w:evenHBand="0" w:firstRowFirstColumn="0" w:firstRowLastColumn="0" w:lastRowFirstColumn="0" w:lastRowLastColumn="0"/>
             <w:tcW w:w="2055" w:type="dxa"/>
+            <w:tcMar/>
           </w:tcPr>
           <w:p>
             <w:pPr>
@@ -3045,7 +3019,9 @@
         </w:tc>
         <w:tc>
           <w:tcPr>
+            <w:cnfStyle w:val="000000000000" w:firstRow="0" w:lastRow="0" w:firstColumn="0" w:lastColumn="0" w:oddVBand="0" w:evenVBand="0" w:oddHBand="0" w:evenHBand="0" w:firstRowFirstColumn="0" w:firstRowLastColumn="0" w:lastRowFirstColumn="0" w:lastRowLastColumn="0"/>
             <w:tcW w:w="8850" w:type="dxa"/>
+            <w:tcMar/>
           </w:tcPr>
           <w:p>
             <w:pPr>
@@ -3065,6 +3041,7 @@
           <w:tcPr>
             <w:cnfStyle w:val="001000000000" w:firstRow="0" w:lastRow="0" w:firstColumn="1" w:lastColumn="0" w:oddVBand="0" w:evenVBand="0" w:oddHBand="0" w:evenHBand="0" w:firstRowFirstColumn="0" w:firstRowLastColumn="0" w:lastRowFirstColumn="0" w:lastRowLastColumn="0"/>
             <w:tcW w:w="2055" w:type="dxa"/>
+            <w:tcMar/>
           </w:tcPr>
           <w:p>
             <w:pPr>
@@ -3089,7 +3066,9 @@
         </w:tc>
         <w:tc>
           <w:tcPr>
+            <w:cnfStyle w:val="000000000000" w:firstRow="0" w:lastRow="0" w:firstColumn="0" w:lastColumn="0" w:oddVBand="0" w:evenVBand="0" w:oddHBand="0" w:evenHBand="0" w:firstRowFirstColumn="0" w:firstRowLastColumn="0" w:lastRowFirstColumn="0" w:lastRowLastColumn="0"/>
             <w:tcW w:w="8850" w:type="dxa"/>
+            <w:tcMar/>
           </w:tcPr>
           <w:p>
             <w:pPr>
@@ -3109,6 +3088,7 @@
           <w:tcPr>
             <w:cnfStyle w:val="001000000000" w:firstRow="0" w:lastRow="0" w:firstColumn="1" w:lastColumn="0" w:oddVBand="0" w:evenVBand="0" w:oddHBand="0" w:evenHBand="0" w:firstRowFirstColumn="0" w:firstRowLastColumn="0" w:lastRowFirstColumn="0" w:lastRowLastColumn="0"/>
             <w:tcW w:w="2055" w:type="dxa"/>
+            <w:tcMar/>
           </w:tcPr>
           <w:p>
             <w:pPr>
@@ -3133,7 +3113,9 @@
         </w:tc>
         <w:tc>
           <w:tcPr>
+            <w:cnfStyle w:val="000000000000" w:firstRow="0" w:lastRow="0" w:firstColumn="0" w:lastColumn="0" w:oddVBand="0" w:evenVBand="0" w:oddHBand="0" w:evenHBand="0" w:firstRowFirstColumn="0" w:firstRowLastColumn="0" w:lastRowFirstColumn="0" w:lastRowLastColumn="0"/>
             <w:tcW w:w="8850" w:type="dxa"/>
+            <w:tcMar/>
           </w:tcPr>
           <w:p>
             <w:pPr>
@@ -3153,6 +3135,7 @@
           <w:tcPr>
             <w:cnfStyle w:val="001000000000" w:firstRow="0" w:lastRow="0" w:firstColumn="1" w:lastColumn="0" w:oddVBand="0" w:evenVBand="0" w:oddHBand="0" w:evenHBand="0" w:firstRowFirstColumn="0" w:firstRowLastColumn="0" w:lastRowFirstColumn="0" w:lastRowLastColumn="0"/>
             <w:tcW w:w="2055" w:type="dxa"/>
+            <w:tcMar/>
           </w:tcPr>
           <w:p>
             <w:pPr>
@@ -3177,7 +3160,9 @@
         </w:tc>
         <w:tc>
           <w:tcPr>
+            <w:cnfStyle w:val="000000000000" w:firstRow="0" w:lastRow="0" w:firstColumn="0" w:lastColumn="0" w:oddVBand="0" w:evenVBand="0" w:oddHBand="0" w:evenHBand="0" w:firstRowFirstColumn="0" w:firstRowLastColumn="0" w:lastRowFirstColumn="0" w:lastRowLastColumn="0"/>
             <w:tcW w:w="8850" w:type="dxa"/>
+            <w:tcMar/>
           </w:tcPr>
           <w:p>
             <w:pPr>
@@ -3197,6 +3182,7 @@
           <w:tcPr>
             <w:cnfStyle w:val="001000000000" w:firstRow="0" w:lastRow="0" w:firstColumn="1" w:lastColumn="0" w:oddVBand="0" w:evenVBand="0" w:oddHBand="0" w:evenHBand="0" w:firstRowFirstColumn="0" w:firstRowLastColumn="0" w:lastRowFirstColumn="0" w:lastRowLastColumn="0"/>
             <w:tcW w:w="2055" w:type="dxa"/>
+            <w:tcMar/>
           </w:tcPr>
           <w:p>
             <w:pPr>
@@ -3221,51 +3207,9 @@
         </w:tc>
         <w:tc>
           <w:tcPr>
+            <w:cnfStyle w:val="000000000000" w:firstRow="0" w:lastRow="0" w:firstColumn="0" w:lastColumn="0" w:oddVBand="0" w:evenVBand="0" w:oddHBand="0" w:evenHBand="0" w:firstRowFirstColumn="0" w:firstRowLastColumn="0" w:lastRowFirstColumn="0" w:lastRowLastColumn="0"/>
             <w:tcW w:w="8850" w:type="dxa"/>
-          </w:tcPr>
-          <w:p>
-            <w:pPr>
-              <w:cnfStyle w:val="000000000000" w:firstRow="0" w:lastRow="0" w:firstColumn="0" w:lastColumn="0" w:oddVBand="0" w:evenVBand="0" w:oddHBand="0" w:evenHBand="0" w:firstRowFirstColumn="0" w:firstRowLastColumn="0" w:lastRowFirstColumn="0" w:lastRowLastColumn="0"/>
-              <w:rPr>
-                <w:rFonts w:eastAsiaTheme="minorEastAsia"/>
-              </w:rPr>
-            </w:pPr>
-          </w:p>
-        </w:tc>
-      </w:tr>
-      <w:tr>
-        <w:trPr>
-          <w:trHeight w:val="300"/>
-        </w:trPr>
-        <w:tc>
-          <w:tcPr>
-            <w:cnfStyle w:val="001000000000" w:firstRow="0" w:lastRow="0" w:firstColumn="1" w:lastColumn="0" w:oddVBand="0" w:evenVBand="0" w:oddHBand="0" w:evenHBand="0" w:firstRowFirstColumn="0" w:firstRowLastColumn="0" w:lastRowFirstColumn="0" w:lastRowLastColumn="0"/>
-            <w:tcW w:w="2055" w:type="dxa"/>
-          </w:tcPr>
-          <w:p>
-            <w:pPr>
-              <w:rPr>
-                <w:rFonts w:eastAsiaTheme="minorEastAsia"/>
-              </w:rPr>
-            </w:pPr>
-            <w:r>
-              <w:rPr>
-                <w:rFonts w:eastAsiaTheme="minorEastAsia"/>
-              </w:rPr>
-              <w:t>Sprint 8</w:t>
-            </w:r>
-          </w:p>
-          <w:p>
-            <w:pPr>
-              <w:rPr>
-                <w:rFonts w:eastAsiaTheme="minorEastAsia"/>
-              </w:rPr>
-            </w:pPr>
-          </w:p>
-        </w:tc>
-        <w:tc>
-          <w:tcPr>
-            <w:tcW w:w="8850" w:type="dxa"/>
+            <w:tcMar/>
           </w:tcPr>
           <w:p>
             <w:pPr>
@@ -3278,6 +3222,7 @@
         </w:tc>
       </w:tr>
     </w:tbl>
+    <w:p/>
     <w:p>
       <w:pPr>
         <w:rPr>
@@ -3619,7 +3564,7 @@
       </w:pPr>
     </w:p>
     <w:sectPr>
-      <w:pgSz w:w="12240" w:h="15840"/>
+      <w:pgSz w:w="12240" w:h="15840" w:orient="portrait"/>
       <w:pgMar w:top="720" w:right="720" w:bottom="720" w:left="720" w:header="720" w:footer="720" w:gutter="0"/>
       <w:cols w:space="720"/>
       <w:docGrid w:linePitch="360"/>
@@ -3680,7 +3625,7 @@
         <w:ind w:left="720" w:hanging="360"/>
       </w:pPr>
       <w:rPr>
-        <w:rFonts w:ascii="Times New Roman" w:eastAsia="Times New Roman" w:hAnsi="Times New Roman" w:cs="Times New Roman" w:hint="default"/>
+        <w:rFonts w:hint="default" w:ascii="Times New Roman" w:hAnsi="Times New Roman" w:eastAsia="Times New Roman" w:cs="Times New Roman"/>
       </w:rPr>
     </w:lvl>
     <w:lvl w:ilvl="1" w:tplc="04090003">
@@ -3692,7 +3637,7 @@
         <w:ind w:left="1440" w:hanging="360"/>
       </w:pPr>
       <w:rPr>
-        <w:rFonts w:ascii="Courier New" w:hAnsi="Courier New" w:cs="Courier New" w:hint="default"/>
+        <w:rFonts w:hint="default" w:ascii="Courier New" w:hAnsi="Courier New" w:cs="Courier New"/>
       </w:rPr>
     </w:lvl>
     <w:lvl w:ilvl="2" w:tplc="04090005" w:tentative="1">
@@ -3704,7 +3649,7 @@
         <w:ind w:left="2160" w:hanging="360"/>
       </w:pPr>
       <w:rPr>
-        <w:rFonts w:ascii="Wingdings" w:hAnsi="Wingdings" w:hint="default"/>
+        <w:rFonts w:hint="default" w:ascii="Wingdings" w:hAnsi="Wingdings"/>
       </w:rPr>
     </w:lvl>
     <w:lvl w:ilvl="3" w:tplc="04090001" w:tentative="1">
@@ -3716,7 +3661,7 @@
         <w:ind w:left="2880" w:hanging="360"/>
       </w:pPr>
       <w:rPr>
-        <w:rFonts w:ascii="Symbol" w:hAnsi="Symbol" w:hint="default"/>
+        <w:rFonts w:hint="default" w:ascii="Symbol" w:hAnsi="Symbol"/>
       </w:rPr>
     </w:lvl>
     <w:lvl w:ilvl="4" w:tplc="04090003" w:tentative="1">
@@ -3728,7 +3673,7 @@
         <w:ind w:left="3600" w:hanging="360"/>
       </w:pPr>
       <w:rPr>
-        <w:rFonts w:ascii="Courier New" w:hAnsi="Courier New" w:cs="Courier New" w:hint="default"/>
+        <w:rFonts w:hint="default" w:ascii="Courier New" w:hAnsi="Courier New" w:cs="Courier New"/>
       </w:rPr>
     </w:lvl>
     <w:lvl w:ilvl="5" w:tplc="04090005" w:tentative="1">
@@ -3740,7 +3685,7 @@
         <w:ind w:left="4320" w:hanging="360"/>
       </w:pPr>
       <w:rPr>
-        <w:rFonts w:ascii="Wingdings" w:hAnsi="Wingdings" w:hint="default"/>
+        <w:rFonts w:hint="default" w:ascii="Wingdings" w:hAnsi="Wingdings"/>
       </w:rPr>
     </w:lvl>
     <w:lvl w:ilvl="6" w:tplc="04090001" w:tentative="1">
@@ -3752,7 +3697,7 @@
         <w:ind w:left="5040" w:hanging="360"/>
       </w:pPr>
       <w:rPr>
-        <w:rFonts w:ascii="Symbol" w:hAnsi="Symbol" w:hint="default"/>
+        <w:rFonts w:hint="default" w:ascii="Symbol" w:hAnsi="Symbol"/>
       </w:rPr>
     </w:lvl>
     <w:lvl w:ilvl="7" w:tplc="04090003" w:tentative="1">
@@ -3764,7 +3709,7 @@
         <w:ind w:left="5760" w:hanging="360"/>
       </w:pPr>
       <w:rPr>
-        <w:rFonts w:ascii="Courier New" w:hAnsi="Courier New" w:cs="Courier New" w:hint="default"/>
+        <w:rFonts w:hint="default" w:ascii="Courier New" w:hAnsi="Courier New" w:cs="Courier New"/>
       </w:rPr>
     </w:lvl>
     <w:lvl w:ilvl="8" w:tplc="04090005" w:tentative="1">
@@ -3776,7 +3721,7 @@
         <w:ind w:left="6480" w:hanging="360"/>
       </w:pPr>
       <w:rPr>
-        <w:rFonts w:ascii="Wingdings" w:hAnsi="Wingdings" w:hint="default"/>
+        <w:rFonts w:hint="default" w:ascii="Wingdings" w:hAnsi="Wingdings"/>
       </w:rPr>
     </w:lvl>
   </w:abstractNum>
@@ -3796,7 +3741,7 @@
         <w:ind w:left="720" w:hanging="360"/>
       </w:pPr>
       <w:rPr>
-        <w:rFonts w:ascii="Symbol" w:hAnsi="Symbol" w:hint="default"/>
+        <w:rFonts w:hint="default" w:ascii="Symbol" w:hAnsi="Symbol"/>
         <w:sz w:val="20"/>
       </w:rPr>
     </w:lvl>
@@ -3812,7 +3757,7 @@
         <w:ind w:left="1440" w:hanging="360"/>
       </w:pPr>
       <w:rPr>
-        <w:rFonts w:ascii="Courier New" w:hAnsi="Courier New" w:hint="default"/>
+        <w:rFonts w:hint="default" w:ascii="Courier New" w:hAnsi="Courier New"/>
         <w:sz w:val="20"/>
       </w:rPr>
     </w:lvl>
@@ -3828,7 +3773,7 @@
         <w:ind w:left="2160" w:hanging="360"/>
       </w:pPr>
       <w:rPr>
-        <w:rFonts w:ascii="Wingdings" w:hAnsi="Wingdings" w:hint="default"/>
+        <w:rFonts w:hint="default" w:ascii="Wingdings" w:hAnsi="Wingdings"/>
         <w:sz w:val="20"/>
       </w:rPr>
     </w:lvl>
@@ -3844,7 +3789,7 @@
         <w:ind w:left="2880" w:hanging="360"/>
       </w:pPr>
       <w:rPr>
-        <w:rFonts w:ascii="Wingdings" w:hAnsi="Wingdings" w:hint="default"/>
+        <w:rFonts w:hint="default" w:ascii="Wingdings" w:hAnsi="Wingdings"/>
         <w:sz w:val="20"/>
       </w:rPr>
     </w:lvl>
@@ -3860,7 +3805,7 @@
         <w:ind w:left="3600" w:hanging="360"/>
       </w:pPr>
       <w:rPr>
-        <w:rFonts w:ascii="Wingdings" w:hAnsi="Wingdings" w:hint="default"/>
+        <w:rFonts w:hint="default" w:ascii="Wingdings" w:hAnsi="Wingdings"/>
         <w:sz w:val="20"/>
       </w:rPr>
     </w:lvl>
@@ -3876,7 +3821,7 @@
         <w:ind w:left="4320" w:hanging="360"/>
       </w:pPr>
       <w:rPr>
-        <w:rFonts w:ascii="Wingdings" w:hAnsi="Wingdings" w:hint="default"/>
+        <w:rFonts w:hint="default" w:ascii="Wingdings" w:hAnsi="Wingdings"/>
         <w:sz w:val="20"/>
       </w:rPr>
     </w:lvl>
@@ -3892,7 +3837,7 @@
         <w:ind w:left="5040" w:hanging="360"/>
       </w:pPr>
       <w:rPr>
-        <w:rFonts w:ascii="Wingdings" w:hAnsi="Wingdings" w:hint="default"/>
+        <w:rFonts w:hint="default" w:ascii="Wingdings" w:hAnsi="Wingdings"/>
         <w:sz w:val="20"/>
       </w:rPr>
     </w:lvl>
@@ -3908,7 +3853,7 @@
         <w:ind w:left="5760" w:hanging="360"/>
       </w:pPr>
       <w:rPr>
-        <w:rFonts w:ascii="Wingdings" w:hAnsi="Wingdings" w:hint="default"/>
+        <w:rFonts w:hint="default" w:ascii="Wingdings" w:hAnsi="Wingdings"/>
         <w:sz w:val="20"/>
       </w:rPr>
     </w:lvl>
@@ -3924,7 +3869,7 @@
         <w:ind w:left="6480" w:hanging="360"/>
       </w:pPr>
       <w:rPr>
-        <w:rFonts w:ascii="Wingdings" w:hAnsi="Wingdings" w:hint="default"/>
+        <w:rFonts w:hint="default" w:ascii="Wingdings" w:hAnsi="Wingdings"/>
         <w:sz w:val="20"/>
       </w:rPr>
     </w:lvl>
@@ -3942,7 +3887,7 @@
         <w:ind w:left="1080" w:hanging="360"/>
       </w:pPr>
       <w:rPr>
-        <w:rFonts w:ascii="Calibri" w:eastAsiaTheme="minorEastAsia" w:hAnsi="Calibri" w:cs="Calibri" w:hint="default"/>
+        <w:rFonts w:hint="default" w:ascii="Calibri" w:hAnsi="Calibri" w:cs="Calibri" w:eastAsiaTheme="minorEastAsia"/>
       </w:rPr>
     </w:lvl>
     <w:lvl w:ilvl="1" w:tplc="04090003" w:tentative="1">
@@ -3954,7 +3899,7 @@
         <w:ind w:left="1800" w:hanging="360"/>
       </w:pPr>
       <w:rPr>
-        <w:rFonts w:ascii="Courier New" w:hAnsi="Courier New" w:hint="default"/>
+        <w:rFonts w:hint="default" w:ascii="Courier New" w:hAnsi="Courier New"/>
       </w:rPr>
     </w:lvl>
     <w:lvl w:ilvl="2" w:tplc="04090005" w:tentative="1">
@@ -3966,7 +3911,7 @@
         <w:ind w:left="2520" w:hanging="360"/>
       </w:pPr>
       <w:rPr>
-        <w:rFonts w:ascii="Wingdings" w:hAnsi="Wingdings" w:hint="default"/>
+        <w:rFonts w:hint="default" w:ascii="Wingdings" w:hAnsi="Wingdings"/>
       </w:rPr>
     </w:lvl>
     <w:lvl w:ilvl="3" w:tplc="04090001" w:tentative="1">
@@ -3978,7 +3923,7 @@
         <w:ind w:left="3240" w:hanging="360"/>
       </w:pPr>
       <w:rPr>
-        <w:rFonts w:ascii="Symbol" w:hAnsi="Symbol" w:hint="default"/>
+        <w:rFonts w:hint="default" w:ascii="Symbol" w:hAnsi="Symbol"/>
       </w:rPr>
     </w:lvl>
     <w:lvl w:ilvl="4" w:tplc="04090003" w:tentative="1">
@@ -3990,7 +3935,7 @@
         <w:ind w:left="3960" w:hanging="360"/>
       </w:pPr>
       <w:rPr>
-        <w:rFonts w:ascii="Courier New" w:hAnsi="Courier New" w:hint="default"/>
+        <w:rFonts w:hint="default" w:ascii="Courier New" w:hAnsi="Courier New"/>
       </w:rPr>
     </w:lvl>
     <w:lvl w:ilvl="5" w:tplc="04090005" w:tentative="1">
@@ -4002,7 +3947,7 @@
         <w:ind w:left="4680" w:hanging="360"/>
       </w:pPr>
       <w:rPr>
-        <w:rFonts w:ascii="Wingdings" w:hAnsi="Wingdings" w:hint="default"/>
+        <w:rFonts w:hint="default" w:ascii="Wingdings" w:hAnsi="Wingdings"/>
       </w:rPr>
     </w:lvl>
     <w:lvl w:ilvl="6" w:tplc="04090001" w:tentative="1">
@@ -4014,7 +3959,7 @@
         <w:ind w:left="5400" w:hanging="360"/>
       </w:pPr>
       <w:rPr>
-        <w:rFonts w:ascii="Symbol" w:hAnsi="Symbol" w:hint="default"/>
+        <w:rFonts w:hint="default" w:ascii="Symbol" w:hAnsi="Symbol"/>
       </w:rPr>
     </w:lvl>
     <w:lvl w:ilvl="7" w:tplc="04090003" w:tentative="1">
@@ -4026,7 +3971,7 @@
         <w:ind w:left="6120" w:hanging="360"/>
       </w:pPr>
       <w:rPr>
-        <w:rFonts w:ascii="Courier New" w:hAnsi="Courier New" w:hint="default"/>
+        <w:rFonts w:hint="default" w:ascii="Courier New" w:hAnsi="Courier New"/>
       </w:rPr>
     </w:lvl>
     <w:lvl w:ilvl="8" w:tplc="04090005" w:tentative="1">
@@ -4038,7 +3983,7 @@
         <w:ind w:left="6840" w:hanging="360"/>
       </w:pPr>
       <w:rPr>
-        <w:rFonts w:ascii="Wingdings" w:hAnsi="Wingdings" w:hint="default"/>
+        <w:rFonts w:hint="default" w:ascii="Wingdings" w:hAnsi="Wingdings"/>
       </w:rPr>
     </w:lvl>
   </w:abstractNum>
@@ -4054,7 +3999,7 @@
         <w:ind w:left="720" w:hanging="360"/>
       </w:pPr>
       <w:rPr>
-        <w:rFonts w:ascii="Symbol" w:eastAsia="Times New Roman" w:hAnsi="Symbol" w:cs="Times New Roman" w:hint="default"/>
+        <w:rFonts w:hint="default" w:ascii="Symbol" w:hAnsi="Symbol" w:eastAsia="Times New Roman" w:cs="Times New Roman"/>
       </w:rPr>
     </w:lvl>
     <w:lvl w:ilvl="1" w:tplc="04090003" w:tentative="1">
@@ -4066,7 +4011,7 @@
         <w:ind w:left="1440" w:hanging="360"/>
       </w:pPr>
       <w:rPr>
-        <w:rFonts w:ascii="Courier New" w:hAnsi="Courier New" w:cs="Courier New" w:hint="default"/>
+        <w:rFonts w:hint="default" w:ascii="Courier New" w:hAnsi="Courier New" w:cs="Courier New"/>
       </w:rPr>
     </w:lvl>
     <w:lvl w:ilvl="2" w:tplc="04090005" w:tentative="1">
@@ -4078,7 +4023,7 @@
         <w:ind w:left="2160" w:hanging="360"/>
       </w:pPr>
       <w:rPr>
-        <w:rFonts w:ascii="Wingdings" w:hAnsi="Wingdings" w:hint="default"/>
+        <w:rFonts w:hint="default" w:ascii="Wingdings" w:hAnsi="Wingdings"/>
       </w:rPr>
     </w:lvl>
     <w:lvl w:ilvl="3" w:tplc="04090001" w:tentative="1">
@@ -4090,7 +4035,7 @@
         <w:ind w:left="2880" w:hanging="360"/>
       </w:pPr>
       <w:rPr>
-        <w:rFonts w:ascii="Symbol" w:hAnsi="Symbol" w:hint="default"/>
+        <w:rFonts w:hint="default" w:ascii="Symbol" w:hAnsi="Symbol"/>
       </w:rPr>
     </w:lvl>
     <w:lvl w:ilvl="4" w:tplc="04090003" w:tentative="1">
@@ -4102,7 +4047,7 @@
         <w:ind w:left="3600" w:hanging="360"/>
       </w:pPr>
       <w:rPr>
-        <w:rFonts w:ascii="Courier New" w:hAnsi="Courier New" w:cs="Courier New" w:hint="default"/>
+        <w:rFonts w:hint="default" w:ascii="Courier New" w:hAnsi="Courier New" w:cs="Courier New"/>
       </w:rPr>
     </w:lvl>
     <w:lvl w:ilvl="5" w:tplc="04090005" w:tentative="1">
@@ -4114,7 +4059,7 @@
         <w:ind w:left="4320" w:hanging="360"/>
       </w:pPr>
       <w:rPr>
-        <w:rFonts w:ascii="Wingdings" w:hAnsi="Wingdings" w:hint="default"/>
+        <w:rFonts w:hint="default" w:ascii="Wingdings" w:hAnsi="Wingdings"/>
       </w:rPr>
     </w:lvl>
     <w:lvl w:ilvl="6" w:tplc="04090001" w:tentative="1">
@@ -4126,7 +4071,7 @@
         <w:ind w:left="5040" w:hanging="360"/>
       </w:pPr>
       <w:rPr>
-        <w:rFonts w:ascii="Symbol" w:hAnsi="Symbol" w:hint="default"/>
+        <w:rFonts w:hint="default" w:ascii="Symbol" w:hAnsi="Symbol"/>
       </w:rPr>
     </w:lvl>
     <w:lvl w:ilvl="7" w:tplc="04090003" w:tentative="1">
@@ -4138,7 +4083,7 @@
         <w:ind w:left="5760" w:hanging="360"/>
       </w:pPr>
       <w:rPr>
-        <w:rFonts w:ascii="Courier New" w:hAnsi="Courier New" w:cs="Courier New" w:hint="default"/>
+        <w:rFonts w:hint="default" w:ascii="Courier New" w:hAnsi="Courier New" w:cs="Courier New"/>
       </w:rPr>
     </w:lvl>
     <w:lvl w:ilvl="8" w:tplc="04090005" w:tentative="1">
@@ -4150,7 +4095,7 @@
         <w:ind w:left="6480" w:hanging="360"/>
       </w:pPr>
       <w:rPr>
-        <w:rFonts w:ascii="Wingdings" w:hAnsi="Wingdings" w:hint="default"/>
+        <w:rFonts w:hint="default" w:ascii="Wingdings" w:hAnsi="Wingdings"/>
       </w:rPr>
     </w:lvl>
   </w:abstractNum>
@@ -4166,7 +4111,7 @@
         <w:ind w:left="720" w:hanging="360"/>
       </w:pPr>
       <w:rPr>
-        <w:rFonts w:ascii="Times New Roman" w:eastAsia="Times New Roman" w:hAnsi="Times New Roman" w:cs="Times New Roman" w:hint="default"/>
+        <w:rFonts w:hint="default" w:ascii="Times New Roman" w:hAnsi="Times New Roman" w:eastAsia="Times New Roman" w:cs="Times New Roman"/>
       </w:rPr>
     </w:lvl>
     <w:lvl w:ilvl="1" w:tplc="04090003" w:tentative="1">
@@ -4178,7 +4123,7 @@
         <w:ind w:left="1440" w:hanging="360"/>
       </w:pPr>
       <w:rPr>
-        <w:rFonts w:ascii="Courier New" w:hAnsi="Courier New" w:cs="Courier New" w:hint="default"/>
+        <w:rFonts w:hint="default" w:ascii="Courier New" w:hAnsi="Courier New" w:cs="Courier New"/>
       </w:rPr>
     </w:lvl>
     <w:lvl w:ilvl="2" w:tplc="04090005" w:tentative="1">
@@ -4190,7 +4135,7 @@
         <w:ind w:left="2160" w:hanging="360"/>
       </w:pPr>
       <w:rPr>
-        <w:rFonts w:ascii="Wingdings" w:hAnsi="Wingdings" w:hint="default"/>
+        <w:rFonts w:hint="default" w:ascii="Wingdings" w:hAnsi="Wingdings"/>
       </w:rPr>
     </w:lvl>
     <w:lvl w:ilvl="3" w:tplc="04090001" w:tentative="1">
@@ -4202,7 +4147,7 @@
         <w:ind w:left="2880" w:hanging="360"/>
       </w:pPr>
       <w:rPr>
-        <w:rFonts w:ascii="Symbol" w:hAnsi="Symbol" w:hint="default"/>
+        <w:rFonts w:hint="default" w:ascii="Symbol" w:hAnsi="Symbol"/>
       </w:rPr>
     </w:lvl>
     <w:lvl w:ilvl="4" w:tplc="04090003" w:tentative="1">
@@ -4214,7 +4159,7 @@
         <w:ind w:left="3600" w:hanging="360"/>
       </w:pPr>
       <w:rPr>
-        <w:rFonts w:ascii="Courier New" w:hAnsi="Courier New" w:cs="Courier New" w:hint="default"/>
+        <w:rFonts w:hint="default" w:ascii="Courier New" w:hAnsi="Courier New" w:cs="Courier New"/>
       </w:rPr>
     </w:lvl>
     <w:lvl w:ilvl="5" w:tplc="04090005" w:tentative="1">
@@ -4226,7 +4171,7 @@
         <w:ind w:left="4320" w:hanging="360"/>
       </w:pPr>
       <w:rPr>
-        <w:rFonts w:ascii="Wingdings" w:hAnsi="Wingdings" w:hint="default"/>
+        <w:rFonts w:hint="default" w:ascii="Wingdings" w:hAnsi="Wingdings"/>
       </w:rPr>
     </w:lvl>
     <w:lvl w:ilvl="6" w:tplc="04090001" w:tentative="1">
@@ -4238,7 +4183,7 @@
         <w:ind w:left="5040" w:hanging="360"/>
       </w:pPr>
       <w:rPr>
-        <w:rFonts w:ascii="Symbol" w:hAnsi="Symbol" w:hint="default"/>
+        <w:rFonts w:hint="default" w:ascii="Symbol" w:hAnsi="Symbol"/>
       </w:rPr>
     </w:lvl>
     <w:lvl w:ilvl="7" w:tplc="04090003" w:tentative="1">
@@ -4250,7 +4195,7 @@
         <w:ind w:left="5760" w:hanging="360"/>
       </w:pPr>
       <w:rPr>
-        <w:rFonts w:ascii="Courier New" w:hAnsi="Courier New" w:cs="Courier New" w:hint="default"/>
+        <w:rFonts w:hint="default" w:ascii="Courier New" w:hAnsi="Courier New" w:cs="Courier New"/>
       </w:rPr>
     </w:lvl>
     <w:lvl w:ilvl="8" w:tplc="04090005" w:tentative="1">
@@ -4262,7 +4207,7 @@
         <w:ind w:left="6480" w:hanging="360"/>
       </w:pPr>
       <w:rPr>
-        <w:rFonts w:ascii="Wingdings" w:hAnsi="Wingdings" w:hint="default"/>
+        <w:rFonts w:hint="default" w:ascii="Wingdings" w:hAnsi="Wingdings"/>
       </w:rPr>
     </w:lvl>
   </w:abstractNum>
@@ -4278,7 +4223,7 @@
         <w:ind w:left="720" w:hanging="360"/>
       </w:pPr>
       <w:rPr>
-        <w:rFonts w:ascii="Symbol" w:eastAsia="Times New Roman" w:hAnsi="Symbol" w:cs="Times New Roman" w:hint="default"/>
+        <w:rFonts w:hint="default" w:ascii="Symbol" w:hAnsi="Symbol" w:eastAsia="Times New Roman" w:cs="Times New Roman"/>
       </w:rPr>
     </w:lvl>
     <w:lvl w:ilvl="1" w:tplc="04090003" w:tentative="1">
@@ -4290,7 +4235,7 @@
         <w:ind w:left="1440" w:hanging="360"/>
       </w:pPr>
       <w:rPr>
-        <w:rFonts w:ascii="Courier New" w:hAnsi="Courier New" w:cs="Courier New" w:hint="default"/>
+        <w:rFonts w:hint="default" w:ascii="Courier New" w:hAnsi="Courier New" w:cs="Courier New"/>
       </w:rPr>
     </w:lvl>
     <w:lvl w:ilvl="2" w:tplc="04090005" w:tentative="1">
@@ -4302,7 +4247,7 @@
         <w:ind w:left="2160" w:hanging="360"/>
       </w:pPr>
       <w:rPr>
-        <w:rFonts w:ascii="Wingdings" w:hAnsi="Wingdings" w:hint="default"/>
+        <w:rFonts w:hint="default" w:ascii="Wingdings" w:hAnsi="Wingdings"/>
       </w:rPr>
     </w:lvl>
     <w:lvl w:ilvl="3" w:tplc="04090001" w:tentative="1">
@@ -4314,7 +4259,7 @@
         <w:ind w:left="2880" w:hanging="360"/>
       </w:pPr>
       <w:rPr>
-        <w:rFonts w:ascii="Symbol" w:hAnsi="Symbol" w:hint="default"/>
+        <w:rFonts w:hint="default" w:ascii="Symbol" w:hAnsi="Symbol"/>
       </w:rPr>
     </w:lvl>
     <w:lvl w:ilvl="4" w:tplc="04090003" w:tentative="1">
@@ -4326,7 +4271,7 @@
         <w:ind w:left="3600" w:hanging="360"/>
       </w:pPr>
       <w:rPr>
-        <w:rFonts w:ascii="Courier New" w:hAnsi="Courier New" w:cs="Courier New" w:hint="default"/>
+        <w:rFonts w:hint="default" w:ascii="Courier New" w:hAnsi="Courier New" w:cs="Courier New"/>
       </w:rPr>
     </w:lvl>
     <w:lvl w:ilvl="5" w:tplc="04090005" w:tentative="1">
@@ -4338,7 +4283,7 @@
         <w:ind w:left="4320" w:hanging="360"/>
       </w:pPr>
       <w:rPr>
-        <w:rFonts w:ascii="Wingdings" w:hAnsi="Wingdings" w:hint="default"/>
+        <w:rFonts w:hint="default" w:ascii="Wingdings" w:hAnsi="Wingdings"/>
       </w:rPr>
     </w:lvl>
     <w:lvl w:ilvl="6" w:tplc="04090001" w:tentative="1">
@@ -4350,7 +4295,7 @@
         <w:ind w:left="5040" w:hanging="360"/>
       </w:pPr>
       <w:rPr>
-        <w:rFonts w:ascii="Symbol" w:hAnsi="Symbol" w:hint="default"/>
+        <w:rFonts w:hint="default" w:ascii="Symbol" w:hAnsi="Symbol"/>
       </w:rPr>
     </w:lvl>
     <w:lvl w:ilvl="7" w:tplc="04090003" w:tentative="1">
@@ -4362,7 +4307,7 @@
         <w:ind w:left="5760" w:hanging="360"/>
       </w:pPr>
       <w:rPr>
-        <w:rFonts w:ascii="Courier New" w:hAnsi="Courier New" w:cs="Courier New" w:hint="default"/>
+        <w:rFonts w:hint="default" w:ascii="Courier New" w:hAnsi="Courier New" w:cs="Courier New"/>
       </w:rPr>
     </w:lvl>
     <w:lvl w:ilvl="8" w:tplc="04090005" w:tentative="1">
@@ -4374,7 +4319,7 @@
         <w:ind w:left="6480" w:hanging="360"/>
       </w:pPr>
       <w:rPr>
-        <w:rFonts w:ascii="Wingdings" w:hAnsi="Wingdings" w:hint="default"/>
+        <w:rFonts w:hint="default" w:ascii="Wingdings" w:hAnsi="Wingdings"/>
       </w:rPr>
     </w:lvl>
   </w:abstractNum>
@@ -4394,7 +4339,7 @@
         <w:ind w:left="720" w:hanging="360"/>
       </w:pPr>
       <w:rPr>
-        <w:rFonts w:ascii="Symbol" w:hAnsi="Symbol" w:hint="default"/>
+        <w:rFonts w:hint="default" w:ascii="Symbol" w:hAnsi="Symbol"/>
         <w:sz w:val="20"/>
       </w:rPr>
     </w:lvl>
@@ -4410,7 +4355,7 @@
         <w:ind w:left="1440" w:hanging="360"/>
       </w:pPr>
       <w:rPr>
-        <w:rFonts w:ascii="Courier New" w:hAnsi="Courier New" w:hint="default"/>
+        <w:rFonts w:hint="default" w:ascii="Courier New" w:hAnsi="Courier New"/>
         <w:sz w:val="20"/>
       </w:rPr>
     </w:lvl>
@@ -4426,7 +4371,7 @@
         <w:ind w:left="2160" w:hanging="360"/>
       </w:pPr>
       <w:rPr>
-        <w:rFonts w:ascii="Wingdings" w:hAnsi="Wingdings" w:hint="default"/>
+        <w:rFonts w:hint="default" w:ascii="Wingdings" w:hAnsi="Wingdings"/>
         <w:sz w:val="20"/>
       </w:rPr>
     </w:lvl>
@@ -4442,7 +4387,7 @@
         <w:ind w:left="2880" w:hanging="360"/>
       </w:pPr>
       <w:rPr>
-        <w:rFonts w:ascii="Wingdings" w:hAnsi="Wingdings" w:hint="default"/>
+        <w:rFonts w:hint="default" w:ascii="Wingdings" w:hAnsi="Wingdings"/>
         <w:sz w:val="20"/>
       </w:rPr>
     </w:lvl>
@@ -4458,7 +4403,7 @@
         <w:ind w:left="3600" w:hanging="360"/>
       </w:pPr>
       <w:rPr>
-        <w:rFonts w:ascii="Wingdings" w:hAnsi="Wingdings" w:hint="default"/>
+        <w:rFonts w:hint="default" w:ascii="Wingdings" w:hAnsi="Wingdings"/>
         <w:sz w:val="20"/>
       </w:rPr>
     </w:lvl>
@@ -4474,7 +4419,7 @@
         <w:ind w:left="4320" w:hanging="360"/>
       </w:pPr>
       <w:rPr>
-        <w:rFonts w:ascii="Wingdings" w:hAnsi="Wingdings" w:hint="default"/>
+        <w:rFonts w:hint="default" w:ascii="Wingdings" w:hAnsi="Wingdings"/>
         <w:sz w:val="20"/>
       </w:rPr>
     </w:lvl>
@@ -4490,7 +4435,7 @@
         <w:ind w:left="5040" w:hanging="360"/>
       </w:pPr>
       <w:rPr>
-        <w:rFonts w:ascii="Wingdings" w:hAnsi="Wingdings" w:hint="default"/>
+        <w:rFonts w:hint="default" w:ascii="Wingdings" w:hAnsi="Wingdings"/>
         <w:sz w:val="20"/>
       </w:rPr>
     </w:lvl>
@@ -4506,7 +4451,7 @@
         <w:ind w:left="5760" w:hanging="360"/>
       </w:pPr>
       <w:rPr>
-        <w:rFonts w:ascii="Wingdings" w:hAnsi="Wingdings" w:hint="default"/>
+        <w:rFonts w:hint="default" w:ascii="Wingdings" w:hAnsi="Wingdings"/>
         <w:sz w:val="20"/>
       </w:rPr>
     </w:lvl>
@@ -4522,7 +4467,7 @@
         <w:ind w:left="6480" w:hanging="360"/>
       </w:pPr>
       <w:rPr>
-        <w:rFonts w:ascii="Wingdings" w:hAnsi="Wingdings" w:hint="default"/>
+        <w:rFonts w:hint="default" w:ascii="Wingdings" w:hAnsi="Wingdings"/>
         <w:sz w:val="20"/>
       </w:rPr>
     </w:lvl>
@@ -4540,7 +4485,7 @@
         <w:ind w:left="720" w:hanging="360"/>
       </w:pPr>
       <w:rPr>
-        <w:rFonts w:ascii="Symbol" w:hAnsi="Symbol" w:hint="default"/>
+        <w:rFonts w:hint="default" w:ascii="Symbol" w:hAnsi="Symbol"/>
       </w:rPr>
     </w:lvl>
     <w:lvl w:ilvl="1" w:tplc="953A5758">
@@ -4552,7 +4497,7 @@
         <w:ind w:left="1440" w:hanging="360"/>
       </w:pPr>
       <w:rPr>
-        <w:rFonts w:ascii="Courier New" w:hAnsi="Courier New" w:hint="default"/>
+        <w:rFonts w:hint="default" w:ascii="Courier New" w:hAnsi="Courier New"/>
       </w:rPr>
     </w:lvl>
     <w:lvl w:ilvl="2" w:tplc="2A624066">
@@ -4564,7 +4509,7 @@
         <w:ind w:left="2160" w:hanging="360"/>
       </w:pPr>
       <w:rPr>
-        <w:rFonts w:ascii="Wingdings" w:hAnsi="Wingdings" w:hint="default"/>
+        <w:rFonts w:hint="default" w:ascii="Wingdings" w:hAnsi="Wingdings"/>
       </w:rPr>
     </w:lvl>
     <w:lvl w:ilvl="3" w:tplc="0B6A4990">
@@ -4576,7 +4521,7 @@
         <w:ind w:left="2880" w:hanging="360"/>
       </w:pPr>
       <w:rPr>
-        <w:rFonts w:ascii="Symbol" w:hAnsi="Symbol" w:hint="default"/>
+        <w:rFonts w:hint="default" w:ascii="Symbol" w:hAnsi="Symbol"/>
       </w:rPr>
     </w:lvl>
     <w:lvl w:ilvl="4" w:tplc="8CB2EC6C">
@@ -4588,7 +4533,7 @@
         <w:ind w:left="3600" w:hanging="360"/>
       </w:pPr>
       <w:rPr>
-        <w:rFonts w:ascii="Courier New" w:hAnsi="Courier New" w:hint="default"/>
+        <w:rFonts w:hint="default" w:ascii="Courier New" w:hAnsi="Courier New"/>
       </w:rPr>
     </w:lvl>
     <w:lvl w:ilvl="5" w:tplc="8B16325E">
@@ -4600,7 +4545,7 @@
         <w:ind w:left="4320" w:hanging="360"/>
       </w:pPr>
       <w:rPr>
-        <w:rFonts w:ascii="Wingdings" w:hAnsi="Wingdings" w:hint="default"/>
+        <w:rFonts w:hint="default" w:ascii="Wingdings" w:hAnsi="Wingdings"/>
       </w:rPr>
     </w:lvl>
     <w:lvl w:ilvl="6" w:tplc="AA923F6E">
@@ -4612,7 +4557,7 @@
         <w:ind w:left="5040" w:hanging="360"/>
       </w:pPr>
       <w:rPr>
-        <w:rFonts w:ascii="Symbol" w:hAnsi="Symbol" w:hint="default"/>
+        <w:rFonts w:hint="default" w:ascii="Symbol" w:hAnsi="Symbol"/>
       </w:rPr>
     </w:lvl>
     <w:lvl w:ilvl="7" w:tplc="CA76B694">
@@ -4624,7 +4569,7 @@
         <w:ind w:left="5760" w:hanging="360"/>
       </w:pPr>
       <w:rPr>
-        <w:rFonts w:ascii="Courier New" w:hAnsi="Courier New" w:hint="default"/>
+        <w:rFonts w:hint="default" w:ascii="Courier New" w:hAnsi="Courier New"/>
       </w:rPr>
     </w:lvl>
     <w:lvl w:ilvl="8" w:tplc="D25821DE">
@@ -4636,7 +4581,7 @@
         <w:ind w:left="6480" w:hanging="360"/>
       </w:pPr>
       <w:rPr>
-        <w:rFonts w:ascii="Wingdings" w:hAnsi="Wingdings" w:hint="default"/>
+        <w:rFonts w:hint="default" w:ascii="Wingdings" w:hAnsi="Wingdings"/>
       </w:rPr>
     </w:lvl>
   </w:abstractNum>
@@ -4656,7 +4601,7 @@
         <w:ind w:left="720" w:hanging="360"/>
       </w:pPr>
       <w:rPr>
-        <w:rFonts w:ascii="Symbol" w:hAnsi="Symbol" w:hint="default"/>
+        <w:rFonts w:hint="default" w:ascii="Symbol" w:hAnsi="Symbol"/>
         <w:sz w:val="20"/>
       </w:rPr>
     </w:lvl>
@@ -4672,7 +4617,7 @@
         <w:ind w:left="1440" w:hanging="360"/>
       </w:pPr>
       <w:rPr>
-        <w:rFonts w:ascii="Courier New" w:hAnsi="Courier New" w:hint="default"/>
+        <w:rFonts w:hint="default" w:ascii="Courier New" w:hAnsi="Courier New"/>
         <w:sz w:val="20"/>
       </w:rPr>
     </w:lvl>
@@ -4688,7 +4633,7 @@
         <w:ind w:left="2160" w:hanging="360"/>
       </w:pPr>
       <w:rPr>
-        <w:rFonts w:ascii="Wingdings" w:hAnsi="Wingdings" w:hint="default"/>
+        <w:rFonts w:hint="default" w:ascii="Wingdings" w:hAnsi="Wingdings"/>
         <w:sz w:val="20"/>
       </w:rPr>
     </w:lvl>
@@ -4704,7 +4649,7 @@
         <w:ind w:left="2880" w:hanging="360"/>
       </w:pPr>
       <w:rPr>
-        <w:rFonts w:ascii="Wingdings" w:hAnsi="Wingdings" w:hint="default"/>
+        <w:rFonts w:hint="default" w:ascii="Wingdings" w:hAnsi="Wingdings"/>
         <w:sz w:val="20"/>
       </w:rPr>
     </w:lvl>
@@ -4720,7 +4665,7 @@
         <w:ind w:left="3600" w:hanging="360"/>
       </w:pPr>
       <w:rPr>
-        <w:rFonts w:ascii="Wingdings" w:hAnsi="Wingdings" w:hint="default"/>
+        <w:rFonts w:hint="default" w:ascii="Wingdings" w:hAnsi="Wingdings"/>
         <w:sz w:val="20"/>
       </w:rPr>
     </w:lvl>
@@ -4736,7 +4681,7 @@
         <w:ind w:left="4320" w:hanging="360"/>
       </w:pPr>
       <w:rPr>
-        <w:rFonts w:ascii="Wingdings" w:hAnsi="Wingdings" w:hint="default"/>
+        <w:rFonts w:hint="default" w:ascii="Wingdings" w:hAnsi="Wingdings"/>
         <w:sz w:val="20"/>
       </w:rPr>
     </w:lvl>
@@ -4752,7 +4697,7 @@
         <w:ind w:left="5040" w:hanging="360"/>
       </w:pPr>
       <w:rPr>
-        <w:rFonts w:ascii="Wingdings" w:hAnsi="Wingdings" w:hint="default"/>
+        <w:rFonts w:hint="default" w:ascii="Wingdings" w:hAnsi="Wingdings"/>
         <w:sz w:val="20"/>
       </w:rPr>
     </w:lvl>
@@ -4768,7 +4713,7 @@
         <w:ind w:left="5760" w:hanging="360"/>
       </w:pPr>
       <w:rPr>
-        <w:rFonts w:ascii="Wingdings" w:hAnsi="Wingdings" w:hint="default"/>
+        <w:rFonts w:hint="default" w:ascii="Wingdings" w:hAnsi="Wingdings"/>
         <w:sz w:val="20"/>
       </w:rPr>
     </w:lvl>
@@ -4784,7 +4729,7 @@
         <w:ind w:left="6480" w:hanging="360"/>
       </w:pPr>
       <w:rPr>
-        <w:rFonts w:ascii="Wingdings" w:hAnsi="Wingdings" w:hint="default"/>
+        <w:rFonts w:hint="default" w:ascii="Wingdings" w:hAnsi="Wingdings"/>
         <w:sz w:val="20"/>
       </w:rPr>
     </w:lvl>
@@ -4977,7 +4922,7 @@
         <w:ind w:left="720" w:hanging="360"/>
       </w:pPr>
       <w:rPr>
-        <w:rFonts w:ascii="Symbol" w:hAnsi="Symbol" w:hint="default"/>
+        <w:rFonts w:hint="default" w:ascii="Symbol" w:hAnsi="Symbol"/>
         <w:sz w:val="20"/>
       </w:rPr>
     </w:lvl>
@@ -4993,7 +4938,7 @@
         <w:ind w:left="1440" w:hanging="360"/>
       </w:pPr>
       <w:rPr>
-        <w:rFonts w:ascii="Courier New" w:hAnsi="Courier New" w:hint="default"/>
+        <w:rFonts w:hint="default" w:ascii="Courier New" w:hAnsi="Courier New"/>
         <w:sz w:val="20"/>
       </w:rPr>
     </w:lvl>
@@ -5009,7 +4954,7 @@
         <w:ind w:left="2160" w:hanging="360"/>
       </w:pPr>
       <w:rPr>
-        <w:rFonts w:ascii="Wingdings" w:hAnsi="Wingdings" w:hint="default"/>
+        <w:rFonts w:hint="default" w:ascii="Wingdings" w:hAnsi="Wingdings"/>
         <w:sz w:val="20"/>
       </w:rPr>
     </w:lvl>
@@ -5025,7 +4970,7 @@
         <w:ind w:left="2880" w:hanging="360"/>
       </w:pPr>
       <w:rPr>
-        <w:rFonts w:ascii="Wingdings" w:hAnsi="Wingdings" w:hint="default"/>
+        <w:rFonts w:hint="default" w:ascii="Wingdings" w:hAnsi="Wingdings"/>
         <w:sz w:val="20"/>
       </w:rPr>
     </w:lvl>
@@ -5041,7 +4986,7 @@
         <w:ind w:left="3600" w:hanging="360"/>
       </w:pPr>
       <w:rPr>
-        <w:rFonts w:ascii="Wingdings" w:hAnsi="Wingdings" w:hint="default"/>
+        <w:rFonts w:hint="default" w:ascii="Wingdings" w:hAnsi="Wingdings"/>
         <w:sz w:val="20"/>
       </w:rPr>
     </w:lvl>
@@ -5057,7 +5002,7 @@
         <w:ind w:left="4320" w:hanging="360"/>
       </w:pPr>
       <w:rPr>
-        <w:rFonts w:ascii="Wingdings" w:hAnsi="Wingdings" w:hint="default"/>
+        <w:rFonts w:hint="default" w:ascii="Wingdings" w:hAnsi="Wingdings"/>
         <w:sz w:val="20"/>
       </w:rPr>
     </w:lvl>
@@ -5073,7 +5018,7 @@
         <w:ind w:left="5040" w:hanging="360"/>
       </w:pPr>
       <w:rPr>
-        <w:rFonts w:ascii="Wingdings" w:hAnsi="Wingdings" w:hint="default"/>
+        <w:rFonts w:hint="default" w:ascii="Wingdings" w:hAnsi="Wingdings"/>
         <w:sz w:val="20"/>
       </w:rPr>
     </w:lvl>
@@ -5089,7 +5034,7 @@
         <w:ind w:left="5760" w:hanging="360"/>
       </w:pPr>
       <w:rPr>
-        <w:rFonts w:ascii="Wingdings" w:hAnsi="Wingdings" w:hint="default"/>
+        <w:rFonts w:hint="default" w:ascii="Wingdings" w:hAnsi="Wingdings"/>
         <w:sz w:val="20"/>
       </w:rPr>
     </w:lvl>
@@ -5105,7 +5050,7 @@
         <w:ind w:left="6480" w:hanging="360"/>
       </w:pPr>
       <w:rPr>
-        <w:rFonts w:ascii="Wingdings" w:hAnsi="Wingdings" w:hint="default"/>
+        <w:rFonts w:hint="default" w:ascii="Wingdings" w:hAnsi="Wingdings"/>
         <w:sz w:val="20"/>
       </w:rPr>
     </w:lvl>
@@ -5126,7 +5071,7 @@
         <w:ind w:left="720" w:hanging="360"/>
       </w:pPr>
       <w:rPr>
-        <w:rFonts w:ascii="Symbol" w:hAnsi="Symbol" w:hint="default"/>
+        <w:rFonts w:hint="default" w:ascii="Symbol" w:hAnsi="Symbol"/>
         <w:sz w:val="20"/>
       </w:rPr>
     </w:lvl>
@@ -5142,7 +5087,7 @@
         <w:ind w:left="1440" w:hanging="360"/>
       </w:pPr>
       <w:rPr>
-        <w:rFonts w:ascii="Courier New" w:hAnsi="Courier New" w:hint="default"/>
+        <w:rFonts w:hint="default" w:ascii="Courier New" w:hAnsi="Courier New"/>
         <w:sz w:val="20"/>
       </w:rPr>
     </w:lvl>
@@ -5158,7 +5103,7 @@
         <w:ind w:left="2160" w:hanging="360"/>
       </w:pPr>
       <w:rPr>
-        <w:rFonts w:ascii="Wingdings" w:hAnsi="Wingdings" w:hint="default"/>
+        <w:rFonts w:hint="default" w:ascii="Wingdings" w:hAnsi="Wingdings"/>
         <w:sz w:val="20"/>
       </w:rPr>
     </w:lvl>
@@ -5174,7 +5119,7 @@
         <w:ind w:left="2880" w:hanging="360"/>
       </w:pPr>
       <w:rPr>
-        <w:rFonts w:ascii="Wingdings" w:hAnsi="Wingdings" w:hint="default"/>
+        <w:rFonts w:hint="default" w:ascii="Wingdings" w:hAnsi="Wingdings"/>
         <w:sz w:val="20"/>
       </w:rPr>
     </w:lvl>
@@ -5190,7 +5135,7 @@
         <w:ind w:left="3600" w:hanging="360"/>
       </w:pPr>
       <w:rPr>
-        <w:rFonts w:ascii="Wingdings" w:hAnsi="Wingdings" w:hint="default"/>
+        <w:rFonts w:hint="default" w:ascii="Wingdings" w:hAnsi="Wingdings"/>
         <w:sz w:val="20"/>
       </w:rPr>
     </w:lvl>
@@ -5206,7 +5151,7 @@
         <w:ind w:left="4320" w:hanging="360"/>
       </w:pPr>
       <w:rPr>
-        <w:rFonts w:ascii="Wingdings" w:hAnsi="Wingdings" w:hint="default"/>
+        <w:rFonts w:hint="default" w:ascii="Wingdings" w:hAnsi="Wingdings"/>
         <w:sz w:val="20"/>
       </w:rPr>
     </w:lvl>
@@ -5222,7 +5167,7 @@
         <w:ind w:left="5040" w:hanging="360"/>
       </w:pPr>
       <w:rPr>
-        <w:rFonts w:ascii="Wingdings" w:hAnsi="Wingdings" w:hint="default"/>
+        <w:rFonts w:hint="default" w:ascii="Wingdings" w:hAnsi="Wingdings"/>
         <w:sz w:val="20"/>
       </w:rPr>
     </w:lvl>
@@ -5238,7 +5183,7 @@
         <w:ind w:left="5760" w:hanging="360"/>
       </w:pPr>
       <w:rPr>
-        <w:rFonts w:ascii="Wingdings" w:hAnsi="Wingdings" w:hint="default"/>
+        <w:rFonts w:hint="default" w:ascii="Wingdings" w:hAnsi="Wingdings"/>
         <w:sz w:val="20"/>
       </w:rPr>
     </w:lvl>
@@ -5254,7 +5199,7 @@
         <w:ind w:left="6480" w:hanging="360"/>
       </w:pPr>
       <w:rPr>
-        <w:rFonts w:ascii="Wingdings" w:hAnsi="Wingdings" w:hint="default"/>
+        <w:rFonts w:hint="default" w:ascii="Wingdings" w:hAnsi="Wingdings"/>
         <w:sz w:val="20"/>
       </w:rPr>
     </w:lvl>
@@ -5275,7 +5220,7 @@
         <w:ind w:left="720" w:hanging="360"/>
       </w:pPr>
       <w:rPr>
-        <w:rFonts w:ascii="Symbol" w:hAnsi="Symbol" w:hint="default"/>
+        <w:rFonts w:hint="default" w:ascii="Symbol" w:hAnsi="Symbol"/>
         <w:sz w:val="20"/>
       </w:rPr>
     </w:lvl>
@@ -5291,7 +5236,7 @@
         <w:ind w:left="1440" w:hanging="360"/>
       </w:pPr>
       <w:rPr>
-        <w:rFonts w:ascii="Courier New" w:hAnsi="Courier New" w:hint="default"/>
+        <w:rFonts w:hint="default" w:ascii="Courier New" w:hAnsi="Courier New"/>
         <w:sz w:val="20"/>
       </w:rPr>
     </w:lvl>
@@ -5307,7 +5252,7 @@
         <w:ind w:left="2160" w:hanging="360"/>
       </w:pPr>
       <w:rPr>
-        <w:rFonts w:ascii="Wingdings" w:hAnsi="Wingdings" w:hint="default"/>
+        <w:rFonts w:hint="default" w:ascii="Wingdings" w:hAnsi="Wingdings"/>
         <w:sz w:val="20"/>
       </w:rPr>
     </w:lvl>
@@ -5323,7 +5268,7 @@
         <w:ind w:left="2880" w:hanging="360"/>
       </w:pPr>
       <w:rPr>
-        <w:rFonts w:ascii="Wingdings" w:hAnsi="Wingdings" w:hint="default"/>
+        <w:rFonts w:hint="default" w:ascii="Wingdings" w:hAnsi="Wingdings"/>
         <w:sz w:val="20"/>
       </w:rPr>
     </w:lvl>
@@ -5339,7 +5284,7 @@
         <w:ind w:left="3600" w:hanging="360"/>
       </w:pPr>
       <w:rPr>
-        <w:rFonts w:ascii="Wingdings" w:hAnsi="Wingdings" w:hint="default"/>
+        <w:rFonts w:hint="default" w:ascii="Wingdings" w:hAnsi="Wingdings"/>
         <w:sz w:val="20"/>
       </w:rPr>
     </w:lvl>
@@ -5355,7 +5300,7 @@
         <w:ind w:left="4320" w:hanging="360"/>
       </w:pPr>
       <w:rPr>
-        <w:rFonts w:ascii="Wingdings" w:hAnsi="Wingdings" w:hint="default"/>
+        <w:rFonts w:hint="default" w:ascii="Wingdings" w:hAnsi="Wingdings"/>
         <w:sz w:val="20"/>
       </w:rPr>
     </w:lvl>
@@ -5371,7 +5316,7 @@
         <w:ind w:left="5040" w:hanging="360"/>
       </w:pPr>
       <w:rPr>
-        <w:rFonts w:ascii="Wingdings" w:hAnsi="Wingdings" w:hint="default"/>
+        <w:rFonts w:hint="default" w:ascii="Wingdings" w:hAnsi="Wingdings"/>
         <w:sz w:val="20"/>
       </w:rPr>
     </w:lvl>
@@ -5387,7 +5332,7 @@
         <w:ind w:left="5760" w:hanging="360"/>
       </w:pPr>
       <w:rPr>
-        <w:rFonts w:ascii="Wingdings" w:hAnsi="Wingdings" w:hint="default"/>
+        <w:rFonts w:hint="default" w:ascii="Wingdings" w:hAnsi="Wingdings"/>
         <w:sz w:val="20"/>
       </w:rPr>
     </w:lvl>
@@ -5403,7 +5348,7 @@
         <w:ind w:left="6480" w:hanging="360"/>
       </w:pPr>
       <w:rPr>
-        <w:rFonts w:ascii="Wingdings" w:hAnsi="Wingdings" w:hint="default"/>
+        <w:rFonts w:hint="default" w:ascii="Wingdings" w:hAnsi="Wingdings"/>
         <w:sz w:val="20"/>
       </w:rPr>
     </w:lvl>
@@ -5424,7 +5369,7 @@
         <w:ind w:left="720" w:hanging="360"/>
       </w:pPr>
       <w:rPr>
-        <w:rFonts w:ascii="Symbol" w:hAnsi="Symbol" w:hint="default"/>
+        <w:rFonts w:hint="default" w:ascii="Symbol" w:hAnsi="Symbol"/>
         <w:sz w:val="20"/>
       </w:rPr>
     </w:lvl>
@@ -5440,7 +5385,7 @@
         <w:ind w:left="1440" w:hanging="360"/>
       </w:pPr>
       <w:rPr>
-        <w:rFonts w:ascii="Courier New" w:hAnsi="Courier New" w:hint="default"/>
+        <w:rFonts w:hint="default" w:ascii="Courier New" w:hAnsi="Courier New"/>
         <w:sz w:val="20"/>
       </w:rPr>
     </w:lvl>
@@ -5456,7 +5401,7 @@
         <w:ind w:left="2160" w:hanging="360"/>
       </w:pPr>
       <w:rPr>
-        <w:rFonts w:ascii="Wingdings" w:hAnsi="Wingdings" w:hint="default"/>
+        <w:rFonts w:hint="default" w:ascii="Wingdings" w:hAnsi="Wingdings"/>
         <w:sz w:val="20"/>
       </w:rPr>
     </w:lvl>
@@ -5472,7 +5417,7 @@
         <w:ind w:left="2880" w:hanging="360"/>
       </w:pPr>
       <w:rPr>
-        <w:rFonts w:ascii="Wingdings" w:hAnsi="Wingdings" w:hint="default"/>
+        <w:rFonts w:hint="default" w:ascii="Wingdings" w:hAnsi="Wingdings"/>
         <w:sz w:val="20"/>
       </w:rPr>
     </w:lvl>
@@ -5488,7 +5433,7 @@
         <w:ind w:left="3600" w:hanging="360"/>
       </w:pPr>
       <w:rPr>
-        <w:rFonts w:ascii="Wingdings" w:hAnsi="Wingdings" w:hint="default"/>
+        <w:rFonts w:hint="default" w:ascii="Wingdings" w:hAnsi="Wingdings"/>
         <w:sz w:val="20"/>
       </w:rPr>
     </w:lvl>
@@ -5504,7 +5449,7 @@
         <w:ind w:left="4320" w:hanging="360"/>
       </w:pPr>
       <w:rPr>
-        <w:rFonts w:ascii="Wingdings" w:hAnsi="Wingdings" w:hint="default"/>
+        <w:rFonts w:hint="default" w:ascii="Wingdings" w:hAnsi="Wingdings"/>
         <w:sz w:val="20"/>
       </w:rPr>
     </w:lvl>
@@ -5520,7 +5465,7 @@
         <w:ind w:left="5040" w:hanging="360"/>
       </w:pPr>
       <w:rPr>
-        <w:rFonts w:ascii="Wingdings" w:hAnsi="Wingdings" w:hint="default"/>
+        <w:rFonts w:hint="default" w:ascii="Wingdings" w:hAnsi="Wingdings"/>
         <w:sz w:val="20"/>
       </w:rPr>
     </w:lvl>
@@ -5536,7 +5481,7 @@
         <w:ind w:left="5760" w:hanging="360"/>
       </w:pPr>
       <w:rPr>
-        <w:rFonts w:ascii="Wingdings" w:hAnsi="Wingdings" w:hint="default"/>
+        <w:rFonts w:hint="default" w:ascii="Wingdings" w:hAnsi="Wingdings"/>
         <w:sz w:val="20"/>
       </w:rPr>
     </w:lvl>
@@ -5552,7 +5497,7 @@
         <w:ind w:left="6480" w:hanging="360"/>
       </w:pPr>
       <w:rPr>
-        <w:rFonts w:ascii="Wingdings" w:hAnsi="Wingdings" w:hint="default"/>
+        <w:rFonts w:hint="default" w:ascii="Wingdings" w:hAnsi="Wingdings"/>
         <w:sz w:val="20"/>
       </w:rPr>
     </w:lvl>
@@ -5573,7 +5518,7 @@
         <w:ind w:left="720" w:hanging="360"/>
       </w:pPr>
       <w:rPr>
-        <w:rFonts w:ascii="Symbol" w:hAnsi="Symbol" w:hint="default"/>
+        <w:rFonts w:hint="default" w:ascii="Symbol" w:hAnsi="Symbol"/>
         <w:sz w:val="20"/>
       </w:rPr>
     </w:lvl>
@@ -5589,7 +5534,7 @@
         <w:ind w:left="1440" w:hanging="360"/>
       </w:pPr>
       <w:rPr>
-        <w:rFonts w:ascii="Courier New" w:hAnsi="Courier New" w:hint="default"/>
+        <w:rFonts w:hint="default" w:ascii="Courier New" w:hAnsi="Courier New"/>
         <w:sz w:val="20"/>
       </w:rPr>
     </w:lvl>
@@ -5605,7 +5550,7 @@
         <w:ind w:left="2160" w:hanging="360"/>
       </w:pPr>
       <w:rPr>
-        <w:rFonts w:ascii="Wingdings" w:hAnsi="Wingdings" w:hint="default"/>
+        <w:rFonts w:hint="default" w:ascii="Wingdings" w:hAnsi="Wingdings"/>
         <w:sz w:val="20"/>
       </w:rPr>
     </w:lvl>
@@ -5621,7 +5566,7 @@
         <w:ind w:left="2880" w:hanging="360"/>
       </w:pPr>
       <w:rPr>
-        <w:rFonts w:ascii="Wingdings" w:hAnsi="Wingdings" w:hint="default"/>
+        <w:rFonts w:hint="default" w:ascii="Wingdings" w:hAnsi="Wingdings"/>
         <w:sz w:val="20"/>
       </w:rPr>
     </w:lvl>
@@ -5637,7 +5582,7 @@
         <w:ind w:left="3600" w:hanging="360"/>
       </w:pPr>
       <w:rPr>
-        <w:rFonts w:ascii="Wingdings" w:hAnsi="Wingdings" w:hint="default"/>
+        <w:rFonts w:hint="default" w:ascii="Wingdings" w:hAnsi="Wingdings"/>
         <w:sz w:val="20"/>
       </w:rPr>
     </w:lvl>
@@ -5653,7 +5598,7 @@
         <w:ind w:left="4320" w:hanging="360"/>
       </w:pPr>
       <w:rPr>
-        <w:rFonts w:ascii="Wingdings" w:hAnsi="Wingdings" w:hint="default"/>
+        <w:rFonts w:hint="default" w:ascii="Wingdings" w:hAnsi="Wingdings"/>
         <w:sz w:val="20"/>
       </w:rPr>
     </w:lvl>
@@ -5669,7 +5614,7 @@
         <w:ind w:left="5040" w:hanging="360"/>
       </w:pPr>
       <w:rPr>
-        <w:rFonts w:ascii="Wingdings" w:hAnsi="Wingdings" w:hint="default"/>
+        <w:rFonts w:hint="default" w:ascii="Wingdings" w:hAnsi="Wingdings"/>
         <w:sz w:val="20"/>
       </w:rPr>
     </w:lvl>
@@ -5685,7 +5630,7 @@
         <w:ind w:left="5760" w:hanging="360"/>
       </w:pPr>
       <w:rPr>
-        <w:rFonts w:ascii="Wingdings" w:hAnsi="Wingdings" w:hint="default"/>
+        <w:rFonts w:hint="default" w:ascii="Wingdings" w:hAnsi="Wingdings"/>
         <w:sz w:val="20"/>
       </w:rPr>
     </w:lvl>
@@ -5701,7 +5646,7 @@
         <w:ind w:left="6480" w:hanging="360"/>
       </w:pPr>
       <w:rPr>
-        <w:rFonts w:ascii="Wingdings" w:hAnsi="Wingdings" w:hint="default"/>
+        <w:rFonts w:hint="default" w:ascii="Wingdings" w:hAnsi="Wingdings"/>
         <w:sz w:val="20"/>
       </w:rPr>
     </w:lvl>
@@ -5722,7 +5667,7 @@
         <w:ind w:left="720" w:hanging="360"/>
       </w:pPr>
       <w:rPr>
-        <w:rFonts w:ascii="Symbol" w:hAnsi="Symbol" w:hint="default"/>
+        <w:rFonts w:hint="default" w:ascii="Symbol" w:hAnsi="Symbol"/>
         <w:sz w:val="20"/>
       </w:rPr>
     </w:lvl>
@@ -5738,7 +5683,7 @@
         <w:ind w:left="1440" w:hanging="360"/>
       </w:pPr>
       <w:rPr>
-        <w:rFonts w:ascii="Courier New" w:hAnsi="Courier New" w:hint="default"/>
+        <w:rFonts w:hint="default" w:ascii="Courier New" w:hAnsi="Courier New"/>
         <w:sz w:val="20"/>
       </w:rPr>
     </w:lvl>
@@ -5754,7 +5699,7 @@
         <w:ind w:left="2160" w:hanging="360"/>
       </w:pPr>
       <w:rPr>
-        <w:rFonts w:ascii="Wingdings" w:hAnsi="Wingdings" w:hint="default"/>
+        <w:rFonts w:hint="default" w:ascii="Wingdings" w:hAnsi="Wingdings"/>
         <w:sz w:val="20"/>
       </w:rPr>
     </w:lvl>
@@ -5770,7 +5715,7 @@
         <w:ind w:left="2880" w:hanging="360"/>
       </w:pPr>
       <w:rPr>
-        <w:rFonts w:ascii="Wingdings" w:hAnsi="Wingdings" w:hint="default"/>
+        <w:rFonts w:hint="default" w:ascii="Wingdings" w:hAnsi="Wingdings"/>
         <w:sz w:val="20"/>
       </w:rPr>
     </w:lvl>
@@ -5786,7 +5731,7 @@
         <w:ind w:left="3600" w:hanging="360"/>
       </w:pPr>
       <w:rPr>
-        <w:rFonts w:ascii="Wingdings" w:hAnsi="Wingdings" w:hint="default"/>
+        <w:rFonts w:hint="default" w:ascii="Wingdings" w:hAnsi="Wingdings"/>
         <w:sz w:val="20"/>
       </w:rPr>
     </w:lvl>
@@ -5802,7 +5747,7 @@
         <w:ind w:left="4320" w:hanging="360"/>
       </w:pPr>
       <w:rPr>
-        <w:rFonts w:ascii="Wingdings" w:hAnsi="Wingdings" w:hint="default"/>
+        <w:rFonts w:hint="default" w:ascii="Wingdings" w:hAnsi="Wingdings"/>
         <w:sz w:val="20"/>
       </w:rPr>
     </w:lvl>
@@ -5818,7 +5763,7 @@
         <w:ind w:left="5040" w:hanging="360"/>
       </w:pPr>
       <w:rPr>
-        <w:rFonts w:ascii="Wingdings" w:hAnsi="Wingdings" w:hint="default"/>
+        <w:rFonts w:hint="default" w:ascii="Wingdings" w:hAnsi="Wingdings"/>
         <w:sz w:val="20"/>
       </w:rPr>
     </w:lvl>
@@ -5834,7 +5779,7 @@
         <w:ind w:left="5760" w:hanging="360"/>
       </w:pPr>
       <w:rPr>
-        <w:rFonts w:ascii="Wingdings" w:hAnsi="Wingdings" w:hint="default"/>
+        <w:rFonts w:hint="default" w:ascii="Wingdings" w:hAnsi="Wingdings"/>
         <w:sz w:val="20"/>
       </w:rPr>
     </w:lvl>
@@ -5850,7 +5795,7 @@
         <w:ind w:left="6480" w:hanging="360"/>
       </w:pPr>
       <w:rPr>
-        <w:rFonts w:ascii="Wingdings" w:hAnsi="Wingdings" w:hint="default"/>
+        <w:rFonts w:hint="default" w:ascii="Wingdings" w:hAnsi="Wingdings"/>
         <w:sz w:val="20"/>
       </w:rPr>
     </w:lvl>
@@ -5871,7 +5816,7 @@
         <w:ind w:left="720" w:hanging="360"/>
       </w:pPr>
       <w:rPr>
-        <w:rFonts w:ascii="Symbol" w:hAnsi="Symbol" w:hint="default"/>
+        <w:rFonts w:hint="default" w:ascii="Symbol" w:hAnsi="Symbol"/>
         <w:sz w:val="20"/>
       </w:rPr>
     </w:lvl>
@@ -5887,7 +5832,7 @@
         <w:ind w:left="1440" w:hanging="360"/>
       </w:pPr>
       <w:rPr>
-        <w:rFonts w:ascii="Courier New" w:hAnsi="Courier New" w:hint="default"/>
+        <w:rFonts w:hint="default" w:ascii="Courier New" w:hAnsi="Courier New"/>
         <w:sz w:val="20"/>
       </w:rPr>
     </w:lvl>
@@ -5903,7 +5848,7 @@
         <w:ind w:left="2160" w:hanging="360"/>
       </w:pPr>
       <w:rPr>
-        <w:rFonts w:ascii="Wingdings" w:hAnsi="Wingdings" w:hint="default"/>
+        <w:rFonts w:hint="default" w:ascii="Wingdings" w:hAnsi="Wingdings"/>
         <w:sz w:val="20"/>
       </w:rPr>
     </w:lvl>
@@ -5919,7 +5864,7 @@
         <w:ind w:left="2880" w:hanging="360"/>
       </w:pPr>
       <w:rPr>
-        <w:rFonts w:ascii="Wingdings" w:hAnsi="Wingdings" w:hint="default"/>
+        <w:rFonts w:hint="default" w:ascii="Wingdings" w:hAnsi="Wingdings"/>
         <w:sz w:val="20"/>
       </w:rPr>
     </w:lvl>
@@ -5935,7 +5880,7 @@
         <w:ind w:left="3600" w:hanging="360"/>
       </w:pPr>
       <w:rPr>
-        <w:rFonts w:ascii="Wingdings" w:hAnsi="Wingdings" w:hint="default"/>
+        <w:rFonts w:hint="default" w:ascii="Wingdings" w:hAnsi="Wingdings"/>
         <w:sz w:val="20"/>
       </w:rPr>
     </w:lvl>
@@ -5951,7 +5896,7 @@
         <w:ind w:left="4320" w:hanging="360"/>
       </w:pPr>
       <w:rPr>
-        <w:rFonts w:ascii="Wingdings" w:hAnsi="Wingdings" w:hint="default"/>
+        <w:rFonts w:hint="default" w:ascii="Wingdings" w:hAnsi="Wingdings"/>
         <w:sz w:val="20"/>
       </w:rPr>
     </w:lvl>
@@ -5967,7 +5912,7 @@
         <w:ind w:left="5040" w:hanging="360"/>
       </w:pPr>
       <w:rPr>
-        <w:rFonts w:ascii="Wingdings" w:hAnsi="Wingdings" w:hint="default"/>
+        <w:rFonts w:hint="default" w:ascii="Wingdings" w:hAnsi="Wingdings"/>
         <w:sz w:val="20"/>
       </w:rPr>
     </w:lvl>
@@ -5983,7 +5928,7 @@
         <w:ind w:left="5760" w:hanging="360"/>
       </w:pPr>
       <w:rPr>
-        <w:rFonts w:ascii="Wingdings" w:hAnsi="Wingdings" w:hint="default"/>
+        <w:rFonts w:hint="default" w:ascii="Wingdings" w:hAnsi="Wingdings"/>
         <w:sz w:val="20"/>
       </w:rPr>
     </w:lvl>
@@ -5999,7 +5944,7 @@
         <w:ind w:left="6480" w:hanging="360"/>
       </w:pPr>
       <w:rPr>
-        <w:rFonts w:ascii="Wingdings" w:hAnsi="Wingdings" w:hint="default"/>
+        <w:rFonts w:hint="default" w:ascii="Wingdings" w:hAnsi="Wingdings"/>
         <w:sz w:val="20"/>
       </w:rPr>
     </w:lvl>
@@ -6020,7 +5965,7 @@
         <w:ind w:left="720" w:hanging="360"/>
       </w:pPr>
       <w:rPr>
-        <w:rFonts w:ascii="Symbol" w:hAnsi="Symbol" w:hint="default"/>
+        <w:rFonts w:hint="default" w:ascii="Symbol" w:hAnsi="Symbol"/>
         <w:sz w:val="20"/>
       </w:rPr>
     </w:lvl>
@@ -6036,7 +5981,7 @@
         <w:ind w:left="1440" w:hanging="360"/>
       </w:pPr>
       <w:rPr>
-        <w:rFonts w:ascii="Courier New" w:hAnsi="Courier New" w:hint="default"/>
+        <w:rFonts w:hint="default" w:ascii="Courier New" w:hAnsi="Courier New"/>
         <w:sz w:val="20"/>
       </w:rPr>
     </w:lvl>
@@ -6052,7 +5997,7 @@
         <w:ind w:left="2160" w:hanging="360"/>
       </w:pPr>
       <w:rPr>
-        <w:rFonts w:ascii="Wingdings" w:hAnsi="Wingdings" w:hint="default"/>
+        <w:rFonts w:hint="default" w:ascii="Wingdings" w:hAnsi="Wingdings"/>
         <w:sz w:val="20"/>
       </w:rPr>
     </w:lvl>
@@ -6068,7 +6013,7 @@
         <w:ind w:left="2880" w:hanging="360"/>
       </w:pPr>
       <w:rPr>
-        <w:rFonts w:ascii="Wingdings" w:hAnsi="Wingdings" w:hint="default"/>
+        <w:rFonts w:hint="default" w:ascii="Wingdings" w:hAnsi="Wingdings"/>
         <w:sz w:val="20"/>
       </w:rPr>
     </w:lvl>
@@ -6084,7 +6029,7 @@
         <w:ind w:left="3600" w:hanging="360"/>
       </w:pPr>
       <w:rPr>
-        <w:rFonts w:ascii="Wingdings" w:hAnsi="Wingdings" w:hint="default"/>
+        <w:rFonts w:hint="default" w:ascii="Wingdings" w:hAnsi="Wingdings"/>
         <w:sz w:val="20"/>
       </w:rPr>
     </w:lvl>
@@ -6100,7 +6045,7 @@
         <w:ind w:left="4320" w:hanging="360"/>
       </w:pPr>
       <w:rPr>
-        <w:rFonts w:ascii="Wingdings" w:hAnsi="Wingdings" w:hint="default"/>
+        <w:rFonts w:hint="default" w:ascii="Wingdings" w:hAnsi="Wingdings"/>
         <w:sz w:val="20"/>
       </w:rPr>
     </w:lvl>
@@ -6116,7 +6061,7 @@
         <w:ind w:left="5040" w:hanging="360"/>
       </w:pPr>
       <w:rPr>
-        <w:rFonts w:ascii="Wingdings" w:hAnsi="Wingdings" w:hint="default"/>
+        <w:rFonts w:hint="default" w:ascii="Wingdings" w:hAnsi="Wingdings"/>
         <w:sz w:val="20"/>
       </w:rPr>
     </w:lvl>
@@ -6132,7 +6077,7 @@
         <w:ind w:left="5760" w:hanging="360"/>
       </w:pPr>
       <w:rPr>
-        <w:rFonts w:ascii="Wingdings" w:hAnsi="Wingdings" w:hint="default"/>
+        <w:rFonts w:hint="default" w:ascii="Wingdings" w:hAnsi="Wingdings"/>
         <w:sz w:val="20"/>
       </w:rPr>
     </w:lvl>
@@ -6148,7 +6093,7 @@
         <w:ind w:left="6480" w:hanging="360"/>
       </w:pPr>
       <w:rPr>
-        <w:rFonts w:ascii="Wingdings" w:hAnsi="Wingdings" w:hint="default"/>
+        <w:rFonts w:hint="default" w:ascii="Wingdings" w:hAnsi="Wingdings"/>
         <w:sz w:val="20"/>
       </w:rPr>
     </w:lvl>
@@ -6169,7 +6114,7 @@
         <w:ind w:left="720" w:hanging="360"/>
       </w:pPr>
       <w:rPr>
-        <w:rFonts w:ascii="Symbol" w:hAnsi="Symbol" w:hint="default"/>
+        <w:rFonts w:hint="default" w:ascii="Symbol" w:hAnsi="Symbol"/>
         <w:sz w:val="20"/>
       </w:rPr>
     </w:lvl>
@@ -6185,7 +6130,7 @@
         <w:ind w:left="1440" w:hanging="360"/>
       </w:pPr>
       <w:rPr>
-        <w:rFonts w:ascii="Courier New" w:hAnsi="Courier New" w:hint="default"/>
+        <w:rFonts w:hint="default" w:ascii="Courier New" w:hAnsi="Courier New"/>
         <w:sz w:val="20"/>
       </w:rPr>
     </w:lvl>
@@ -6201,7 +6146,7 @@
         <w:ind w:left="2160" w:hanging="360"/>
       </w:pPr>
       <w:rPr>
-        <w:rFonts w:ascii="Wingdings" w:hAnsi="Wingdings" w:hint="default"/>
+        <w:rFonts w:hint="default" w:ascii="Wingdings" w:hAnsi="Wingdings"/>
         <w:sz w:val="20"/>
       </w:rPr>
     </w:lvl>
@@ -6217,7 +6162,7 @@
         <w:ind w:left="2880" w:hanging="360"/>
       </w:pPr>
       <w:rPr>
-        <w:rFonts w:ascii="Wingdings" w:hAnsi="Wingdings" w:hint="default"/>
+        <w:rFonts w:hint="default" w:ascii="Wingdings" w:hAnsi="Wingdings"/>
         <w:sz w:val="20"/>
       </w:rPr>
     </w:lvl>
@@ -6233,7 +6178,7 @@
         <w:ind w:left="3600" w:hanging="360"/>
       </w:pPr>
       <w:rPr>
-        <w:rFonts w:ascii="Wingdings" w:hAnsi="Wingdings" w:hint="default"/>
+        <w:rFonts w:hint="default" w:ascii="Wingdings" w:hAnsi="Wingdings"/>
         <w:sz w:val="20"/>
       </w:rPr>
     </w:lvl>
@@ -6249,7 +6194,7 @@
         <w:ind w:left="4320" w:hanging="360"/>
       </w:pPr>
       <w:rPr>
-        <w:rFonts w:ascii="Wingdings" w:hAnsi="Wingdings" w:hint="default"/>
+        <w:rFonts w:hint="default" w:ascii="Wingdings" w:hAnsi="Wingdings"/>
         <w:sz w:val="20"/>
       </w:rPr>
     </w:lvl>
@@ -6265,7 +6210,7 @@
         <w:ind w:left="5040" w:hanging="360"/>
       </w:pPr>
       <w:rPr>
-        <w:rFonts w:ascii="Wingdings" w:hAnsi="Wingdings" w:hint="default"/>
+        <w:rFonts w:hint="default" w:ascii="Wingdings" w:hAnsi="Wingdings"/>
         <w:sz w:val="20"/>
       </w:rPr>
     </w:lvl>
@@ -6281,7 +6226,7 @@
         <w:ind w:left="5760" w:hanging="360"/>
       </w:pPr>
       <w:rPr>
-        <w:rFonts w:ascii="Wingdings" w:hAnsi="Wingdings" w:hint="default"/>
+        <w:rFonts w:hint="default" w:ascii="Wingdings" w:hAnsi="Wingdings"/>
         <w:sz w:val="20"/>
       </w:rPr>
     </w:lvl>
@@ -6297,7 +6242,7 @@
         <w:ind w:left="6480" w:hanging="360"/>
       </w:pPr>
       <w:rPr>
-        <w:rFonts w:ascii="Wingdings" w:hAnsi="Wingdings" w:hint="default"/>
+        <w:rFonts w:hint="default" w:ascii="Wingdings" w:hAnsi="Wingdings"/>
         <w:sz w:val="20"/>
       </w:rPr>
     </w:lvl>
@@ -6490,7 +6435,7 @@
         <w:ind w:left="720" w:hanging="360"/>
       </w:pPr>
       <w:rPr>
-        <w:rFonts w:ascii="Symbol" w:hAnsi="Symbol" w:hint="default"/>
+        <w:rFonts w:hint="default" w:ascii="Symbol" w:hAnsi="Symbol"/>
         <w:sz w:val="20"/>
       </w:rPr>
     </w:lvl>
@@ -6506,7 +6451,7 @@
         <w:ind w:left="1440" w:hanging="360"/>
       </w:pPr>
       <w:rPr>
-        <w:rFonts w:ascii="Courier New" w:hAnsi="Courier New" w:hint="default"/>
+        <w:rFonts w:hint="default" w:ascii="Courier New" w:hAnsi="Courier New"/>
         <w:sz w:val="20"/>
       </w:rPr>
     </w:lvl>
@@ -6522,7 +6467,7 @@
         <w:ind w:left="2160" w:hanging="360"/>
       </w:pPr>
       <w:rPr>
-        <w:rFonts w:ascii="Wingdings" w:hAnsi="Wingdings" w:hint="default"/>
+        <w:rFonts w:hint="default" w:ascii="Wingdings" w:hAnsi="Wingdings"/>
         <w:sz w:val="20"/>
       </w:rPr>
     </w:lvl>
@@ -6538,7 +6483,7 @@
         <w:ind w:left="2880" w:hanging="360"/>
       </w:pPr>
       <w:rPr>
-        <w:rFonts w:ascii="Wingdings" w:hAnsi="Wingdings" w:hint="default"/>
+        <w:rFonts w:hint="default" w:ascii="Wingdings" w:hAnsi="Wingdings"/>
         <w:sz w:val="20"/>
       </w:rPr>
     </w:lvl>
@@ -6554,7 +6499,7 @@
         <w:ind w:left="3600" w:hanging="360"/>
       </w:pPr>
       <w:rPr>
-        <w:rFonts w:ascii="Wingdings" w:hAnsi="Wingdings" w:hint="default"/>
+        <w:rFonts w:hint="default" w:ascii="Wingdings" w:hAnsi="Wingdings"/>
         <w:sz w:val="20"/>
       </w:rPr>
     </w:lvl>
@@ -6570,7 +6515,7 @@
         <w:ind w:left="4320" w:hanging="360"/>
       </w:pPr>
       <w:rPr>
-        <w:rFonts w:ascii="Wingdings" w:hAnsi="Wingdings" w:hint="default"/>
+        <w:rFonts w:hint="default" w:ascii="Wingdings" w:hAnsi="Wingdings"/>
         <w:sz w:val="20"/>
       </w:rPr>
     </w:lvl>
@@ -6586,7 +6531,7 @@
         <w:ind w:left="5040" w:hanging="360"/>
       </w:pPr>
       <w:rPr>
-        <w:rFonts w:ascii="Wingdings" w:hAnsi="Wingdings" w:hint="default"/>
+        <w:rFonts w:hint="default" w:ascii="Wingdings" w:hAnsi="Wingdings"/>
         <w:sz w:val="20"/>
       </w:rPr>
     </w:lvl>
@@ -6602,7 +6547,7 @@
         <w:ind w:left="5760" w:hanging="360"/>
       </w:pPr>
       <w:rPr>
-        <w:rFonts w:ascii="Wingdings" w:hAnsi="Wingdings" w:hint="default"/>
+        <w:rFonts w:hint="default" w:ascii="Wingdings" w:hAnsi="Wingdings"/>
         <w:sz w:val="20"/>
       </w:rPr>
     </w:lvl>
@@ -6618,7 +6563,7 @@
         <w:ind w:left="6480" w:hanging="360"/>
       </w:pPr>
       <w:rPr>
-        <w:rFonts w:ascii="Wingdings" w:hAnsi="Wingdings" w:hint="default"/>
+        <w:rFonts w:hint="default" w:ascii="Wingdings" w:hAnsi="Wingdings"/>
         <w:sz w:val="20"/>
       </w:rPr>
     </w:lvl>
@@ -6651,7 +6596,7 @@
         <w:ind w:left="1440" w:hanging="360"/>
       </w:pPr>
       <w:rPr>
-        <w:rFonts w:ascii="Courier New" w:hAnsi="Courier New" w:hint="default"/>
+        <w:rFonts w:hint="default" w:ascii="Courier New" w:hAnsi="Courier New"/>
         <w:sz w:val="20"/>
       </w:rPr>
     </w:lvl>
@@ -6928,7 +6873,7 @@
         <w:ind w:left="720" w:hanging="360"/>
       </w:pPr>
       <w:rPr>
-        <w:rFonts w:ascii="Symbol" w:hAnsi="Symbol" w:hint="default"/>
+        <w:rFonts w:hint="default" w:ascii="Symbol" w:hAnsi="Symbol"/>
         <w:sz w:val="20"/>
       </w:rPr>
     </w:lvl>
@@ -6944,7 +6889,7 @@
         <w:ind w:left="1440" w:hanging="360"/>
       </w:pPr>
       <w:rPr>
-        <w:rFonts w:ascii="Courier New" w:hAnsi="Courier New" w:hint="default"/>
+        <w:rFonts w:hint="default" w:ascii="Courier New" w:hAnsi="Courier New"/>
         <w:sz w:val="20"/>
       </w:rPr>
     </w:lvl>
@@ -6960,7 +6905,7 @@
         <w:ind w:left="2160" w:hanging="360"/>
       </w:pPr>
       <w:rPr>
-        <w:rFonts w:ascii="Wingdings" w:hAnsi="Wingdings" w:hint="default"/>
+        <w:rFonts w:hint="default" w:ascii="Wingdings" w:hAnsi="Wingdings"/>
         <w:sz w:val="20"/>
       </w:rPr>
     </w:lvl>
@@ -6976,7 +6921,7 @@
         <w:ind w:left="2880" w:hanging="360"/>
       </w:pPr>
       <w:rPr>
-        <w:rFonts w:ascii="Wingdings" w:hAnsi="Wingdings" w:hint="default"/>
+        <w:rFonts w:hint="default" w:ascii="Wingdings" w:hAnsi="Wingdings"/>
         <w:sz w:val="20"/>
       </w:rPr>
     </w:lvl>
@@ -6992,7 +6937,7 @@
         <w:ind w:left="3600" w:hanging="360"/>
       </w:pPr>
       <w:rPr>
-        <w:rFonts w:ascii="Wingdings" w:hAnsi="Wingdings" w:hint="default"/>
+        <w:rFonts w:hint="default" w:ascii="Wingdings" w:hAnsi="Wingdings"/>
         <w:sz w:val="20"/>
       </w:rPr>
     </w:lvl>
@@ -7008,7 +6953,7 @@
         <w:ind w:left="4320" w:hanging="360"/>
       </w:pPr>
       <w:rPr>
-        <w:rFonts w:ascii="Wingdings" w:hAnsi="Wingdings" w:hint="default"/>
+        <w:rFonts w:hint="default" w:ascii="Wingdings" w:hAnsi="Wingdings"/>
         <w:sz w:val="20"/>
       </w:rPr>
     </w:lvl>
@@ -7024,7 +6969,7 @@
         <w:ind w:left="5040" w:hanging="360"/>
       </w:pPr>
       <w:rPr>
-        <w:rFonts w:ascii="Wingdings" w:hAnsi="Wingdings" w:hint="default"/>
+        <w:rFonts w:hint="default" w:ascii="Wingdings" w:hAnsi="Wingdings"/>
         <w:sz w:val="20"/>
       </w:rPr>
     </w:lvl>
@@ -7040,7 +6985,7 @@
         <w:ind w:left="5760" w:hanging="360"/>
       </w:pPr>
       <w:rPr>
-        <w:rFonts w:ascii="Wingdings" w:hAnsi="Wingdings" w:hint="default"/>
+        <w:rFonts w:hint="default" w:ascii="Wingdings" w:hAnsi="Wingdings"/>
         <w:sz w:val="20"/>
       </w:rPr>
     </w:lvl>
@@ -7056,7 +7001,7 @@
         <w:ind w:left="6480" w:hanging="360"/>
       </w:pPr>
       <w:rPr>
-        <w:rFonts w:ascii="Wingdings" w:hAnsi="Wingdings" w:hint="default"/>
+        <w:rFonts w:hint="default" w:ascii="Wingdings" w:hAnsi="Wingdings"/>
         <w:sz w:val="20"/>
       </w:rPr>
     </w:lvl>
@@ -7077,7 +7022,7 @@
         <w:ind w:left="720" w:hanging="360"/>
       </w:pPr>
       <w:rPr>
-        <w:rFonts w:ascii="Symbol" w:hAnsi="Symbol" w:hint="default"/>
+        <w:rFonts w:hint="default" w:ascii="Symbol" w:hAnsi="Symbol"/>
         <w:sz w:val="20"/>
       </w:rPr>
     </w:lvl>
@@ -7093,7 +7038,7 @@
         <w:ind w:left="1440" w:hanging="360"/>
       </w:pPr>
       <w:rPr>
-        <w:rFonts w:ascii="Courier New" w:hAnsi="Courier New" w:hint="default"/>
+        <w:rFonts w:hint="default" w:ascii="Courier New" w:hAnsi="Courier New"/>
         <w:sz w:val="20"/>
       </w:rPr>
     </w:lvl>
@@ -7109,7 +7054,7 @@
         <w:ind w:left="2160" w:hanging="360"/>
       </w:pPr>
       <w:rPr>
-        <w:rFonts w:ascii="Wingdings" w:hAnsi="Wingdings" w:hint="default"/>
+        <w:rFonts w:hint="default" w:ascii="Wingdings" w:hAnsi="Wingdings"/>
         <w:sz w:val="20"/>
       </w:rPr>
     </w:lvl>
@@ -7125,7 +7070,7 @@
         <w:ind w:left="2880" w:hanging="360"/>
       </w:pPr>
       <w:rPr>
-        <w:rFonts w:ascii="Wingdings" w:hAnsi="Wingdings" w:hint="default"/>
+        <w:rFonts w:hint="default" w:ascii="Wingdings" w:hAnsi="Wingdings"/>
         <w:sz w:val="20"/>
       </w:rPr>
     </w:lvl>
@@ -7141,7 +7086,7 @@
         <w:ind w:left="3600" w:hanging="360"/>
       </w:pPr>
       <w:rPr>
-        <w:rFonts w:ascii="Wingdings" w:hAnsi="Wingdings" w:hint="default"/>
+        <w:rFonts w:hint="default" w:ascii="Wingdings" w:hAnsi="Wingdings"/>
         <w:sz w:val="20"/>
       </w:rPr>
     </w:lvl>
@@ -7157,7 +7102,7 @@
         <w:ind w:left="4320" w:hanging="360"/>
       </w:pPr>
       <w:rPr>
-        <w:rFonts w:ascii="Wingdings" w:hAnsi="Wingdings" w:hint="default"/>
+        <w:rFonts w:hint="default" w:ascii="Wingdings" w:hAnsi="Wingdings"/>
         <w:sz w:val="20"/>
       </w:rPr>
     </w:lvl>
@@ -7173,7 +7118,7 @@
         <w:ind w:left="5040" w:hanging="360"/>
       </w:pPr>
       <w:rPr>
-        <w:rFonts w:ascii="Wingdings" w:hAnsi="Wingdings" w:hint="default"/>
+        <w:rFonts w:hint="default" w:ascii="Wingdings" w:hAnsi="Wingdings"/>
         <w:sz w:val="20"/>
       </w:rPr>
     </w:lvl>
@@ -7189,7 +7134,7 @@
         <w:ind w:left="5760" w:hanging="360"/>
       </w:pPr>
       <w:rPr>
-        <w:rFonts w:ascii="Wingdings" w:hAnsi="Wingdings" w:hint="default"/>
+        <w:rFonts w:hint="default" w:ascii="Wingdings" w:hAnsi="Wingdings"/>
         <w:sz w:val="20"/>
       </w:rPr>
     </w:lvl>
@@ -7205,7 +7150,7 @@
         <w:ind w:left="6480" w:hanging="360"/>
       </w:pPr>
       <w:rPr>
-        <w:rFonts w:ascii="Wingdings" w:hAnsi="Wingdings" w:hint="default"/>
+        <w:rFonts w:hint="default" w:ascii="Wingdings" w:hAnsi="Wingdings"/>
         <w:sz w:val="20"/>
       </w:rPr>
     </w:lvl>
@@ -7226,7 +7171,7 @@
         <w:ind w:left="720" w:hanging="360"/>
       </w:pPr>
       <w:rPr>
-        <w:rFonts w:ascii="Symbol" w:hAnsi="Symbol" w:hint="default"/>
+        <w:rFonts w:hint="default" w:ascii="Symbol" w:hAnsi="Symbol"/>
         <w:sz w:val="20"/>
       </w:rPr>
     </w:lvl>
@@ -7242,7 +7187,7 @@
         <w:ind w:left="1440" w:hanging="360"/>
       </w:pPr>
       <w:rPr>
-        <w:rFonts w:ascii="Courier New" w:hAnsi="Courier New" w:hint="default"/>
+        <w:rFonts w:hint="default" w:ascii="Courier New" w:hAnsi="Courier New"/>
         <w:sz w:val="20"/>
       </w:rPr>
     </w:lvl>
@@ -7258,7 +7203,7 @@
         <w:ind w:left="2160" w:hanging="360"/>
       </w:pPr>
       <w:rPr>
-        <w:rFonts w:ascii="Wingdings" w:hAnsi="Wingdings" w:hint="default"/>
+        <w:rFonts w:hint="default" w:ascii="Wingdings" w:hAnsi="Wingdings"/>
         <w:sz w:val="20"/>
       </w:rPr>
     </w:lvl>
@@ -7274,7 +7219,7 @@
         <w:ind w:left="2880" w:hanging="360"/>
       </w:pPr>
       <w:rPr>
-        <w:rFonts w:ascii="Wingdings" w:hAnsi="Wingdings" w:hint="default"/>
+        <w:rFonts w:hint="default" w:ascii="Wingdings" w:hAnsi="Wingdings"/>
         <w:sz w:val="20"/>
       </w:rPr>
     </w:lvl>
@@ -7290,7 +7235,7 @@
         <w:ind w:left="3600" w:hanging="360"/>
       </w:pPr>
       <w:rPr>
-        <w:rFonts w:ascii="Wingdings" w:hAnsi="Wingdings" w:hint="default"/>
+        <w:rFonts w:hint="default" w:ascii="Wingdings" w:hAnsi="Wingdings"/>
         <w:sz w:val="20"/>
       </w:rPr>
     </w:lvl>
@@ -7306,7 +7251,7 @@
         <w:ind w:left="4320" w:hanging="360"/>
       </w:pPr>
       <w:rPr>
-        <w:rFonts w:ascii="Wingdings" w:hAnsi="Wingdings" w:hint="default"/>
+        <w:rFonts w:hint="default" w:ascii="Wingdings" w:hAnsi="Wingdings"/>
         <w:sz w:val="20"/>
       </w:rPr>
     </w:lvl>
@@ -7322,7 +7267,7 @@
         <w:ind w:left="5040" w:hanging="360"/>
       </w:pPr>
       <w:rPr>
-        <w:rFonts w:ascii="Wingdings" w:hAnsi="Wingdings" w:hint="default"/>
+        <w:rFonts w:hint="default" w:ascii="Wingdings" w:hAnsi="Wingdings"/>
         <w:sz w:val="20"/>
       </w:rPr>
     </w:lvl>
@@ -7338,7 +7283,7 @@
         <w:ind w:left="5760" w:hanging="360"/>
       </w:pPr>
       <w:rPr>
-        <w:rFonts w:ascii="Wingdings" w:hAnsi="Wingdings" w:hint="default"/>
+        <w:rFonts w:hint="default" w:ascii="Wingdings" w:hAnsi="Wingdings"/>
         <w:sz w:val="20"/>
       </w:rPr>
     </w:lvl>
@@ -7354,7 +7299,7 @@
         <w:ind w:left="6480" w:hanging="360"/>
       </w:pPr>
       <w:rPr>
-        <w:rFonts w:ascii="Wingdings" w:hAnsi="Wingdings" w:hint="default"/>
+        <w:rFonts w:hint="default" w:ascii="Wingdings" w:hAnsi="Wingdings"/>
         <w:sz w:val="20"/>
       </w:rPr>
     </w:lvl>
@@ -7461,7 +7406,7 @@
         <w:ind w:left="720" w:hanging="360"/>
       </w:pPr>
       <w:rPr>
-        <w:rFonts w:ascii="Symbol" w:hAnsi="Symbol" w:hint="default"/>
+        <w:rFonts w:hint="default" w:ascii="Symbol" w:hAnsi="Symbol"/>
         <w:sz w:val="20"/>
       </w:rPr>
     </w:lvl>
@@ -7477,7 +7422,7 @@
         <w:ind w:left="1440" w:hanging="360"/>
       </w:pPr>
       <w:rPr>
-        <w:rFonts w:ascii="Courier New" w:hAnsi="Courier New" w:hint="default"/>
+        <w:rFonts w:hint="default" w:ascii="Courier New" w:hAnsi="Courier New"/>
         <w:sz w:val="20"/>
       </w:rPr>
     </w:lvl>
@@ -7493,7 +7438,7 @@
         <w:ind w:left="2160" w:hanging="360"/>
       </w:pPr>
       <w:rPr>
-        <w:rFonts w:ascii="Wingdings" w:hAnsi="Wingdings" w:hint="default"/>
+        <w:rFonts w:hint="default" w:ascii="Wingdings" w:hAnsi="Wingdings"/>
         <w:sz w:val="20"/>
       </w:rPr>
     </w:lvl>
@@ -7509,7 +7454,7 @@
         <w:ind w:left="2880" w:hanging="360"/>
       </w:pPr>
       <w:rPr>
-        <w:rFonts w:ascii="Wingdings" w:hAnsi="Wingdings" w:hint="default"/>
+        <w:rFonts w:hint="default" w:ascii="Wingdings" w:hAnsi="Wingdings"/>
         <w:sz w:val="20"/>
       </w:rPr>
     </w:lvl>
@@ -7525,7 +7470,7 @@
         <w:ind w:left="3600" w:hanging="360"/>
       </w:pPr>
       <w:rPr>
-        <w:rFonts w:ascii="Wingdings" w:hAnsi="Wingdings" w:hint="default"/>
+        <w:rFonts w:hint="default" w:ascii="Wingdings" w:hAnsi="Wingdings"/>
         <w:sz w:val="20"/>
       </w:rPr>
     </w:lvl>
@@ -7541,7 +7486,7 @@
         <w:ind w:left="4320" w:hanging="360"/>
       </w:pPr>
       <w:rPr>
-        <w:rFonts w:ascii="Wingdings" w:hAnsi="Wingdings" w:hint="default"/>
+        <w:rFonts w:hint="default" w:ascii="Wingdings" w:hAnsi="Wingdings"/>
         <w:sz w:val="20"/>
       </w:rPr>
     </w:lvl>
@@ -7557,7 +7502,7 @@
         <w:ind w:left="5040" w:hanging="360"/>
       </w:pPr>
       <w:rPr>
-        <w:rFonts w:ascii="Wingdings" w:hAnsi="Wingdings" w:hint="default"/>
+        <w:rFonts w:hint="default" w:ascii="Wingdings" w:hAnsi="Wingdings"/>
         <w:sz w:val="20"/>
       </w:rPr>
     </w:lvl>
@@ -7573,7 +7518,7 @@
         <w:ind w:left="5760" w:hanging="360"/>
       </w:pPr>
       <w:rPr>
-        <w:rFonts w:ascii="Wingdings" w:hAnsi="Wingdings" w:hint="default"/>
+        <w:rFonts w:hint="default" w:ascii="Wingdings" w:hAnsi="Wingdings"/>
         <w:sz w:val="20"/>
       </w:rPr>
     </w:lvl>
@@ -7589,7 +7534,7 @@
         <w:ind w:left="6480" w:hanging="360"/>
       </w:pPr>
       <w:rPr>
-        <w:rFonts w:ascii="Wingdings" w:hAnsi="Wingdings" w:hint="default"/>
+        <w:rFonts w:hint="default" w:ascii="Wingdings" w:hAnsi="Wingdings"/>
         <w:sz w:val="20"/>
       </w:rPr>
     </w:lvl>
@@ -7691,11 +7636,11 @@
 </file>
 
 <file path=word/styles.xml><?xml version="1.0" encoding="utf-8"?>
-<w:styles xmlns:mc="http://schemas.openxmlformats.org/markup-compatibility/2006" xmlns:r="http://schemas.openxmlformats.org/officeDocument/2006/relationships" xmlns:w="http://schemas.openxmlformats.org/wordprocessingml/2006/main" xmlns:w14="http://schemas.microsoft.com/office/word/2010/wordml" xmlns:w15="http://schemas.microsoft.com/office/word/2012/wordml" xmlns:w16cex="http://schemas.microsoft.com/office/word/2018/wordml/cex" xmlns:w16cid="http://schemas.microsoft.com/office/word/2016/wordml/cid" xmlns:w16="http://schemas.microsoft.com/office/word/2018/wordml" xmlns:w16sdtdh="http://schemas.microsoft.com/office/word/2020/wordml/sdtdatahash" xmlns:w16se="http://schemas.microsoft.com/office/word/2015/wordml/symex" mc:Ignorable="w14 w15 w16se w16cid w16 w16cex w16sdtdh">
+<w:styles xmlns:wp14="http://schemas.microsoft.com/office/word/2010/wordprocessingDrawing" xmlns:mc="http://schemas.openxmlformats.org/markup-compatibility/2006" xmlns:r="http://schemas.openxmlformats.org/officeDocument/2006/relationships" xmlns:w="http://schemas.openxmlformats.org/wordprocessingml/2006/main" xmlns:w14="http://schemas.microsoft.com/office/word/2010/wordml" xmlns:w15="http://schemas.microsoft.com/office/word/2012/wordml" xmlns:w16cex="http://schemas.microsoft.com/office/word/2018/wordml/cex" xmlns:w16cid="http://schemas.microsoft.com/office/word/2016/wordml/cid" xmlns:w16="http://schemas.microsoft.com/office/word/2018/wordml" xmlns:w16sdtdh="http://schemas.microsoft.com/office/word/2020/wordml/sdtdatahash" xmlns:w16se="http://schemas.microsoft.com/office/word/2015/wordml/symex" mc:Ignorable="w14 w15 w16se w16cid w16 w16cex w16sdtdh wp14">
   <w:docDefaults>
     <w:rPrDefault>
       <w:rPr>
-        <w:rFonts w:asciiTheme="minorHAnsi" w:eastAsiaTheme="minorHAnsi" w:hAnsiTheme="minorHAnsi" w:cstheme="minorBidi"/>
+        <w:rFonts w:asciiTheme="minorHAnsi" w:hAnsiTheme="minorHAnsi" w:eastAsiaTheme="minorHAnsi" w:cstheme="minorBidi"/>
         <w:kern w:val="2"/>
         <w:sz w:val="24"/>
         <w:szCs w:val="24"/>
@@ -7708,14 +7653,14 @@
   <w:latentStyles w:defLockedState="0" w:defUIPriority="99" w:defSemiHidden="0" w:defUnhideWhenUsed="0" w:defQFormat="0" w:count="376">
     <w:lsdException w:name="Normal" w:uiPriority="0" w:qFormat="1"/>
     <w:lsdException w:name="heading 1" w:uiPriority="9" w:qFormat="1"/>
-    <w:lsdException w:name="heading 2" w:semiHidden="1" w:uiPriority="9" w:unhideWhenUsed="1" w:qFormat="1"/>
-    <w:lsdException w:name="heading 3" w:semiHidden="1" w:uiPriority="9" w:unhideWhenUsed="1" w:qFormat="1"/>
-    <w:lsdException w:name="heading 4" w:semiHidden="1" w:uiPriority="9" w:unhideWhenUsed="1" w:qFormat="1"/>
-    <w:lsdException w:name="heading 5" w:semiHidden="1" w:uiPriority="9" w:unhideWhenUsed="1" w:qFormat="1"/>
-    <w:lsdException w:name="heading 6" w:semiHidden="1" w:uiPriority="9" w:unhideWhenUsed="1" w:qFormat="1"/>
-    <w:lsdException w:name="heading 7" w:semiHidden="1" w:uiPriority="9" w:unhideWhenUsed="1" w:qFormat="1"/>
-    <w:lsdException w:name="heading 8" w:semiHidden="1" w:uiPriority="9" w:unhideWhenUsed="1" w:qFormat="1"/>
-    <w:lsdException w:name="heading 9" w:semiHidden="1" w:uiPriority="9" w:unhideWhenUsed="1" w:qFormat="1"/>
+    <w:lsdException w:name="heading 2" w:uiPriority="9" w:semiHidden="1" w:unhideWhenUsed="1" w:qFormat="1"/>
+    <w:lsdException w:name="heading 3" w:uiPriority="9" w:semiHidden="1" w:unhideWhenUsed="1" w:qFormat="1"/>
+    <w:lsdException w:name="heading 4" w:uiPriority="9" w:semiHidden="1" w:unhideWhenUsed="1" w:qFormat="1"/>
+    <w:lsdException w:name="heading 5" w:uiPriority="9" w:semiHidden="1" w:unhideWhenUsed="1" w:qFormat="1"/>
+    <w:lsdException w:name="heading 6" w:uiPriority="9" w:semiHidden="1" w:unhideWhenUsed="1" w:qFormat="1"/>
+    <w:lsdException w:name="heading 7" w:uiPriority="9" w:semiHidden="1" w:unhideWhenUsed="1" w:qFormat="1"/>
+    <w:lsdException w:name="heading 8" w:uiPriority="9" w:semiHidden="1" w:unhideWhenUsed="1" w:qFormat="1"/>
+    <w:lsdException w:name="heading 9" w:uiPriority="9" w:semiHidden="1" w:unhideWhenUsed="1" w:qFormat="1"/>
     <w:lsdException w:name="index 1" w:semiHidden="1" w:unhideWhenUsed="1"/>
     <w:lsdException w:name="index 2" w:semiHidden="1" w:unhideWhenUsed="1"/>
     <w:lsdException w:name="index 3" w:semiHidden="1" w:unhideWhenUsed="1"/>
@@ -7725,22 +7670,22 @@
     <w:lsdException w:name="index 7" w:semiHidden="1" w:unhideWhenUsed="1"/>
     <w:lsdException w:name="index 8" w:semiHidden="1" w:unhideWhenUsed="1"/>
     <w:lsdException w:name="index 9" w:semiHidden="1" w:unhideWhenUsed="1"/>
-    <w:lsdException w:name="toc 1" w:semiHidden="1" w:uiPriority="39" w:unhideWhenUsed="1"/>
-    <w:lsdException w:name="toc 2" w:semiHidden="1" w:uiPriority="39" w:unhideWhenUsed="1"/>
-    <w:lsdException w:name="toc 3" w:semiHidden="1" w:uiPriority="39" w:unhideWhenUsed="1"/>
-    <w:lsdException w:name="toc 4" w:semiHidden="1" w:uiPriority="39" w:unhideWhenUsed="1"/>
-    <w:lsdException w:name="toc 5" w:semiHidden="1" w:uiPriority="39" w:unhideWhenUsed="1"/>
-    <w:lsdException w:name="toc 6" w:semiHidden="1" w:uiPriority="39" w:unhideWhenUsed="1"/>
-    <w:lsdException w:name="toc 7" w:semiHidden="1" w:uiPriority="39" w:unhideWhenUsed="1"/>
-    <w:lsdException w:name="toc 8" w:semiHidden="1" w:uiPriority="39" w:unhideWhenUsed="1"/>
-    <w:lsdException w:name="toc 9" w:semiHidden="1" w:uiPriority="39" w:unhideWhenUsed="1"/>
+    <w:lsdException w:name="toc 1" w:uiPriority="39" w:semiHidden="1" w:unhideWhenUsed="1"/>
+    <w:lsdException w:name="toc 2" w:uiPriority="39" w:semiHidden="1" w:unhideWhenUsed="1"/>
+    <w:lsdException w:name="toc 3" w:uiPriority="39" w:semiHidden="1" w:unhideWhenUsed="1"/>
+    <w:lsdException w:name="toc 4" w:uiPriority="39" w:semiHidden="1" w:unhideWhenUsed="1"/>
+    <w:lsdException w:name="toc 5" w:uiPriority="39" w:semiHidden="1" w:unhideWhenUsed="1"/>
+    <w:lsdException w:name="toc 6" w:uiPriority="39" w:semiHidden="1" w:unhideWhenUsed="1"/>
+    <w:lsdException w:name="toc 7" w:uiPriority="39" w:semiHidden="1" w:unhideWhenUsed="1"/>
+    <w:lsdException w:name="toc 8" w:uiPriority="39" w:semiHidden="1" w:unhideWhenUsed="1"/>
+    <w:lsdException w:name="toc 9" w:uiPriority="39" w:semiHidden="1" w:unhideWhenUsed="1"/>
     <w:lsdException w:name="Normal Indent" w:semiHidden="1" w:unhideWhenUsed="1"/>
     <w:lsdException w:name="footnote text" w:semiHidden="1" w:unhideWhenUsed="1"/>
     <w:lsdException w:name="annotation text" w:semiHidden="1" w:unhideWhenUsed="1"/>
     <w:lsdException w:name="header" w:semiHidden="1" w:unhideWhenUsed="1"/>
     <w:lsdException w:name="footer" w:semiHidden="1" w:unhideWhenUsed="1"/>
     <w:lsdException w:name="index heading" w:semiHidden="1" w:unhideWhenUsed="1"/>
-    <w:lsdException w:name="caption" w:semiHidden="1" w:uiPriority="35" w:unhideWhenUsed="1" w:qFormat="1"/>
+    <w:lsdException w:name="caption" w:uiPriority="35" w:semiHidden="1" w:unhideWhenUsed="1" w:qFormat="1"/>
     <w:lsdException w:name="table of figures" w:semiHidden="1" w:unhideWhenUsed="1"/>
     <w:lsdException w:name="envelope address" w:semiHidden="1" w:unhideWhenUsed="1"/>
     <w:lsdException w:name="envelope return" w:semiHidden="1" w:unhideWhenUsed="1"/>
@@ -7771,7 +7716,7 @@
     <w:lsdException w:name="Title" w:uiPriority="10" w:qFormat="1"/>
     <w:lsdException w:name="Closing" w:semiHidden="1" w:unhideWhenUsed="1"/>
     <w:lsdException w:name="Signature" w:semiHidden="1" w:unhideWhenUsed="1"/>
-    <w:lsdException w:name="Default Paragraph Font" w:semiHidden="1" w:uiPriority="1" w:unhideWhenUsed="1"/>
+    <w:lsdException w:name="Default Paragraph Font" w:uiPriority="1" w:semiHidden="1" w:unhideWhenUsed="1"/>
     <w:lsdException w:name="Body Text" w:semiHidden="1" w:unhideWhenUsed="1"/>
     <w:lsdException w:name="Body Text Indent" w:semiHidden="1" w:unhideWhenUsed="1"/>
     <w:lsdException w:name="List Continue" w:semiHidden="1" w:unhideWhenUsed="1"/>
@@ -7971,8 +7916,8 @@
     <w:lsdException w:name="Subtle Reference" w:uiPriority="31" w:qFormat="1"/>
     <w:lsdException w:name="Intense Reference" w:uiPriority="32" w:qFormat="1"/>
     <w:lsdException w:name="Book Title" w:uiPriority="33" w:qFormat="1"/>
-    <w:lsdException w:name="Bibliography" w:semiHidden="1" w:uiPriority="37" w:unhideWhenUsed="1"/>
-    <w:lsdException w:name="TOC Heading" w:semiHidden="1" w:uiPriority="39" w:unhideWhenUsed="1" w:qFormat="1"/>
+    <w:lsdException w:name="Bibliography" w:uiPriority="37" w:semiHidden="1" w:unhideWhenUsed="1"/>
+    <w:lsdException w:name="TOC Heading" w:uiPriority="39" w:semiHidden="1" w:unhideWhenUsed="1" w:qFormat="1"/>
     <w:lsdException w:name="Plain Table 1" w:uiPriority="41"/>
     <w:lsdException w:name="Plain Table 2" w:uiPriority="42"/>
     <w:lsdException w:name="Plain Table 3" w:uiPriority="43"/>
@@ -8083,7 +8028,7 @@
     <w:lsdException w:name="Unresolved Mention" w:semiHidden="1" w:unhideWhenUsed="1"/>
     <w:lsdException w:name="Smart Link" w:semiHidden="1" w:unhideWhenUsed="1"/>
   </w:latentStyles>
-  <w:style w:type="paragraph" w:default="1" w:styleId="Normal">
+  <w:style w:type="paragraph" w:styleId="Normal" w:default="1">
     <w:name w:val="Normal"/>
     <w:qFormat/>
   </w:style>
@@ -8099,7 +8044,7 @@
       <w:outlineLvl w:val="1"/>
     </w:pPr>
     <w:rPr>
-      <w:rFonts w:ascii="Times New Roman" w:eastAsia="Times New Roman" w:hAnsi="Times New Roman" w:cs="Times New Roman"/>
+      <w:rFonts w:ascii="Times New Roman" w:hAnsi="Times New Roman" w:eastAsia="Times New Roman" w:cs="Times New Roman"/>
       <w:b/>
       <w:bCs/>
       <w:kern w:val="0"/>
@@ -8120,7 +8065,7 @@
       <w:outlineLvl w:val="2"/>
     </w:pPr>
     <w:rPr>
-      <w:rFonts w:ascii="Times New Roman" w:eastAsia="Times New Roman" w:hAnsi="Times New Roman" w:cs="Times New Roman"/>
+      <w:rFonts w:ascii="Times New Roman" w:hAnsi="Times New Roman" w:eastAsia="Times New Roman" w:cs="Times New Roman"/>
       <w:b/>
       <w:bCs/>
       <w:kern w:val="0"/>
@@ -8129,13 +8074,13 @@
       <w14:ligatures w14:val="none"/>
     </w:rPr>
   </w:style>
-  <w:style w:type="character" w:default="1" w:styleId="DefaultParagraphFont">
+  <w:style w:type="character" w:styleId="DefaultParagraphFont" w:default="1">
     <w:name w:val="Default Paragraph Font"/>
     <w:uiPriority w:val="1"/>
     <w:semiHidden/>
     <w:unhideWhenUsed/>
   </w:style>
-  <w:style w:type="table" w:default="1" w:styleId="TableNormal">
+  <w:style w:type="table" w:styleId="TableNormal" w:default="1">
     <w:name w:val="Normal Table"/>
     <w:uiPriority w:val="99"/>
     <w:semiHidden/>
@@ -8150,20 +8095,20 @@
       </w:tblCellMar>
     </w:tblPr>
   </w:style>
-  <w:style w:type="numbering" w:default="1" w:styleId="NoList">
+  <w:style w:type="numbering" w:styleId="NoList" w:default="1">
     <w:name w:val="No List"/>
     <w:uiPriority w:val="99"/>
     <w:semiHidden/>
     <w:unhideWhenUsed/>
   </w:style>
-  <w:style w:type="character" w:customStyle="1" w:styleId="Heading2Char">
+  <w:style w:type="character" w:styleId="Heading2Char" w:customStyle="1">
     <w:name w:val="Heading 2 Char"/>
     <w:basedOn w:val="DefaultParagraphFont"/>
     <w:link w:val="Heading2"/>
     <w:uiPriority w:val="9"/>
     <w:rsid w:val="00CD5F35"/>
     <w:rPr>
-      <w:rFonts w:ascii="Times New Roman" w:eastAsia="Times New Roman" w:hAnsi="Times New Roman" w:cs="Times New Roman"/>
+      <w:rFonts w:ascii="Times New Roman" w:hAnsi="Times New Roman" w:eastAsia="Times New Roman" w:cs="Times New Roman"/>
       <w:b/>
       <w:bCs/>
       <w:kern w:val="0"/>
@@ -8172,14 +8117,14 @@
       <w14:ligatures w14:val="none"/>
     </w:rPr>
   </w:style>
-  <w:style w:type="character" w:customStyle="1" w:styleId="Heading3Char">
+  <w:style w:type="character" w:styleId="Heading3Char" w:customStyle="1">
     <w:name w:val="Heading 3 Char"/>
     <w:basedOn w:val="DefaultParagraphFont"/>
     <w:link w:val="Heading3"/>
     <w:uiPriority w:val="9"/>
     <w:rsid w:val="00CD5F35"/>
     <w:rPr>
-      <w:rFonts w:ascii="Times New Roman" w:eastAsia="Times New Roman" w:hAnsi="Times New Roman" w:cs="Times New Roman"/>
+      <w:rFonts w:ascii="Times New Roman" w:hAnsi="Times New Roman" w:eastAsia="Times New Roman" w:cs="Times New Roman"/>
       <w:b/>
       <w:bCs/>
       <w:kern w:val="0"/>
@@ -8198,7 +8143,7 @@
       <w:spacing w:before="100" w:beforeAutospacing="1" w:after="100" w:afterAutospacing="1"/>
     </w:pPr>
     <w:rPr>
-      <w:rFonts w:ascii="Times New Roman" w:eastAsia="Times New Roman" w:hAnsi="Times New Roman" w:cs="Times New Roman"/>
+      <w:rFonts w:ascii="Times New Roman" w:hAnsi="Times New Roman" w:eastAsia="Times New Roman" w:cs="Times New Roman"/>
       <w:kern w:val="0"/>
       <w14:ligatures w14:val="none"/>
     </w:rPr>
@@ -8261,7 +8206,7 @@
       </w:tabs>
     </w:pPr>
   </w:style>
-  <w:style w:type="character" w:customStyle="1" w:styleId="HeaderChar">
+  <w:style w:type="character" w:styleId="HeaderChar" w:customStyle="1">
     <w:name w:val="Header Char"/>
     <w:basedOn w:val="DefaultParagraphFont"/>
     <w:link w:val="Header"/>
@@ -8282,7 +8227,7 @@
       </w:tabs>
     </w:pPr>
   </w:style>
-  <w:style w:type="character" w:customStyle="1" w:styleId="FooterChar">
+  <w:style w:type="character" w:styleId="FooterChar" w:customStyle="1">
     <w:name w:val="Footer Char"/>
     <w:basedOn w:val="DefaultParagraphFont"/>
     <w:link w:val="Footer"/>
@@ -8296,12 +8241,12 @@
     <w:rsid w:val="00A802F4"/>
     <w:tblPr>
       <w:tblBorders>
-        <w:top w:val="single" w:sz="4" w:space="0" w:color="auto"/>
-        <w:left w:val="single" w:sz="4" w:space="0" w:color="auto"/>
-        <w:bottom w:val="single" w:sz="4" w:space="0" w:color="auto"/>
-        <w:right w:val="single" w:sz="4" w:space="0" w:color="auto"/>
-        <w:insideH w:val="single" w:sz="4" w:space="0" w:color="auto"/>
-        <w:insideV w:val="single" w:sz="4" w:space="0" w:color="auto"/>
+        <w:top w:val="single" w:color="auto" w:sz="4" w:space="0"/>
+        <w:left w:val="single" w:color="auto" w:sz="4" w:space="0"/>
+        <w:bottom w:val="single" w:color="auto" w:sz="4" w:space="0"/>
+        <w:right w:val="single" w:color="auto" w:sz="4" w:space="0"/>
+        <w:insideH w:val="single" w:color="auto" w:sz="4" w:space="0"/>
+        <w:insideV w:val="single" w:color="auto" w:sz="4" w:space="0"/>
       </w:tblBorders>
     </w:tblPr>
   </w:style>
@@ -8314,12 +8259,12 @@
       <w:tblStyleRowBandSize w:val="1"/>
       <w:tblStyleColBandSize w:val="1"/>
       <w:tblBorders>
-        <w:top w:val="single" w:sz="4" w:space="0" w:color="8EAADB" w:themeColor="accent1" w:themeTint="99"/>
-        <w:left w:val="single" w:sz="4" w:space="0" w:color="8EAADB" w:themeColor="accent1" w:themeTint="99"/>
-        <w:bottom w:val="single" w:sz="4" w:space="0" w:color="8EAADB" w:themeColor="accent1" w:themeTint="99"/>
-        <w:right w:val="single" w:sz="4" w:space="0" w:color="8EAADB" w:themeColor="accent1" w:themeTint="99"/>
-        <w:insideH w:val="single" w:sz="4" w:space="0" w:color="8EAADB" w:themeColor="accent1" w:themeTint="99"/>
-        <w:insideV w:val="single" w:sz="4" w:space="0" w:color="8EAADB" w:themeColor="accent1" w:themeTint="99"/>
+        <w:top w:val="single" w:color="8EAADB" w:themeColor="accent1" w:themeTint="99" w:sz="4" w:space="0"/>
+        <w:left w:val="single" w:color="8EAADB" w:themeColor="accent1" w:themeTint="99" w:sz="4" w:space="0"/>
+        <w:bottom w:val="single" w:color="8EAADB" w:themeColor="accent1" w:themeTint="99" w:sz="4" w:space="0"/>
+        <w:right w:val="single" w:color="8EAADB" w:themeColor="accent1" w:themeTint="99" w:sz="4" w:space="0"/>
+        <w:insideH w:val="single" w:color="8EAADB" w:themeColor="accent1" w:themeTint="99" w:sz="4" w:space="0"/>
+        <w:insideV w:val="single" w:color="8EAADB" w:themeColor="accent1" w:themeTint="99" w:sz="4" w:space="0"/>
       </w:tblBorders>
     </w:tblPr>
     <w:tblStylePr w:type="firstRow">
@@ -8331,10 +8276,10 @@
       <w:tblPr/>
       <w:tcPr>
         <w:tcBorders>
-          <w:top w:val="single" w:sz="4" w:space="0" w:color="4472C4" w:themeColor="accent1"/>
-          <w:left w:val="single" w:sz="4" w:space="0" w:color="4472C4" w:themeColor="accent1"/>
-          <w:bottom w:val="single" w:sz="4" w:space="0" w:color="4472C4" w:themeColor="accent1"/>
-          <w:right w:val="single" w:sz="4" w:space="0" w:color="4472C4" w:themeColor="accent1"/>
+          <w:top w:val="single" w:color="4472C4" w:themeColor="accent1" w:sz="4" w:space="0"/>
+          <w:left w:val="single" w:color="4472C4" w:themeColor="accent1" w:sz="4" w:space="0"/>
+          <w:bottom w:val="single" w:color="4472C4" w:themeColor="accent1" w:sz="4" w:space="0"/>
+          <w:right w:val="single" w:color="4472C4" w:themeColor="accent1" w:sz="4" w:space="0"/>
           <w:insideH w:val="nil"/>
           <w:insideV w:val="nil"/>
         </w:tcBorders>
@@ -8349,7 +8294,7 @@
       <w:tblPr/>
       <w:tcPr>
         <w:tcBorders>
-          <w:top w:val="double" w:sz="4" w:space="0" w:color="4472C4" w:themeColor="accent1"/>
+          <w:top w:val="double" w:color="4472C4" w:themeColor="accent1" w:sz="4" w:space="0"/>
         </w:tcBorders>
       </w:tcPr>
     </w:tblStylePr>
@@ -8387,11 +8332,11 @@
       <w:tblStyleRowBandSize w:val="1"/>
       <w:tblStyleColBandSize w:val="1"/>
       <w:tblBorders>
-        <w:top w:val="single" w:sz="4" w:space="0" w:color="8EAADB" w:themeColor="accent1" w:themeTint="99"/>
-        <w:left w:val="single" w:sz="4" w:space="0" w:color="8EAADB" w:themeColor="accent1" w:themeTint="99"/>
-        <w:bottom w:val="single" w:sz="4" w:space="0" w:color="8EAADB" w:themeColor="accent1" w:themeTint="99"/>
-        <w:right w:val="single" w:sz="4" w:space="0" w:color="8EAADB" w:themeColor="accent1" w:themeTint="99"/>
-        <w:insideH w:val="single" w:sz="4" w:space="0" w:color="8EAADB" w:themeColor="accent1" w:themeTint="99"/>
+        <w:top w:val="single" w:color="8EAADB" w:themeColor="accent1" w:themeTint="99" w:sz="4" w:space="0"/>
+        <w:left w:val="single" w:color="8EAADB" w:themeColor="accent1" w:themeTint="99" w:sz="4" w:space="0"/>
+        <w:bottom w:val="single" w:color="8EAADB" w:themeColor="accent1" w:themeTint="99" w:sz="4" w:space="0"/>
+        <w:right w:val="single" w:color="8EAADB" w:themeColor="accent1" w:themeTint="99" w:sz="4" w:space="0"/>
+        <w:insideH w:val="single" w:color="8EAADB" w:themeColor="accent1" w:themeTint="99" w:sz="4" w:space="0"/>
       </w:tblBorders>
     </w:tblPr>
     <w:tblStylePr w:type="firstRow">
@@ -8403,10 +8348,10 @@
       <w:tblPr/>
       <w:tcPr>
         <w:tcBorders>
-          <w:top w:val="single" w:sz="4" w:space="0" w:color="4472C4" w:themeColor="accent1"/>
-          <w:left w:val="single" w:sz="4" w:space="0" w:color="4472C4" w:themeColor="accent1"/>
-          <w:bottom w:val="single" w:sz="4" w:space="0" w:color="4472C4" w:themeColor="accent1"/>
-          <w:right w:val="single" w:sz="4" w:space="0" w:color="4472C4" w:themeColor="accent1"/>
+          <w:top w:val="single" w:color="4472C4" w:themeColor="accent1" w:sz="4" w:space="0"/>
+          <w:left w:val="single" w:color="4472C4" w:themeColor="accent1" w:sz="4" w:space="0"/>
+          <w:bottom w:val="single" w:color="4472C4" w:themeColor="accent1" w:sz="4" w:space="0"/>
+          <w:right w:val="single" w:color="4472C4" w:themeColor="accent1" w:sz="4" w:space="0"/>
           <w:insideH w:val="nil"/>
         </w:tcBorders>
         <w:shd w:val="clear" w:color="auto" w:fill="4472C4" w:themeFill="accent1"/>
@@ -8420,7 +8365,7 @@
       <w:tblPr/>
       <w:tcPr>
         <w:tcBorders>
-          <w:top w:val="double" w:sz="4" w:space="0" w:color="8EAADB" w:themeColor="accent1" w:themeTint="99"/>
+          <w:top w:val="double" w:color="8EAADB" w:themeColor="accent1" w:themeTint="99" w:sz="4" w:space="0"/>
         </w:tcBorders>
       </w:tcPr>
     </w:tblStylePr>
@@ -8458,10 +8403,10 @@
       <w:tblStyleRowBandSize w:val="1"/>
       <w:tblStyleColBandSize w:val="1"/>
       <w:tblBorders>
-        <w:top w:val="single" w:sz="4" w:space="0" w:color="4472C4" w:themeColor="accent1"/>
-        <w:left w:val="single" w:sz="4" w:space="0" w:color="4472C4" w:themeColor="accent1"/>
-        <w:bottom w:val="single" w:sz="4" w:space="0" w:color="4472C4" w:themeColor="accent1"/>
-        <w:right w:val="single" w:sz="4" w:space="0" w:color="4472C4" w:themeColor="accent1"/>
+        <w:top w:val="single" w:color="4472C4" w:themeColor="accent1" w:sz="4" w:space="0"/>
+        <w:left w:val="single" w:color="4472C4" w:themeColor="accent1" w:sz="4" w:space="0"/>
+        <w:bottom w:val="single" w:color="4472C4" w:themeColor="accent1" w:sz="4" w:space="0"/>
+        <w:right w:val="single" w:color="4472C4" w:themeColor="accent1" w:sz="4" w:space="0"/>
       </w:tblBorders>
     </w:tblPr>
     <w:tblStylePr w:type="firstRow">
@@ -8483,7 +8428,7 @@
       <w:tblPr/>
       <w:tcPr>
         <w:tcBorders>
-          <w:top w:val="double" w:sz="4" w:space="0" w:color="4472C4" w:themeColor="accent1"/>
+          <w:top w:val="double" w:color="4472C4" w:themeColor="accent1" w:sz="4" w:space="0"/>
         </w:tcBorders>
         <w:shd w:val="clear" w:color="auto" w:fill="FFFFFF" w:themeFill="background1"/>
       </w:tcPr>
@@ -8518,8 +8463,8 @@
       <w:tblPr/>
       <w:tcPr>
         <w:tcBorders>
-          <w:left w:val="single" w:sz="4" w:space="0" w:color="4472C4" w:themeColor="accent1"/>
-          <w:right w:val="single" w:sz="4" w:space="0" w:color="4472C4" w:themeColor="accent1"/>
+          <w:left w:val="single" w:color="4472C4" w:themeColor="accent1" w:sz="4" w:space="0"/>
+          <w:right w:val="single" w:color="4472C4" w:themeColor="accent1" w:sz="4" w:space="0"/>
         </w:tcBorders>
       </w:tcPr>
     </w:tblStylePr>
@@ -8527,8 +8472,8 @@
       <w:tblPr/>
       <w:tcPr>
         <w:tcBorders>
-          <w:top w:val="single" w:sz="4" w:space="0" w:color="4472C4" w:themeColor="accent1"/>
-          <w:bottom w:val="single" w:sz="4" w:space="0" w:color="4472C4" w:themeColor="accent1"/>
+          <w:top w:val="single" w:color="4472C4" w:themeColor="accent1" w:sz="4" w:space="0"/>
+          <w:bottom w:val="single" w:color="4472C4" w:themeColor="accent1" w:sz="4" w:space="0"/>
           <w:insideH w:val="nil"/>
         </w:tcBorders>
       </w:tcPr>
@@ -8555,7 +8500,7 @@
       <w:tblPr/>
       <w:tcPr>
         <w:tcBorders>
-          <w:top w:val="double" w:sz="4" w:space="0" w:color="4472C4" w:themeColor="accent1"/>
+          <w:top w:val="double" w:color="4472C4" w:themeColor="accent1" w:sz="4" w:space="0"/>
           <w:left w:val="nil"/>
         </w:tcBorders>
       </w:tcPr>
@@ -8564,7 +8509,7 @@
       <w:tblPr/>
       <w:tcPr>
         <w:tcBorders>
-          <w:top w:val="double" w:sz="4" w:space="0" w:color="4472C4" w:themeColor="accent1"/>
+          <w:top w:val="double" w:color="4472C4" w:themeColor="accent1" w:sz="4" w:space="0"/>
           <w:right w:val="nil"/>
         </w:tcBorders>
       </w:tcPr>
@@ -8579,11 +8524,11 @@
       <w:tblStyleRowBandSize w:val="1"/>
       <w:tblStyleColBandSize w:val="1"/>
       <w:tblBorders>
-        <w:top w:val="single" w:sz="4" w:space="0" w:color="9CC2E5" w:themeColor="accent5" w:themeTint="99"/>
-        <w:left w:val="single" w:sz="4" w:space="0" w:color="9CC2E5" w:themeColor="accent5" w:themeTint="99"/>
-        <w:bottom w:val="single" w:sz="4" w:space="0" w:color="9CC2E5" w:themeColor="accent5" w:themeTint="99"/>
-        <w:right w:val="single" w:sz="4" w:space="0" w:color="9CC2E5" w:themeColor="accent5" w:themeTint="99"/>
-        <w:insideH w:val="single" w:sz="4" w:space="0" w:color="9CC2E5" w:themeColor="accent5" w:themeTint="99"/>
+        <w:top w:val="single" w:color="9CC2E5" w:themeColor="accent5" w:themeTint="99" w:sz="4" w:space="0"/>
+        <w:left w:val="single" w:color="9CC2E5" w:themeColor="accent5" w:themeTint="99" w:sz="4" w:space="0"/>
+        <w:bottom w:val="single" w:color="9CC2E5" w:themeColor="accent5" w:themeTint="99" w:sz="4" w:space="0"/>
+        <w:right w:val="single" w:color="9CC2E5" w:themeColor="accent5" w:themeTint="99" w:sz="4" w:space="0"/>
+        <w:insideH w:val="single" w:color="9CC2E5" w:themeColor="accent5" w:themeTint="99" w:sz="4" w:space="0"/>
       </w:tblBorders>
     </w:tblPr>
     <w:tblStylePr w:type="firstRow">
@@ -8595,10 +8540,10 @@
       <w:tblPr/>
       <w:tcPr>
         <w:tcBorders>
-          <w:top w:val="single" w:sz="4" w:space="0" w:color="5B9BD5" w:themeColor="accent5"/>
-          <w:left w:val="single" w:sz="4" w:space="0" w:color="5B9BD5" w:themeColor="accent5"/>
-          <w:bottom w:val="single" w:sz="4" w:space="0" w:color="5B9BD5" w:themeColor="accent5"/>
-          <w:right w:val="single" w:sz="4" w:space="0" w:color="5B9BD5" w:themeColor="accent5"/>
+          <w:top w:val="single" w:color="5B9BD5" w:themeColor="accent5" w:sz="4" w:space="0"/>
+          <w:left w:val="single" w:color="5B9BD5" w:themeColor="accent5" w:sz="4" w:space="0"/>
+          <w:bottom w:val="single" w:color="5B9BD5" w:themeColor="accent5" w:sz="4" w:space="0"/>
+          <w:right w:val="single" w:color="5B9BD5" w:themeColor="accent5" w:sz="4" w:space="0"/>
           <w:insideH w:val="nil"/>
         </w:tcBorders>
         <w:shd w:val="clear" w:color="auto" w:fill="5B9BD5" w:themeFill="accent5"/>
@@ -8612,7 +8557,7 @@
       <w:tblPr/>
       <w:tcPr>
         <w:tcBorders>
-          <w:top w:val="double" w:sz="4" w:space="0" w:color="9CC2E5" w:themeColor="accent5" w:themeTint="99"/>
+          <w:top w:val="double" w:color="9CC2E5" w:themeColor="accent5" w:themeTint="99" w:sz="4" w:space="0"/>
         </w:tcBorders>
       </w:tcPr>
     </w:tblStylePr>
@@ -8653,10 +8598,10 @@
       <w:tblStyleRowBandSize w:val="1"/>
       <w:tblStyleColBandSize w:val="1"/>
       <w:tblBorders>
-        <w:top w:val="single" w:sz="24" w:space="0" w:color="FFC000" w:themeColor="accent4"/>
-        <w:left w:val="single" w:sz="24" w:space="0" w:color="FFC000" w:themeColor="accent4"/>
-        <w:bottom w:val="single" w:sz="24" w:space="0" w:color="FFC000" w:themeColor="accent4"/>
-        <w:right w:val="single" w:sz="24" w:space="0" w:color="FFC000" w:themeColor="accent4"/>
+        <w:top w:val="single" w:color="FFC000" w:themeColor="accent4" w:sz="24" w:space="0"/>
+        <w:left w:val="single" w:color="FFC000" w:themeColor="accent4" w:sz="24" w:space="0"/>
+        <w:bottom w:val="single" w:color="FFC000" w:themeColor="accent4" w:sz="24" w:space="0"/>
+        <w:right w:val="single" w:color="FFC000" w:themeColor="accent4" w:sz="24" w:space="0"/>
       </w:tblBorders>
     </w:tblPr>
     <w:tcPr>
@@ -8670,7 +8615,7 @@
       <w:tblPr/>
       <w:tcPr>
         <w:tcBorders>
-          <w:bottom w:val="single" w:sz="18" w:space="0" w:color="FFFFFF" w:themeColor="background1"/>
+          <w:bottom w:val="single" w:color="FFFFFF" w:themeColor="background1" w:sz="18" w:space="0"/>
         </w:tcBorders>
       </w:tcPr>
     </w:tblStylePr>
@@ -8682,7 +8627,7 @@
       <w:tblPr/>
       <w:tcPr>
         <w:tcBorders>
-          <w:top w:val="single" w:sz="4" w:space="0" w:color="FFFFFF" w:themeColor="background1"/>
+          <w:top w:val="single" w:color="FFFFFF" w:themeColor="background1" w:sz="4" w:space="0"/>
         </w:tcBorders>
       </w:tcPr>
     </w:tblStylePr>
@@ -8694,7 +8639,7 @@
       <w:tblPr/>
       <w:tcPr>
         <w:tcBorders>
-          <w:right w:val="single" w:sz="4" w:space="0" w:color="FFFFFF" w:themeColor="background1"/>
+          <w:right w:val="single" w:color="FFFFFF" w:themeColor="background1" w:sz="4" w:space="0"/>
         </w:tcBorders>
       </w:tcPr>
     </w:tblStylePr>
@@ -8706,7 +8651,7 @@
       <w:tblPr/>
       <w:tcPr>
         <w:tcBorders>
-          <w:left w:val="single" w:sz="4" w:space="0" w:color="FFFFFF" w:themeColor="background1"/>
+          <w:left w:val="single" w:color="FFFFFF" w:themeColor="background1" w:sz="4" w:space="0"/>
         </w:tcBorders>
       </w:tcPr>
     </w:tblStylePr>
@@ -8714,8 +8659,8 @@
       <w:tblPr/>
       <w:tcPr>
         <w:tcBorders>
-          <w:left w:val="single" w:sz="4" w:space="0" w:color="FFFFFF" w:themeColor="background1"/>
-          <w:right w:val="single" w:sz="4" w:space="0" w:color="FFFFFF" w:themeColor="background1"/>
+          <w:left w:val="single" w:color="FFFFFF" w:themeColor="background1" w:sz="4" w:space="0"/>
+          <w:right w:val="single" w:color="FFFFFF" w:themeColor="background1" w:sz="4" w:space="0"/>
         </w:tcBorders>
       </w:tcPr>
     </w:tblStylePr>
@@ -8723,8 +8668,8 @@
       <w:tblPr/>
       <w:tcPr>
         <w:tcBorders>
-          <w:left w:val="single" w:sz="4" w:space="0" w:color="FFFFFF" w:themeColor="background1"/>
-          <w:right w:val="single" w:sz="4" w:space="0" w:color="FFFFFF" w:themeColor="background1"/>
+          <w:left w:val="single" w:color="FFFFFF" w:themeColor="background1" w:sz="4" w:space="0"/>
+          <w:right w:val="single" w:color="FFFFFF" w:themeColor="background1" w:sz="4" w:space="0"/>
         </w:tcBorders>
       </w:tcPr>
     </w:tblStylePr>
@@ -8732,8 +8677,8 @@
       <w:tblPr/>
       <w:tcPr>
         <w:tcBorders>
-          <w:top w:val="single" w:sz="4" w:space="0" w:color="FFFFFF" w:themeColor="background1"/>
-          <w:bottom w:val="single" w:sz="4" w:space="0" w:color="FFFFFF" w:themeColor="background1"/>
+          <w:top w:val="single" w:color="FFFFFF" w:themeColor="background1" w:sz="4" w:space="0"/>
+          <w:bottom w:val="single" w:color="FFFFFF" w:themeColor="background1" w:sz="4" w:space="0"/>
         </w:tcBorders>
       </w:tcPr>
     </w:tblStylePr>
@@ -8784,10 +8729,10 @@
       <w:tblStyleRowBandSize w:val="1"/>
       <w:tblStyleColBandSize w:val="1"/>
       <w:tblBorders>
-        <w:top w:val="single" w:sz="24" w:space="0" w:color="70AD47" w:themeColor="accent6"/>
-        <w:left w:val="single" w:sz="24" w:space="0" w:color="70AD47" w:themeColor="accent6"/>
-        <w:bottom w:val="single" w:sz="24" w:space="0" w:color="70AD47" w:themeColor="accent6"/>
-        <w:right w:val="single" w:sz="24" w:space="0" w:color="70AD47" w:themeColor="accent6"/>
+        <w:top w:val="single" w:color="70AD47" w:themeColor="accent6" w:sz="24" w:space="0"/>
+        <w:left w:val="single" w:color="70AD47" w:themeColor="accent6" w:sz="24" w:space="0"/>
+        <w:bottom w:val="single" w:color="70AD47" w:themeColor="accent6" w:sz="24" w:space="0"/>
+        <w:right w:val="single" w:color="70AD47" w:themeColor="accent6" w:sz="24" w:space="0"/>
       </w:tblBorders>
     </w:tblPr>
     <w:tcPr>
@@ -8801,7 +8746,7 @@
       <w:tblPr/>
       <w:tcPr>
         <w:tcBorders>
-          <w:bottom w:val="single" w:sz="18" w:space="0" w:color="FFFFFF" w:themeColor="background1"/>
+          <w:bottom w:val="single" w:color="FFFFFF" w:themeColor="background1" w:sz="18" w:space="0"/>
         </w:tcBorders>
       </w:tcPr>
     </w:tblStylePr>
@@ -8813,7 +8758,7 @@
       <w:tblPr/>
       <w:tcPr>
         <w:tcBorders>
-          <w:top w:val="single" w:sz="4" w:space="0" w:color="FFFFFF" w:themeColor="background1"/>
+          <w:top w:val="single" w:color="FFFFFF" w:themeColor="background1" w:sz="4" w:space="0"/>
         </w:tcBorders>
       </w:tcPr>
     </w:tblStylePr>
@@ -8825,7 +8770,7 @@
       <w:tblPr/>
       <w:tcPr>
         <w:tcBorders>
-          <w:right w:val="single" w:sz="4" w:space="0" w:color="FFFFFF" w:themeColor="background1"/>
+          <w:right w:val="single" w:color="FFFFFF" w:themeColor="background1" w:sz="4" w:space="0"/>
         </w:tcBorders>
       </w:tcPr>
     </w:tblStylePr>
@@ -8837,7 +8782,7 @@
       <w:tblPr/>
       <w:tcPr>
         <w:tcBorders>
-          <w:left w:val="single" w:sz="4" w:space="0" w:color="FFFFFF" w:themeColor="background1"/>
+          <w:left w:val="single" w:color="FFFFFF" w:themeColor="background1" w:sz="4" w:space="0"/>
         </w:tcBorders>
       </w:tcPr>
     </w:tblStylePr>
@@ -8845,8 +8790,8 @@
       <w:tblPr/>
       <w:tcPr>
         <w:tcBorders>
-          <w:left w:val="single" w:sz="4" w:space="0" w:color="FFFFFF" w:themeColor="background1"/>
-          <w:right w:val="single" w:sz="4" w:space="0" w:color="FFFFFF" w:themeColor="background1"/>
+          <w:left w:val="single" w:color="FFFFFF" w:themeColor="background1" w:sz="4" w:space="0"/>
+          <w:right w:val="single" w:color="FFFFFF" w:themeColor="background1" w:sz="4" w:space="0"/>
         </w:tcBorders>
       </w:tcPr>
     </w:tblStylePr>
@@ -8854,8 +8799,8 @@
       <w:tblPr/>
       <w:tcPr>
         <w:tcBorders>
-          <w:left w:val="single" w:sz="4" w:space="0" w:color="FFFFFF" w:themeColor="background1"/>
-          <w:right w:val="single" w:sz="4" w:space="0" w:color="FFFFFF" w:themeColor="background1"/>
+          <w:left w:val="single" w:color="FFFFFF" w:themeColor="background1" w:sz="4" w:space="0"/>
+          <w:right w:val="single" w:color="FFFFFF" w:themeColor="background1" w:sz="4" w:space="0"/>
         </w:tcBorders>
       </w:tcPr>
     </w:tblStylePr>
@@ -8863,8 +8808,8 @@
       <w:tblPr/>
       <w:tcPr>
         <w:tcBorders>
-          <w:top w:val="single" w:sz="4" w:space="0" w:color="FFFFFF" w:themeColor="background1"/>
-          <w:bottom w:val="single" w:sz="4" w:space="0" w:color="FFFFFF" w:themeColor="background1"/>
+          <w:top w:val="single" w:color="FFFFFF" w:themeColor="background1" w:sz="4" w:space="0"/>
+          <w:bottom w:val="single" w:color="FFFFFF" w:themeColor="background1" w:sz="4" w:space="0"/>
         </w:tcBorders>
       </w:tcPr>
     </w:tblStylePr>
@@ -8912,12 +8857,12 @@
       <w:tblStyleRowBandSize w:val="1"/>
       <w:tblStyleColBandSize w:val="1"/>
       <w:tblBorders>
-        <w:top w:val="single" w:sz="4" w:space="0" w:color="C5E0B3" w:themeColor="accent6" w:themeTint="66"/>
-        <w:left w:val="single" w:sz="4" w:space="0" w:color="C5E0B3" w:themeColor="accent6" w:themeTint="66"/>
-        <w:bottom w:val="single" w:sz="4" w:space="0" w:color="C5E0B3" w:themeColor="accent6" w:themeTint="66"/>
-        <w:right w:val="single" w:sz="4" w:space="0" w:color="C5E0B3" w:themeColor="accent6" w:themeTint="66"/>
-        <w:insideH w:val="single" w:sz="4" w:space="0" w:color="C5E0B3" w:themeColor="accent6" w:themeTint="66"/>
-        <w:insideV w:val="single" w:sz="4" w:space="0" w:color="C5E0B3" w:themeColor="accent6" w:themeTint="66"/>
+        <w:top w:val="single" w:color="C5E0B3" w:themeColor="accent6" w:themeTint="66" w:sz="4" w:space="0"/>
+        <w:left w:val="single" w:color="C5E0B3" w:themeColor="accent6" w:themeTint="66" w:sz="4" w:space="0"/>
+        <w:bottom w:val="single" w:color="C5E0B3" w:themeColor="accent6" w:themeTint="66" w:sz="4" w:space="0"/>
+        <w:right w:val="single" w:color="C5E0B3" w:themeColor="accent6" w:themeTint="66" w:sz="4" w:space="0"/>
+        <w:insideH w:val="single" w:color="C5E0B3" w:themeColor="accent6" w:themeTint="66" w:sz="4" w:space="0"/>
+        <w:insideV w:val="single" w:color="C5E0B3" w:themeColor="accent6" w:themeTint="66" w:sz="4" w:space="0"/>
       </w:tblBorders>
     </w:tblPr>
     <w:tblStylePr w:type="firstRow">
@@ -8928,7 +8873,7 @@
       <w:tblPr/>
       <w:tcPr>
         <w:tcBorders>
-          <w:bottom w:val="single" w:sz="12" w:space="0" w:color="A8D08D" w:themeColor="accent6" w:themeTint="99"/>
+          <w:bottom w:val="single" w:color="A8D08D" w:themeColor="accent6" w:themeTint="99" w:sz="12" w:space="0"/>
         </w:tcBorders>
       </w:tcPr>
     </w:tblStylePr>
@@ -8940,7 +8885,7 @@
       <w:tblPr/>
       <w:tcPr>
         <w:tcBorders>
-          <w:top w:val="double" w:sz="2" w:space="0" w:color="A8D08D" w:themeColor="accent6" w:themeTint="99"/>
+          <w:top w:val="double" w:color="A8D08D" w:themeColor="accent6" w:themeTint="99" w:sz="2" w:space="0"/>
         </w:tcBorders>
       </w:tcPr>
     </w:tblStylePr>
@@ -8966,12 +8911,12 @@
       <w:tblStyleRowBandSize w:val="1"/>
       <w:tblStyleColBandSize w:val="1"/>
       <w:tblBorders>
-        <w:top w:val="single" w:sz="4" w:space="0" w:color="9CC2E5" w:themeColor="accent5" w:themeTint="99"/>
-        <w:left w:val="single" w:sz="4" w:space="0" w:color="9CC2E5" w:themeColor="accent5" w:themeTint="99"/>
-        <w:bottom w:val="single" w:sz="4" w:space="0" w:color="9CC2E5" w:themeColor="accent5" w:themeTint="99"/>
-        <w:right w:val="single" w:sz="4" w:space="0" w:color="9CC2E5" w:themeColor="accent5" w:themeTint="99"/>
-        <w:insideH w:val="single" w:sz="4" w:space="0" w:color="9CC2E5" w:themeColor="accent5" w:themeTint="99"/>
-        <w:insideV w:val="single" w:sz="4" w:space="0" w:color="9CC2E5" w:themeColor="accent5" w:themeTint="99"/>
+        <w:top w:val="single" w:color="9CC2E5" w:themeColor="accent5" w:themeTint="99" w:sz="4" w:space="0"/>
+        <w:left w:val="single" w:color="9CC2E5" w:themeColor="accent5" w:themeTint="99" w:sz="4" w:space="0"/>
+        <w:bottom w:val="single" w:color="9CC2E5" w:themeColor="accent5" w:themeTint="99" w:sz="4" w:space="0"/>
+        <w:right w:val="single" w:color="9CC2E5" w:themeColor="accent5" w:themeTint="99" w:sz="4" w:space="0"/>
+        <w:insideH w:val="single" w:color="9CC2E5" w:themeColor="accent5" w:themeTint="99" w:sz="4" w:space="0"/>
+        <w:insideV w:val="single" w:color="9CC2E5" w:themeColor="accent5" w:themeTint="99" w:sz="4" w:space="0"/>
       </w:tblBorders>
     </w:tblPr>
     <w:tblStylePr w:type="firstRow">
@@ -8983,10 +8928,10 @@
       <w:tblPr/>
       <w:tcPr>
         <w:tcBorders>
-          <w:top w:val="single" w:sz="4" w:space="0" w:color="5B9BD5" w:themeColor="accent5"/>
-          <w:left w:val="single" w:sz="4" w:space="0" w:color="5B9BD5" w:themeColor="accent5"/>
-          <w:bottom w:val="single" w:sz="4" w:space="0" w:color="5B9BD5" w:themeColor="accent5"/>
-          <w:right w:val="single" w:sz="4" w:space="0" w:color="5B9BD5" w:themeColor="accent5"/>
+          <w:top w:val="single" w:color="5B9BD5" w:themeColor="accent5" w:sz="4" w:space="0"/>
+          <w:left w:val="single" w:color="5B9BD5" w:themeColor="accent5" w:sz="4" w:space="0"/>
+          <w:bottom w:val="single" w:color="5B9BD5" w:themeColor="accent5" w:sz="4" w:space="0"/>
+          <w:right w:val="single" w:color="5B9BD5" w:themeColor="accent5" w:sz="4" w:space="0"/>
           <w:insideH w:val="nil"/>
           <w:insideV w:val="nil"/>
         </w:tcBorders>
@@ -9001,7 +8946,7 @@
       <w:tblPr/>
       <w:tcPr>
         <w:tcBorders>
-          <w:top w:val="double" w:sz="4" w:space="0" w:color="5B9BD5" w:themeColor="accent5"/>
+          <w:top w:val="double" w:color="5B9BD5" w:themeColor="accent5" w:sz="4" w:space="0"/>
         </w:tcBorders>
       </w:tcPr>
     </w:tblStylePr>
@@ -9042,8 +8987,8 @@
       <w:tblStyleRowBandSize w:val="1"/>
       <w:tblStyleColBandSize w:val="1"/>
       <w:tblBorders>
-        <w:top w:val="single" w:sz="4" w:space="0" w:color="5B9BD5" w:themeColor="accent5"/>
-        <w:bottom w:val="single" w:sz="4" w:space="0" w:color="5B9BD5" w:themeColor="accent5"/>
+        <w:top w:val="single" w:color="5B9BD5" w:themeColor="accent5" w:sz="4" w:space="0"/>
+        <w:bottom w:val="single" w:color="5B9BD5" w:themeColor="accent5" w:sz="4" w:space="0"/>
       </w:tblBorders>
     </w:tblPr>
     <w:tblStylePr w:type="firstRow">
@@ -9054,7 +8999,7 @@
       <w:tblPr/>
       <w:tcPr>
         <w:tcBorders>
-          <w:bottom w:val="single" w:sz="4" w:space="0" w:color="5B9BD5" w:themeColor="accent5"/>
+          <w:bottom w:val="single" w:color="5B9BD5" w:themeColor="accent5" w:sz="4" w:space="0"/>
         </w:tcBorders>
       </w:tcPr>
     </w:tblStylePr>
@@ -9066,7 +9011,7 @@
       <w:tblPr/>
       <w:tcPr>
         <w:tcBorders>
-          <w:top w:val="double" w:sz="4" w:space="0" w:color="5B9BD5" w:themeColor="accent5"/>
+          <w:top w:val="double" w:color="5B9BD5" w:themeColor="accent5" w:sz="4" w:space="0"/>
         </w:tcBorders>
       </w:tcPr>
     </w:tblStylePr>
@@ -9107,12 +9052,12 @@
       <w:tblStyleRowBandSize w:val="1"/>
       <w:tblStyleColBandSize w:val="1"/>
       <w:tblBorders>
-        <w:top w:val="single" w:sz="4" w:space="0" w:color="666666" w:themeColor="text1" w:themeTint="99"/>
-        <w:left w:val="single" w:sz="4" w:space="0" w:color="666666" w:themeColor="text1" w:themeTint="99"/>
-        <w:bottom w:val="single" w:sz="4" w:space="0" w:color="666666" w:themeColor="text1" w:themeTint="99"/>
-        <w:right w:val="single" w:sz="4" w:space="0" w:color="666666" w:themeColor="text1" w:themeTint="99"/>
-        <w:insideH w:val="single" w:sz="4" w:space="0" w:color="666666" w:themeColor="text1" w:themeTint="99"/>
-        <w:insideV w:val="single" w:sz="4" w:space="0" w:color="666666" w:themeColor="text1" w:themeTint="99"/>
+        <w:top w:val="single" w:color="666666" w:themeColor="text1" w:themeTint="99" w:sz="4" w:space="0"/>
+        <w:left w:val="single" w:color="666666" w:themeColor="text1" w:themeTint="99" w:sz="4" w:space="0"/>
+        <w:bottom w:val="single" w:color="666666" w:themeColor="text1" w:themeTint="99" w:sz="4" w:space="0"/>
+        <w:right w:val="single" w:color="666666" w:themeColor="text1" w:themeTint="99" w:sz="4" w:space="0"/>
+        <w:insideH w:val="single" w:color="666666" w:themeColor="text1" w:themeTint="99" w:sz="4" w:space="0"/>
+        <w:insideV w:val="single" w:color="666666" w:themeColor="text1" w:themeTint="99" w:sz="4" w:space="0"/>
       </w:tblBorders>
     </w:tblPr>
     <w:tblStylePr w:type="firstRow">
@@ -9123,7 +9068,7 @@
       <w:tblPr/>
       <w:tcPr>
         <w:tcBorders>
-          <w:bottom w:val="single" w:sz="12" w:space="0" w:color="666666" w:themeColor="text1" w:themeTint="99"/>
+          <w:bottom w:val="single" w:color="666666" w:themeColor="text1" w:themeTint="99" w:sz="12" w:space="0"/>
         </w:tcBorders>
       </w:tcPr>
     </w:tblStylePr>
@@ -9135,7 +9080,7 @@
       <w:tblPr/>
       <w:tcPr>
         <w:tcBorders>
-          <w:top w:val="double" w:sz="4" w:space="0" w:color="666666" w:themeColor="text1" w:themeTint="99"/>
+          <w:top w:val="double" w:color="666666" w:themeColor="text1" w:themeTint="99" w:sz="4" w:space="0"/>
         </w:tcBorders>
       </w:tcPr>
     </w:tblStylePr>
@@ -9173,12 +9118,12 @@
       <w:tblStyleRowBandSize w:val="1"/>
       <w:tblStyleColBandSize w:val="1"/>
       <w:tblBorders>
-        <w:top w:val="single" w:sz="4" w:space="0" w:color="FFFFFF" w:themeColor="background1"/>
-        <w:left w:val="single" w:sz="4" w:space="0" w:color="FFFFFF" w:themeColor="background1"/>
-        <w:bottom w:val="single" w:sz="4" w:space="0" w:color="FFFFFF" w:themeColor="background1"/>
-        <w:right w:val="single" w:sz="4" w:space="0" w:color="FFFFFF" w:themeColor="background1"/>
-        <w:insideH w:val="single" w:sz="4" w:space="0" w:color="FFFFFF" w:themeColor="background1"/>
-        <w:insideV w:val="single" w:sz="4" w:space="0" w:color="FFFFFF" w:themeColor="background1"/>
+        <w:top w:val="single" w:color="FFFFFF" w:themeColor="background1" w:sz="4" w:space="0"/>
+        <w:left w:val="single" w:color="FFFFFF" w:themeColor="background1" w:sz="4" w:space="0"/>
+        <w:bottom w:val="single" w:color="FFFFFF" w:themeColor="background1" w:sz="4" w:space="0"/>
+        <w:right w:val="single" w:color="FFFFFF" w:themeColor="background1" w:sz="4" w:space="0"/>
+        <w:insideH w:val="single" w:color="FFFFFF" w:themeColor="background1" w:sz="4" w:space="0"/>
+        <w:insideV w:val="single" w:color="FFFFFF" w:themeColor="background1" w:sz="4" w:space="0"/>
       </w:tblBorders>
     </w:tblPr>
     <w:tcPr>
@@ -9193,9 +9138,9 @@
       <w:tblPr/>
       <w:tcPr>
         <w:tcBorders>
-          <w:top w:val="single" w:sz="4" w:space="0" w:color="FFFFFF" w:themeColor="background1"/>
-          <w:left w:val="single" w:sz="4" w:space="0" w:color="FFFFFF" w:themeColor="background1"/>
-          <w:right w:val="single" w:sz="4" w:space="0" w:color="FFFFFF" w:themeColor="background1"/>
+          <w:top w:val="single" w:color="FFFFFF" w:themeColor="background1" w:sz="4" w:space="0"/>
+          <w:left w:val="single" w:color="FFFFFF" w:themeColor="background1" w:sz="4" w:space="0"/>
+          <w:right w:val="single" w:color="FFFFFF" w:themeColor="background1" w:sz="4" w:space="0"/>
           <w:insideH w:val="nil"/>
           <w:insideV w:val="nil"/>
         </w:tcBorders>
@@ -9211,9 +9156,9 @@
       <w:tblPr/>
       <w:tcPr>
         <w:tcBorders>
-          <w:left w:val="single" w:sz="4" w:space="0" w:color="FFFFFF" w:themeColor="background1"/>
-          <w:bottom w:val="single" w:sz="4" w:space="0" w:color="FFFFFF" w:themeColor="background1"/>
-          <w:right w:val="single" w:sz="4" w:space="0" w:color="FFFFFF" w:themeColor="background1"/>
+          <w:left w:val="single" w:color="FFFFFF" w:themeColor="background1" w:sz="4" w:space="0"/>
+          <w:bottom w:val="single" w:color="FFFFFF" w:themeColor="background1" w:sz="4" w:space="0"/>
+          <w:right w:val="single" w:color="FFFFFF" w:themeColor="background1" w:sz="4" w:space="0"/>
           <w:insideH w:val="nil"/>
           <w:insideV w:val="nil"/>
         </w:tcBorders>
@@ -9229,9 +9174,9 @@
       <w:tblPr/>
       <w:tcPr>
         <w:tcBorders>
-          <w:top w:val="single" w:sz="4" w:space="0" w:color="FFFFFF" w:themeColor="background1"/>
-          <w:left w:val="single" w:sz="4" w:space="0" w:color="FFFFFF" w:themeColor="background1"/>
-          <w:bottom w:val="single" w:sz="4" w:space="0" w:color="FFFFFF" w:themeColor="background1"/>
+          <w:top w:val="single" w:color="FFFFFF" w:themeColor="background1" w:sz="4" w:space="0"/>
+          <w:left w:val="single" w:color="FFFFFF" w:themeColor="background1" w:sz="4" w:space="0"/>
+          <w:bottom w:val="single" w:color="FFFFFF" w:themeColor="background1" w:sz="4" w:space="0"/>
           <w:insideV w:val="nil"/>
         </w:tcBorders>
         <w:shd w:val="clear" w:color="auto" w:fill="5B9BD5" w:themeFill="accent5"/>
@@ -9246,9 +9191,9 @@
       <w:tblPr/>
       <w:tcPr>
         <w:tcBorders>
-          <w:top w:val="single" w:sz="4" w:space="0" w:color="FFFFFF" w:themeColor="background1"/>
-          <w:bottom w:val="single" w:sz="4" w:space="0" w:color="FFFFFF" w:themeColor="background1"/>
-          <w:right w:val="single" w:sz="4" w:space="0" w:color="FFFFFF" w:themeColor="background1"/>
+          <w:top w:val="single" w:color="FFFFFF" w:themeColor="background1" w:sz="4" w:space="0"/>
+          <w:bottom w:val="single" w:color="FFFFFF" w:themeColor="background1" w:sz="4" w:space="0"/>
+          <w:right w:val="single" w:color="FFFFFF" w:themeColor="background1" w:sz="4" w:space="0"/>
           <w:insideV w:val="nil"/>
         </w:tcBorders>
         <w:shd w:val="clear" w:color="auto" w:fill="5B9BD5" w:themeFill="accent5"/>
@@ -9276,12 +9221,12 @@
       <w:tblStyleRowBandSize w:val="1"/>
       <w:tblStyleColBandSize w:val="1"/>
       <w:tblBorders>
-        <w:top w:val="single" w:sz="4" w:space="0" w:color="FFFFFF" w:themeColor="background1"/>
-        <w:left w:val="single" w:sz="4" w:space="0" w:color="FFFFFF" w:themeColor="background1"/>
-        <w:bottom w:val="single" w:sz="4" w:space="0" w:color="FFFFFF" w:themeColor="background1"/>
-        <w:right w:val="single" w:sz="4" w:space="0" w:color="FFFFFF" w:themeColor="background1"/>
-        <w:insideH w:val="single" w:sz="4" w:space="0" w:color="FFFFFF" w:themeColor="background1"/>
-        <w:insideV w:val="single" w:sz="4" w:space="0" w:color="FFFFFF" w:themeColor="background1"/>
+        <w:top w:val="single" w:color="FFFFFF" w:themeColor="background1" w:sz="4" w:space="0"/>
+        <w:left w:val="single" w:color="FFFFFF" w:themeColor="background1" w:sz="4" w:space="0"/>
+        <w:bottom w:val="single" w:color="FFFFFF" w:themeColor="background1" w:sz="4" w:space="0"/>
+        <w:right w:val="single" w:color="FFFFFF" w:themeColor="background1" w:sz="4" w:space="0"/>
+        <w:insideH w:val="single" w:color="FFFFFF" w:themeColor="background1" w:sz="4" w:space="0"/>
+        <w:insideV w:val="single" w:color="FFFFFF" w:themeColor="background1" w:sz="4" w:space="0"/>
       </w:tblBorders>
     </w:tblPr>
     <w:tcPr>
@@ -9296,9 +9241,9 @@
       <w:tblPr/>
       <w:tcPr>
         <w:tcBorders>
-          <w:top w:val="single" w:sz="4" w:space="0" w:color="FFFFFF" w:themeColor="background1"/>
-          <w:left w:val="single" w:sz="4" w:space="0" w:color="FFFFFF" w:themeColor="background1"/>
-          <w:right w:val="single" w:sz="4" w:space="0" w:color="FFFFFF" w:themeColor="background1"/>
+          <w:top w:val="single" w:color="FFFFFF" w:themeColor="background1" w:sz="4" w:space="0"/>
+          <w:left w:val="single" w:color="FFFFFF" w:themeColor="background1" w:sz="4" w:space="0"/>
+          <w:right w:val="single" w:color="FFFFFF" w:themeColor="background1" w:sz="4" w:space="0"/>
           <w:insideH w:val="nil"/>
           <w:insideV w:val="nil"/>
         </w:tcBorders>
@@ -9314,9 +9259,9 @@
       <w:tblPr/>
       <w:tcPr>
         <w:tcBorders>
-          <w:left w:val="single" w:sz="4" w:space="0" w:color="FFFFFF" w:themeColor="background1"/>
-          <w:bottom w:val="single" w:sz="4" w:space="0" w:color="FFFFFF" w:themeColor="background1"/>
-          <w:right w:val="single" w:sz="4" w:space="0" w:color="FFFFFF" w:themeColor="background1"/>
+          <w:left w:val="single" w:color="FFFFFF" w:themeColor="background1" w:sz="4" w:space="0"/>
+          <w:bottom w:val="single" w:color="FFFFFF" w:themeColor="background1" w:sz="4" w:space="0"/>
+          <w:right w:val="single" w:color="FFFFFF" w:themeColor="background1" w:sz="4" w:space="0"/>
           <w:insideH w:val="nil"/>
           <w:insideV w:val="nil"/>
         </w:tcBorders>
@@ -9332,9 +9277,9 @@
       <w:tblPr/>
       <w:tcPr>
         <w:tcBorders>
-          <w:top w:val="single" w:sz="4" w:space="0" w:color="FFFFFF" w:themeColor="background1"/>
-          <w:left w:val="single" w:sz="4" w:space="0" w:color="FFFFFF" w:themeColor="background1"/>
-          <w:bottom w:val="single" w:sz="4" w:space="0" w:color="FFFFFF" w:themeColor="background1"/>
+          <w:top w:val="single" w:color="FFFFFF" w:themeColor="background1" w:sz="4" w:space="0"/>
+          <w:left w:val="single" w:color="FFFFFF" w:themeColor="background1" w:sz="4" w:space="0"/>
+          <w:bottom w:val="single" w:color="FFFFFF" w:themeColor="background1" w:sz="4" w:space="0"/>
           <w:insideV w:val="nil"/>
         </w:tcBorders>
         <w:shd w:val="clear" w:color="auto" w:fill="A5A5A5" w:themeFill="accent3"/>
@@ -9349,9 +9294,9 @@
       <w:tblPr/>
       <w:tcPr>
         <w:tcBorders>
-          <w:top w:val="single" w:sz="4" w:space="0" w:color="FFFFFF" w:themeColor="background1"/>
-          <w:bottom w:val="single" w:sz="4" w:space="0" w:color="FFFFFF" w:themeColor="background1"/>
-          <w:right w:val="single" w:sz="4" w:space="0" w:color="FFFFFF" w:themeColor="background1"/>
+          <w:top w:val="single" w:color="FFFFFF" w:themeColor="background1" w:sz="4" w:space="0"/>
+          <w:bottom w:val="single" w:color="FFFFFF" w:themeColor="background1" w:sz="4" w:space="0"/>
+          <w:right w:val="single" w:color="FFFFFF" w:themeColor="background1" w:sz="4" w:space="0"/>
           <w:insideV w:val="nil"/>
         </w:tcBorders>
         <w:shd w:val="clear" w:color="auto" w:fill="A5A5A5" w:themeFill="accent3"/>
@@ -9379,12 +9324,12 @@
       <w:tblStyleRowBandSize w:val="1"/>
       <w:tblStyleColBandSize w:val="1"/>
       <w:tblBorders>
-        <w:top w:val="single" w:sz="4" w:space="0" w:color="FFFFFF" w:themeColor="background1"/>
-        <w:left w:val="single" w:sz="4" w:space="0" w:color="FFFFFF" w:themeColor="background1"/>
-        <w:bottom w:val="single" w:sz="4" w:space="0" w:color="FFFFFF" w:themeColor="background1"/>
-        <w:right w:val="single" w:sz="4" w:space="0" w:color="FFFFFF" w:themeColor="background1"/>
-        <w:insideH w:val="single" w:sz="4" w:space="0" w:color="FFFFFF" w:themeColor="background1"/>
-        <w:insideV w:val="single" w:sz="4" w:space="0" w:color="FFFFFF" w:themeColor="background1"/>
+        <w:top w:val="single" w:color="FFFFFF" w:themeColor="background1" w:sz="4" w:space="0"/>
+        <w:left w:val="single" w:color="FFFFFF" w:themeColor="background1" w:sz="4" w:space="0"/>
+        <w:bottom w:val="single" w:color="FFFFFF" w:themeColor="background1" w:sz="4" w:space="0"/>
+        <w:right w:val="single" w:color="FFFFFF" w:themeColor="background1" w:sz="4" w:space="0"/>
+        <w:insideH w:val="single" w:color="FFFFFF" w:themeColor="background1" w:sz="4" w:space="0"/>
+        <w:insideV w:val="single" w:color="FFFFFF" w:themeColor="background1" w:sz="4" w:space="0"/>
       </w:tblBorders>
     </w:tblPr>
     <w:tcPr>
@@ -9399,9 +9344,9 @@
       <w:tblPr/>
       <w:tcPr>
         <w:tcBorders>
-          <w:top w:val="single" w:sz="4" w:space="0" w:color="FFFFFF" w:themeColor="background1"/>
-          <w:left w:val="single" w:sz="4" w:space="0" w:color="FFFFFF" w:themeColor="background1"/>
-          <w:right w:val="single" w:sz="4" w:space="0" w:color="FFFFFF" w:themeColor="background1"/>
+          <w:top w:val="single" w:color="FFFFFF" w:themeColor="background1" w:sz="4" w:space="0"/>
+          <w:left w:val="single" w:color="FFFFFF" w:themeColor="background1" w:sz="4" w:space="0"/>
+          <w:right w:val="single" w:color="FFFFFF" w:themeColor="background1" w:sz="4" w:space="0"/>
           <w:insideH w:val="nil"/>
           <w:insideV w:val="nil"/>
         </w:tcBorders>
@@ -9417,9 +9362,9 @@
       <w:tblPr/>
       <w:tcPr>
         <w:tcBorders>
-          <w:left w:val="single" w:sz="4" w:space="0" w:color="FFFFFF" w:themeColor="background1"/>
-          <w:bottom w:val="single" w:sz="4" w:space="0" w:color="FFFFFF" w:themeColor="background1"/>
-          <w:right w:val="single" w:sz="4" w:space="0" w:color="FFFFFF" w:themeColor="background1"/>
+          <w:left w:val="single" w:color="FFFFFF" w:themeColor="background1" w:sz="4" w:space="0"/>
+          <w:bottom w:val="single" w:color="FFFFFF" w:themeColor="background1" w:sz="4" w:space="0"/>
+          <w:right w:val="single" w:color="FFFFFF" w:themeColor="background1" w:sz="4" w:space="0"/>
           <w:insideH w:val="nil"/>
           <w:insideV w:val="nil"/>
         </w:tcBorders>
@@ -9435,9 +9380,9 @@
       <w:tblPr/>
       <w:tcPr>
         <w:tcBorders>
-          <w:top w:val="single" w:sz="4" w:space="0" w:color="FFFFFF" w:themeColor="background1"/>
-          <w:left w:val="single" w:sz="4" w:space="0" w:color="FFFFFF" w:themeColor="background1"/>
-          <w:bottom w:val="single" w:sz="4" w:space="0" w:color="FFFFFF" w:themeColor="background1"/>
+          <w:top w:val="single" w:color="FFFFFF" w:themeColor="background1" w:sz="4" w:space="0"/>
+          <w:left w:val="single" w:color="FFFFFF" w:themeColor="background1" w:sz="4" w:space="0"/>
+          <w:bottom w:val="single" w:color="FFFFFF" w:themeColor="background1" w:sz="4" w:space="0"/>
           <w:insideV w:val="nil"/>
         </w:tcBorders>
         <w:shd w:val="clear" w:color="auto" w:fill="4472C4" w:themeFill="accent1"/>
@@ -9452,9 +9397,9 @@
       <w:tblPr/>
       <w:tcPr>
         <w:tcBorders>
-          <w:top w:val="single" w:sz="4" w:space="0" w:color="FFFFFF" w:themeColor="background1"/>
-          <w:bottom w:val="single" w:sz="4" w:space="0" w:color="FFFFFF" w:themeColor="background1"/>
-          <w:right w:val="single" w:sz="4" w:space="0" w:color="FFFFFF" w:themeColor="background1"/>
+          <w:top w:val="single" w:color="FFFFFF" w:themeColor="background1" w:sz="4" w:space="0"/>
+          <w:bottom w:val="single" w:color="FFFFFF" w:themeColor="background1" w:sz="4" w:space="0"/>
+          <w:right w:val="single" w:color="FFFFFF" w:themeColor="background1" w:sz="4" w:space="0"/>
           <w:insideV w:val="nil"/>
         </w:tcBorders>
         <w:shd w:val="clear" w:color="auto" w:fill="4472C4" w:themeFill="accent1"/>
@@ -9485,12 +9430,12 @@
       <w:tblStyleRowBandSize w:val="1"/>
       <w:tblStyleColBandSize w:val="1"/>
       <w:tblBorders>
-        <w:top w:val="single" w:sz="4" w:space="0" w:color="9CC2E5" w:themeColor="accent5" w:themeTint="99"/>
-        <w:left w:val="single" w:sz="4" w:space="0" w:color="9CC2E5" w:themeColor="accent5" w:themeTint="99"/>
-        <w:bottom w:val="single" w:sz="4" w:space="0" w:color="9CC2E5" w:themeColor="accent5" w:themeTint="99"/>
-        <w:right w:val="single" w:sz="4" w:space="0" w:color="9CC2E5" w:themeColor="accent5" w:themeTint="99"/>
-        <w:insideH w:val="single" w:sz="4" w:space="0" w:color="9CC2E5" w:themeColor="accent5" w:themeTint="99"/>
-        <w:insideV w:val="single" w:sz="4" w:space="0" w:color="9CC2E5" w:themeColor="accent5" w:themeTint="99"/>
+        <w:top w:val="single" w:color="9CC2E5" w:themeColor="accent5" w:themeTint="99" w:sz="4" w:space="0"/>
+        <w:left w:val="single" w:color="9CC2E5" w:themeColor="accent5" w:themeTint="99" w:sz="4" w:space="0"/>
+        <w:bottom w:val="single" w:color="9CC2E5" w:themeColor="accent5" w:themeTint="99" w:sz="4" w:space="0"/>
+        <w:right w:val="single" w:color="9CC2E5" w:themeColor="accent5" w:themeTint="99" w:sz="4" w:space="0"/>
+        <w:insideH w:val="single" w:color="9CC2E5" w:themeColor="accent5" w:themeTint="99" w:sz="4" w:space="0"/>
+        <w:insideV w:val="single" w:color="9CC2E5" w:themeColor="accent5" w:themeTint="99" w:sz="4" w:space="0"/>
       </w:tblBorders>
     </w:tblPr>
     <w:tblStylePr w:type="firstRow">
@@ -9501,7 +9446,7 @@
       <w:tblPr/>
       <w:tcPr>
         <w:tcBorders>
-          <w:bottom w:val="single" w:sz="12" w:space="0" w:color="9CC2E5" w:themeColor="accent5" w:themeTint="99"/>
+          <w:bottom w:val="single" w:color="9CC2E5" w:themeColor="accent5" w:themeTint="99" w:sz="12" w:space="0"/>
         </w:tcBorders>
       </w:tcPr>
     </w:tblStylePr>
@@ -9513,7 +9458,7 @@
       <w:tblPr/>
       <w:tcPr>
         <w:tcBorders>
-          <w:top w:val="double" w:sz="4" w:space="0" w:color="9CC2E5" w:themeColor="accent5" w:themeTint="99"/>
+          <w:top w:val="double" w:color="9CC2E5" w:themeColor="accent5" w:themeTint="99" w:sz="4" w:space="0"/>
         </w:tcBorders>
       </w:tcPr>
     </w:tblStylePr>
@@ -9551,10 +9496,10 @@
       <w:tblStyleRowBandSize w:val="1"/>
       <w:tblStyleColBandSize w:val="1"/>
       <w:tblBorders>
-        <w:top w:val="single" w:sz="4" w:space="0" w:color="5B9BD5" w:themeColor="accent5"/>
-        <w:left w:val="single" w:sz="4" w:space="0" w:color="5B9BD5" w:themeColor="accent5"/>
-        <w:bottom w:val="single" w:sz="4" w:space="0" w:color="5B9BD5" w:themeColor="accent5"/>
-        <w:right w:val="single" w:sz="4" w:space="0" w:color="5B9BD5" w:themeColor="accent5"/>
+        <w:top w:val="single" w:color="5B9BD5" w:themeColor="accent5" w:sz="4" w:space="0"/>
+        <w:left w:val="single" w:color="5B9BD5" w:themeColor="accent5" w:sz="4" w:space="0"/>
+        <w:bottom w:val="single" w:color="5B9BD5" w:themeColor="accent5" w:sz="4" w:space="0"/>
+        <w:right w:val="single" w:color="5B9BD5" w:themeColor="accent5" w:sz="4" w:space="0"/>
       </w:tblBorders>
     </w:tblPr>
     <w:tblStylePr w:type="firstRow">
@@ -9576,7 +9521,7 @@
       <w:tblPr/>
       <w:tcPr>
         <w:tcBorders>
-          <w:top w:val="double" w:sz="4" w:space="0" w:color="5B9BD5" w:themeColor="accent5"/>
+          <w:top w:val="double" w:color="5B9BD5" w:themeColor="accent5" w:sz="4" w:space="0"/>
         </w:tcBorders>
         <w:shd w:val="clear" w:color="auto" w:fill="FFFFFF" w:themeFill="background1"/>
       </w:tcPr>
@@ -9611,8 +9556,8 @@
       <w:tblPr/>
       <w:tcPr>
         <w:tcBorders>
-          <w:left w:val="single" w:sz="4" w:space="0" w:color="5B9BD5" w:themeColor="accent5"/>
-          <w:right w:val="single" w:sz="4" w:space="0" w:color="5B9BD5" w:themeColor="accent5"/>
+          <w:left w:val="single" w:color="5B9BD5" w:themeColor="accent5" w:sz="4" w:space="0"/>
+          <w:right w:val="single" w:color="5B9BD5" w:themeColor="accent5" w:sz="4" w:space="0"/>
         </w:tcBorders>
       </w:tcPr>
     </w:tblStylePr>
@@ -9620,8 +9565,8 @@
       <w:tblPr/>
       <w:tcPr>
         <w:tcBorders>
-          <w:top w:val="single" w:sz="4" w:space="0" w:color="5B9BD5" w:themeColor="accent5"/>
-          <w:bottom w:val="single" w:sz="4" w:space="0" w:color="5B9BD5" w:themeColor="accent5"/>
+          <w:top w:val="single" w:color="5B9BD5" w:themeColor="accent5" w:sz="4" w:space="0"/>
+          <w:bottom w:val="single" w:color="5B9BD5" w:themeColor="accent5" w:sz="4" w:space="0"/>
           <w:insideH w:val="nil"/>
         </w:tcBorders>
       </w:tcPr>
@@ -9648,7 +9593,7 @@
       <w:tblPr/>
       <w:tcPr>
         <w:tcBorders>
-          <w:top w:val="double" w:sz="4" w:space="0" w:color="5B9BD5" w:themeColor="accent5"/>
+          <w:top w:val="double" w:color="5B9BD5" w:themeColor="accent5" w:sz="4" w:space="0"/>
           <w:left w:val="nil"/>
         </w:tcBorders>
       </w:tcPr>
@@ -9657,7 +9602,7 @@
       <w:tblPr/>
       <w:tcPr>
         <w:tcBorders>
-          <w:top w:val="double" w:sz="4" w:space="0" w:color="5B9BD5" w:themeColor="accent5"/>
+          <w:top w:val="double" w:color="5B9BD5" w:themeColor="accent5" w:sz="4" w:space="0"/>
           <w:right w:val="nil"/>
         </w:tcBorders>
       </w:tcPr>
@@ -9671,12 +9616,12 @@
       <w:tblStyleRowBandSize w:val="1"/>
       <w:tblStyleColBandSize w:val="1"/>
       <w:tblBorders>
-        <w:top w:val="single" w:sz="4" w:space="0" w:color="B4C6E7" w:themeColor="accent1" w:themeTint="66"/>
-        <w:left w:val="single" w:sz="4" w:space="0" w:color="B4C6E7" w:themeColor="accent1" w:themeTint="66"/>
-        <w:bottom w:val="single" w:sz="4" w:space="0" w:color="B4C6E7" w:themeColor="accent1" w:themeTint="66"/>
-        <w:right w:val="single" w:sz="4" w:space="0" w:color="B4C6E7" w:themeColor="accent1" w:themeTint="66"/>
-        <w:insideH w:val="single" w:sz="4" w:space="0" w:color="B4C6E7" w:themeColor="accent1" w:themeTint="66"/>
-        <w:insideV w:val="single" w:sz="4" w:space="0" w:color="B4C6E7" w:themeColor="accent1" w:themeTint="66"/>
+        <w:top w:val="single" w:color="B4C6E7" w:themeColor="accent1" w:themeTint="66" w:sz="4" w:space="0"/>
+        <w:left w:val="single" w:color="B4C6E7" w:themeColor="accent1" w:themeTint="66" w:sz="4" w:space="0"/>
+        <w:bottom w:val="single" w:color="B4C6E7" w:themeColor="accent1" w:themeTint="66" w:sz="4" w:space="0"/>
+        <w:right w:val="single" w:color="B4C6E7" w:themeColor="accent1" w:themeTint="66" w:sz="4" w:space="0"/>
+        <w:insideH w:val="single" w:color="B4C6E7" w:themeColor="accent1" w:themeTint="66" w:sz="4" w:space="0"/>
+        <w:insideV w:val="single" w:color="B4C6E7" w:themeColor="accent1" w:themeTint="66" w:sz="4" w:space="0"/>
       </w:tblBorders>
     </w:tblPr>
     <w:tblStylePr w:type="firstRow">
@@ -9687,7 +9632,7 @@
       <w:tblPr/>
       <w:tcPr>
         <w:tcBorders>
-          <w:bottom w:val="single" w:sz="12" w:space="0" w:color="8EAADB" w:themeColor="accent1" w:themeTint="99"/>
+          <w:bottom w:val="single" w:color="8EAADB" w:themeColor="accent1" w:themeTint="99" w:sz="12" w:space="0"/>
         </w:tcBorders>
       </w:tcPr>
     </w:tblStylePr>
@@ -9699,7 +9644,7 @@
       <w:tblPr/>
       <w:tcPr>
         <w:tcBorders>
-          <w:top w:val="double" w:sz="2" w:space="0" w:color="8EAADB" w:themeColor="accent1" w:themeTint="99"/>
+          <w:top w:val="double" w:color="8EAADB" w:themeColor="accent1" w:themeTint="99" w:sz="2" w:space="0"/>
         </w:tcBorders>
       </w:tcPr>
     </w:tblStylePr>

</xml_diff>